<commit_message>
Typescript : working with basic types : cheat sheet updated
</commit_message>
<xml_diff>
--- a/Typescript Cheat Sheet.docx
+++ b/Typescript Cheat Sheet.docx
@@ -10,8 +10,812 @@
           <w:numId w:val="1"/>
         </w:numPr>
       </w:pPr>
+      <w:r>
+        <w:t xml:space="preserve">Installing + </w:t>
+      </w:r>
+      <w:r>
+        <w:t>Setting up the editor.</w:t>
+      </w:r>
+      <w:r>
+        <w:br/>
+      </w:r>
+      <w:r>
+        <w:br/>
+      </w:r>
+      <w:r>
+        <w:t>npm install -g typescript</w:t>
+      </w:r>
+      <w:r>
+        <w:br/>
+      </w:r>
+      <w:r>
+        <w:t>tsc .\usingts.ts</w:t>
+      </w:r>
+      <w:r>
+        <w:br/>
+      </w:r>
+      <w:r>
+        <w:t>Extensions : ESLint</w:t>
+      </w:r>
+      <w:r>
+        <w:t xml:space="preserve"> : code quality check support.</w:t>
+      </w:r>
+    </w:p>
+    <w:p>
+      <w:pPr>
+        <w:pStyle w:val="ListParagraph"/>
+        <w:ind w:left="1815"/>
+      </w:pPr>
+      <w:r>
+        <w:t>Material icon theme.</w:t>
+      </w:r>
+      <w:r>
+        <w:br/>
+      </w:r>
+      <w:r>
+        <w:t>Path Intellisense</w:t>
+      </w:r>
+      <w:r>
+        <w:t xml:space="preserve"> : better support when we work with imports.</w:t>
+      </w:r>
+      <w:r>
+        <w:br/>
+      </w:r>
+      <w:r>
+        <w:t>Prettier - Code formatter</w:t>
+      </w:r>
+    </w:p>
+    <w:p>
+      <w:pPr>
+        <w:pStyle w:val="ListParagraph"/>
+        <w:numPr>
+          <w:ilvl w:val="0"/>
+          <w:numId w:val="1"/>
+        </w:numPr>
+      </w:pPr>
+      <w:r>
+        <w:br/>
+      </w:r>
+      <w:r>
+        <w:t>npm install --save-dev lite-server</w:t>
+      </w:r>
+      <w:r>
+        <w:t xml:space="preserve"> : </w:t>
+      </w:r>
+      <w:r>
+        <w:t>server index.html file</w:t>
+      </w:r>
+      <w:r>
+        <w:t xml:space="preserve"> [something like live-server]</w:t>
+      </w:r>
+      <w:r>
+        <w:br/>
+      </w:r>
+    </w:p>
+    <w:p>
+      <w:pPr>
+        <w:pStyle w:val="ListParagraph"/>
+        <w:numPr>
+          <w:ilvl w:val="0"/>
+          <w:numId w:val="1"/>
+        </w:numPr>
+      </w:pPr>
+      <w:r>
+        <w:t xml:space="preserve">core types </w:t>
+      </w:r>
+      <w:r>
+        <w:t>javascript knows and typescript</w:t>
+      </w:r>
+      <w:r>
+        <w:t>(lowercase)</w:t>
+      </w:r>
+      <w:r>
+        <w:t xml:space="preserve"> also supports</w:t>
+      </w:r>
+      <w:r>
+        <w:t>:</w:t>
+      </w:r>
+      <w:r>
+        <w:br/>
+        <w:t>number :  +ve , -ve, floats</w:t>
+      </w:r>
+      <w:r>
+        <w:br/>
+        <w:t>string</w:t>
+      </w:r>
+      <w:r>
+        <w:t xml:space="preserve"> : </w:t>
+      </w:r>
+      <w:r>
+        <w:t>“abc”, `${template literals}`</w:t>
+      </w:r>
+    </w:p>
+    <w:p>
+      <w:pPr>
+        <w:pStyle w:val="ListParagraph"/>
+      </w:pPr>
+      <w:r>
+        <w:t>b</w:t>
+      </w:r>
+      <w:r>
+        <w:t>oolean: true / false</w:t>
+      </w:r>
+      <w:r>
+        <w:br/>
+        <w:t>…objects and so on.</w:t>
+      </w:r>
+      <w:r>
+        <w:br/>
+      </w:r>
+    </w:p>
+    <w:p>
+      <w:pPr>
+        <w:pStyle w:val="ListParagraph"/>
+      </w:pPr>
+      <w:r>
+        <w:br/>
+      </w:r>
+      <w:r>
+        <w:t>const ad</w:t>
+      </w:r>
+      <w:r>
+        <w:t>d = (n1: number,n2: number) =&gt; {</w:t>
+      </w:r>
+      <w:r>
+        <w:br/>
+      </w:r>
+      <w:r>
+        <w:t xml:space="preserve"> return n1+n2;</w:t>
+      </w:r>
+      <w:r>
+        <w:br/>
+      </w:r>
+      <w:r>
+        <w:t>}</w:t>
+      </w:r>
+      <w:r>
+        <w:br/>
+      </w:r>
+      <w:r>
+        <w:t>const number1 = 5;</w:t>
+      </w:r>
+      <w:r>
+        <w:br/>
+      </w:r>
+      <w:r>
+        <w:t>const number2 = 2.8;</w:t>
+      </w:r>
+      <w:r>
+        <w:br/>
+      </w:r>
+      <w:r>
+        <w:t>add(number1,number2);</w:t>
+      </w:r>
+      <w:r>
+        <w:br/>
+      </w:r>
+    </w:p>
+    <w:p>
+      <w:pPr>
+        <w:pStyle w:val="ListParagraph"/>
+        <w:numPr>
+          <w:ilvl w:val="0"/>
+          <w:numId w:val="1"/>
+        </w:numPr>
+      </w:pPr>
+      <w:r>
+        <w:t xml:space="preserve"> </w:t>
+      </w:r>
+      <w:r>
+        <w:t>object types.</w:t>
+      </w:r>
+      <w:r>
+        <w:br/>
+      </w:r>
+      <w:r>
+        <w:br/>
+      </w:r>
+      <w:r>
+        <w:t>const person : {name:string;age:number} = {</w:t>
+      </w:r>
+      <w:r>
+        <w:br/>
+      </w:r>
+      <w:r>
+        <w:t xml:space="preserve">    name:"steve",</w:t>
+      </w:r>
+      <w:r>
+        <w:br/>
+      </w:r>
+      <w:r>
+        <w:t xml:space="preserve">    age:33</w:t>
+      </w:r>
+      <w:r>
+        <w:br/>
+      </w:r>
+      <w:r>
+        <w:t>}</w:t>
+      </w:r>
+      <w:r>
+        <w:br/>
+      </w:r>
+      <w:r>
+        <w:t>console.log(person.name)</w:t>
+      </w:r>
+      <w:r>
+        <w:br/>
+      </w:r>
+    </w:p>
+    <w:p>
+      <w:pPr>
+        <w:pStyle w:val="ListParagraph"/>
+        <w:numPr>
+          <w:ilvl w:val="0"/>
+          <w:numId w:val="1"/>
+        </w:numPr>
+      </w:pPr>
+      <w:r>
+        <w:t>Nested objects and types.</w:t>
+      </w:r>
+      <w:r>
+        <w:br/>
+      </w:r>
+      <w:r>
+        <w:br/>
+      </w:r>
+      <w:r>
+        <w:t>const person : {name:string;age:number</w:t>
+      </w:r>
+      <w:r>
+        <w:t xml:space="preserve">;address:{ line1:string;line2:string;pin:number} </w:t>
+      </w:r>
+      <w:r>
+        <w:t>} = {</w:t>
+      </w:r>
+      <w:r>
+        <w:br/>
+      </w:r>
+      <w:r>
+        <w:t xml:space="preserve">    name:"steve",</w:t>
+      </w:r>
+      <w:r>
+        <w:br/>
+      </w:r>
+      <w:r>
+        <w:t xml:space="preserve">    age:33</w:t>
+      </w:r>
+      <w:r>
+        <w:br/>
+      </w:r>
+      <w:r>
+        <w:t>}</w:t>
+      </w:r>
+      <w:r>
+        <w:br/>
+      </w:r>
+      <w:r>
+        <w:br/>
+      </w:r>
+      <w:r>
+        <w:br/>
+      </w:r>
+      <w:r>
+        <w:br/>
+      </w:r>
+      <w:r>
+        <w:br/>
+      </w:r>
+      <w:r>
+        <w:lastRenderedPageBreak/>
+        <w:br/>
+      </w:r>
+    </w:p>
+    <w:p>
+      <w:pPr>
+        <w:pStyle w:val="ListParagraph"/>
+        <w:numPr>
+          <w:ilvl w:val="0"/>
+          <w:numId w:val="1"/>
+        </w:numPr>
+      </w:pPr>
+      <w:r>
+        <w:t>Array – can have arrays with strings and numbers mixed.</w:t>
+      </w:r>
+    </w:p>
+    <w:p>
+      <w:pPr>
+        <w:pStyle w:val="ListParagraph"/>
+      </w:pPr>
+      <w:r>
+        <w:t>Types of the array can be flexible or strict.</w:t>
+      </w:r>
+      <w:r>
+        <w:br/>
+      </w:r>
+      <w:r>
+        <w:br/>
+      </w:r>
+      <w:r>
+        <w:t>const person:{name:string;age:number;hobbies:string[]}= {</w:t>
+      </w:r>
+    </w:p>
+    <w:p>
+      <w:pPr>
+        <w:pStyle w:val="ListParagraph"/>
+      </w:pPr>
+      <w:r>
+        <w:t xml:space="preserve">    name:"steve",</w:t>
+      </w:r>
+    </w:p>
+    <w:p>
+      <w:pPr>
+        <w:pStyle w:val="ListParagraph"/>
+      </w:pPr>
+      <w:r>
+        <w:t xml:space="preserve">    age:33,</w:t>
+      </w:r>
+    </w:p>
+    <w:p>
+      <w:pPr>
+        <w:pStyle w:val="ListParagraph"/>
+      </w:pPr>
+      <w:r>
+        <w:t xml:space="preserve">    hobbies : ['sports','cooking']</w:t>
+      </w:r>
+    </w:p>
+    <w:p>
+      <w:pPr>
+        <w:pStyle w:val="ListParagraph"/>
+      </w:pPr>
+      <w:r>
+        <w:t>}</w:t>
+      </w:r>
+    </w:p>
+    <w:p>
+      <w:pPr>
+        <w:pStyle w:val="ListParagraph"/>
+      </w:pPr>
+      <w:r>
+        <w:t>for(const hoby of person.hobbies){</w:t>
+      </w:r>
+    </w:p>
+    <w:p>
+      <w:pPr>
+        <w:pStyle w:val="ListParagraph"/>
+      </w:pPr>
+      <w:r>
+        <w:t xml:space="preserve">    console.log(hoby.toUpperCase())</w:t>
+      </w:r>
+    </w:p>
+    <w:p>
+      <w:pPr>
+        <w:pStyle w:val="ListParagraph"/>
+      </w:pPr>
+      <w:r>
+        <w:t xml:space="preserve">    //typescript automatically detects that this is a string</w:t>
+      </w:r>
+    </w:p>
+    <w:p>
+      <w:pPr>
+        <w:pStyle w:val="ListParagraph"/>
+      </w:pPr>
+      <w:r>
+        <w:t>}</w:t>
+      </w:r>
+    </w:p>
+    <w:p>
+      <w:pPr>
+        <w:pStyle w:val="ListParagraph"/>
+      </w:pPr>
+      <w:r>
+        <w:t>person.hobbies.//map/pop/push/reduce... etc all will be listed automatically</w:t>
+      </w:r>
+      <w:r>
+        <w:br/>
+      </w:r>
+    </w:p>
+    <w:p>
+      <w:pPr>
+        <w:pStyle w:val="ListParagraph"/>
+        <w:numPr>
+          <w:ilvl w:val="0"/>
+          <w:numId w:val="1"/>
+        </w:numPr>
+      </w:pPr>
+      <w:r>
+        <w:t>Working with Tuples</w:t>
+      </w:r>
+      <w:r>
+        <w:t xml:space="preserve"> – only with TS</w:t>
+      </w:r>
+      <w:r>
+        <w:br/>
+        <w:t>[1,2] – fixed length array + fixed type array</w:t>
+      </w:r>
+      <w:r>
+        <w:br/>
+      </w:r>
+      <w:r>
+        <w:br/>
+      </w:r>
+      <w:r>
+        <w:t xml:space="preserve">const person: { name:string;  age:number;  hobbies:string[];  role:[number,string]  }= {    </w:t>
+      </w:r>
+      <w:r>
+        <w:br/>
+      </w:r>
+      <w:r>
+        <w:t>name:"steve",</w:t>
+      </w:r>
+      <w:r>
+        <w:br/>
+      </w:r>
+      <w:r>
+        <w:t>age:33,</w:t>
+      </w:r>
+      <w:r>
+        <w:br/>
+        <w:t>hobbies : ['sports','cooking'],</w:t>
+      </w:r>
+      <w:r>
+        <w:br/>
+      </w:r>
+      <w:r>
+        <w:t>role:[2,'dev-eng']  // WHY ? here we wanted to have an array with exactly to elements</w:t>
+      </w:r>
+      <w:r>
+        <w:br/>
+      </w:r>
+      <w:r>
+        <w:t>}</w:t>
+      </w:r>
+    </w:p>
+    <w:p>
+      <w:pPr>
+        <w:pStyle w:val="NoSpacing"/>
+        <w:ind w:left="720"/>
+      </w:pPr>
+    </w:p>
+    <w:p>
+      <w:pPr>
+        <w:pStyle w:val="NoSpacing"/>
+        <w:ind w:left="720"/>
+      </w:pPr>
+      <w:r>
+        <w:t>person.role.push(22);</w:t>
+      </w:r>
+    </w:p>
+    <w:p>
+      <w:pPr>
+        <w:pStyle w:val="NoSpacing"/>
+        <w:ind w:left="720"/>
+      </w:pPr>
+      <w:r>
+        <w:t>person.role.push('admin'); // we only need two elements - but still TS does allow this - size can not controlled by typescript</w:t>
+      </w:r>
+      <w:r>
+        <w:br/>
+      </w:r>
+    </w:p>
+    <w:p>
+      <w:pPr>
+        <w:pStyle w:val="NoSpacing"/>
+        <w:ind w:left="720"/>
+      </w:pPr>
+      <w:r>
+        <w:t>// person.role = [1,'simple-role','another-fake-entry'] - when assigning it this way Ts complains about the third entry</w:t>
+      </w:r>
+    </w:p>
+    <w:p>
+      <w:pPr>
+        <w:pStyle w:val="NoSpacing"/>
+        <w:ind w:left="720"/>
+      </w:pPr>
+    </w:p>
+    <w:p>
+      <w:pPr>
+        <w:pStyle w:val="NoSpacing"/>
+        <w:ind w:left="720"/>
+      </w:pPr>
+      <w:r>
+        <w:t xml:space="preserve">person.role[1] = "test-eng"; // can switch values </w:t>
+      </w:r>
+    </w:p>
+    <w:p>
+      <w:pPr>
+        <w:pStyle w:val="NoSpacing"/>
+        <w:ind w:left="720"/>
+      </w:pPr>
+      <w:r>
+        <w:t>// person.role[1] = 20;  //this will be complained by typescript - the order of the types is strict.</w:t>
+      </w:r>
+    </w:p>
+    <w:p>
+      <w:pPr>
+        <w:pStyle w:val="NoSpacing"/>
+        <w:ind w:left="720"/>
+      </w:pPr>
+    </w:p>
+    <w:p>
+      <w:pPr>
+        <w:pStyle w:val="NoSpacing"/>
+        <w:ind w:left="720"/>
+        <w:rPr>
+          <w:b/>
+        </w:rPr>
+      </w:pPr>
+      <w:r>
+        <w:rPr>
+          <w:b/>
+        </w:rPr>
+        <w:t xml:space="preserve">//   So if you have scenario that there should be exactly only two elements in an array </w:t>
+      </w:r>
+    </w:p>
+    <w:p>
+      <w:pPr>
+        <w:pStyle w:val="NoSpacing"/>
+        <w:ind w:left="720"/>
+      </w:pPr>
+      <w:r>
+        <w:rPr>
+          <w:b/>
+        </w:rPr>
+        <w:t>//   + And you know the type of each element in advance : TUPLE is the perfect solution</w:t>
+      </w:r>
+      <w:r>
+        <w:rPr>
+          <w:b/>
+        </w:rPr>
+        <w:br/>
+      </w:r>
+      <w:r>
+        <w:br/>
+      </w:r>
+    </w:p>
+    <w:p>
+      <w:pPr>
+        <w:pStyle w:val="ListParagraph"/>
+        <w:numPr>
+          <w:ilvl w:val="0"/>
+          <w:numId w:val="1"/>
+        </w:numPr>
+      </w:pPr>
+      <w:r>
+        <w:t>Working with Enums</w:t>
+      </w:r>
+      <w:r>
+        <w:t>(custom type in typescript)</w:t>
+      </w:r>
+      <w:r>
+        <w:t xml:space="preserve"> : There might global constants – which are represented as numbers, but for which you want to assign a label.</w:t>
+      </w:r>
+    </w:p>
+    <w:p>
+      <w:pPr>
+        <w:pStyle w:val="NoSpacing"/>
+        <w:ind w:left="720"/>
+      </w:pPr>
+      <w:r>
+        <w:rPr>
+          <w:b/>
+        </w:rPr>
+        <w:t>BEFORE ENUMS : with constants</w:t>
+      </w:r>
+      <w:r>
+        <w:br/>
+      </w:r>
+      <w:r>
+        <w:t>const ADMIN = 0;</w:t>
+      </w:r>
+    </w:p>
+    <w:p>
+      <w:pPr>
+        <w:pStyle w:val="NoSpacing"/>
+        <w:ind w:left="720"/>
+      </w:pPr>
+      <w:r>
+        <w:lastRenderedPageBreak/>
+        <w:t>const READ_ONLY_USER = 1;</w:t>
+      </w:r>
+    </w:p>
+    <w:p>
+      <w:pPr>
+        <w:pStyle w:val="NoSpacing"/>
+        <w:ind w:left="720"/>
+      </w:pPr>
+      <w:r>
+        <w:t>const AUTHOR = 2;</w:t>
+      </w:r>
+    </w:p>
+    <w:p>
+      <w:pPr>
+        <w:pStyle w:val="NoSpacing"/>
+        <w:ind w:left="720"/>
+      </w:pPr>
+      <w:r>
+        <w:t>const person = {    name:"stev</w:t>
+      </w:r>
+      <w:r>
+        <w:t>e",    role: READ_ONLY_USER   }</w:t>
+      </w:r>
+    </w:p>
+    <w:p>
+      <w:pPr>
+        <w:pStyle w:val="NoSpacing"/>
+        <w:ind w:left="720"/>
+      </w:pPr>
+      <w:r>
+        <w:t>if(person.role === READ_ONLY_USER){</w:t>
+      </w:r>
+    </w:p>
+    <w:p>
+      <w:pPr>
+        <w:pStyle w:val="NoSpacing"/>
+        <w:ind w:left="720"/>
+      </w:pPr>
+      <w:r>
+        <w:t xml:space="preserve">    console.log("The role is READ_ONLY_USER")</w:t>
+      </w:r>
+    </w:p>
+    <w:p>
+      <w:pPr>
+        <w:pStyle w:val="NoSpacing"/>
+        <w:ind w:left="720"/>
+      </w:pPr>
+      <w:r>
+        <w:t>}</w:t>
+      </w:r>
+    </w:p>
+    <w:p>
+      <w:pPr>
+        <w:pStyle w:val="NoSpacing"/>
+        <w:ind w:left="720"/>
+      </w:pPr>
+      <w:r>
+        <w:t>// The advantage of this is instead of using the num</w:t>
+      </w:r>
+      <w:r>
+        <w:t>bers we use strings which are mo</w:t>
+      </w:r>
+      <w:r>
+        <w:t>re readable</w:t>
+      </w:r>
+    </w:p>
+    <w:p>
+      <w:pPr>
+        <w:pStyle w:val="NoSpacing"/>
+        <w:ind w:left="720"/>
+      </w:pPr>
+      <w:r>
+        <w:t xml:space="preserve">// The downside is ANY number can be stored  +  </w:t>
+      </w:r>
+      <w:r>
+        <w:t xml:space="preserve">v have </w:t>
+      </w:r>
+      <w:r>
+        <w:t>lot of constants and we have to manage them</w:t>
+      </w:r>
+    </w:p>
+    <w:p>
+      <w:pPr>
+        <w:pStyle w:val="NoSpacing"/>
+        <w:ind w:left="720"/>
+      </w:pPr>
+      <w:r>
+        <w:t>role: 100</w:t>
+      </w:r>
+      <w:r>
+        <w:br/>
+      </w:r>
+      <w:r>
+        <w:br/>
+      </w:r>
+      <w:r>
+        <w:rPr>
+          <w:b/>
+        </w:rPr>
+        <w:t>WITH ENUMS</w:t>
+      </w:r>
+      <w:r>
+        <w:rPr>
+          <w:b/>
+        </w:rPr>
+        <w:br/>
+      </w:r>
+      <w:r>
+        <w:t>enum Roles {</w:t>
+      </w:r>
+    </w:p>
+    <w:p>
+      <w:pPr>
+        <w:pStyle w:val="NoSpacing"/>
+        <w:ind w:left="720"/>
+      </w:pPr>
+      <w:r>
+        <w:t>ADMIN,READ_ONLY_USER,AUTHOR</w:t>
+      </w:r>
+    </w:p>
+    <w:p>
+      <w:pPr>
+        <w:pStyle w:val="NoSpacing"/>
+        <w:ind w:left="720"/>
+      </w:pPr>
+      <w:r>
+        <w:t>};</w:t>
+      </w:r>
+    </w:p>
+    <w:p>
+      <w:pPr>
+        <w:pStyle w:val="NoSpacing"/>
+        <w:ind w:left="720"/>
+      </w:pPr>
+    </w:p>
+    <w:p>
+      <w:pPr>
+        <w:pStyle w:val="NoSpacing"/>
+        <w:ind w:left="720"/>
+      </w:pPr>
+      <w:r>
+        <w:t>const person = {    name:"steve",    role: Roles.READ_ONLY_USER }</w:t>
+      </w:r>
+    </w:p>
+    <w:p>
+      <w:pPr>
+        <w:pStyle w:val="NoSpacing"/>
+        <w:ind w:left="720"/>
+      </w:pPr>
+    </w:p>
+    <w:p>
+      <w:pPr>
+        <w:pStyle w:val="NoSpacing"/>
+        <w:ind w:left="720"/>
+      </w:pPr>
+      <w:r>
+        <w:t>if(person.role === Roles.READ_ONLY_USER)</w:t>
+      </w:r>
+    </w:p>
+    <w:p>
+      <w:pPr>
+        <w:pStyle w:val="NoSpacing"/>
+        <w:ind w:left="720"/>
+      </w:pPr>
+      <w:r>
+        <w:t xml:space="preserve">    console.log("The role is READ_ONLY_USER")</w:t>
+      </w:r>
+    </w:p>
+    <w:p>
+      <w:pPr>
+        <w:pStyle w:val="NoSpacing"/>
+        <w:ind w:left="720"/>
+      </w:pPr>
+      <w:r>
+        <w:br/>
+      </w:r>
+    </w:p>
+    <w:p>
+      <w:pPr>
+        <w:pStyle w:val="NoSpacing"/>
+        <w:numPr>
+          <w:ilvl w:val="0"/>
+          <w:numId w:val="1"/>
+        </w:numPr>
+      </w:pPr>
       <w:bookmarkStart w:id="0" w:name="_GoBack"/>
       <w:bookmarkEnd w:id="0"/>
+      <w:r>
+        <w:br/>
+      </w:r>
+      <w:r>
+        <w:br/>
+      </w:r>
+      <w:r>
+        <w:br/>
+      </w:r>
+    </w:p>
+    <w:p>
+      <w:pPr>
+        <w:ind w:left="360"/>
+      </w:pPr>
     </w:p>
     <w:sectPr>
       <w:pgSz w:w="12240" w:h="15840"/>
@@ -41,7 +845,7 @@
         <w:rFonts w:hint="default"/>
       </w:rPr>
     </w:lvl>
-    <w:lvl w:ilvl="1" w:tplc="04090019" w:tentative="1">
+    <w:lvl w:ilvl="1" w:tplc="04090019">
       <w:start w:val="1"/>
       <w:numFmt w:val="lowerLetter"/>
       <w:lvlText w:val="%2."/>
@@ -552,6 +1356,15 @@
       <w:contextualSpacing/>
     </w:pPr>
   </w:style>
+  <w:style w:type="paragraph" w:styleId="NoSpacing">
+    <w:name w:val="No Spacing"/>
+    <w:uiPriority w:val="1"/>
+    <w:qFormat/>
+    <w:rsid w:val="00EE0AFF"/>
+    <w:pPr>
+      <w:spacing w:after="0" w:line="240" w:lineRule="auto"/>
+    </w:pPr>
+  </w:style>
 </w:styles>
 </file>
 

</xml_diff>

<commit_message>
Typescript : compiler options + Function types
</commit_message>
<xml_diff>
--- a/Typescript Cheat Sheet.docx
+++ b/Typescript Cheat Sheet.docx
@@ -104,6 +104,9 @@
         <w:t xml:space="preserve">core types </w:t>
       </w:r>
       <w:r>
+        <w:t xml:space="preserve">: </w:t>
+      </w:r>
+      <w:r>
         <w:t>javascript knows and typescript</w:t>
       </w:r>
       <w:r>
@@ -138,7 +141,10 @@
         <w:t>b</w:t>
       </w:r>
       <w:r>
-        <w:t>oolean: true / false</w:t>
+        <w:t xml:space="preserve">oolean </w:t>
+      </w:r>
+      <w:r>
+        <w:t>: true / false</w:t>
       </w:r>
       <w:r>
         <w:br/>
@@ -154,12 +160,7 @@
       </w:pPr>
       <w:r>
         <w:br/>
-      </w:r>
-      <w:r>
-        <w:t>const ad</w:t>
-      </w:r>
-      <w:r>
-        <w:t>d = (n1: number,n2: number) =&gt; {</w:t>
+        <w:t>const add = (n1: number,n2: number) =&gt; {</w:t>
       </w:r>
       <w:r>
         <w:br/>
@@ -334,8 +335,6 @@
       </w:r>
       <w:r>
         <w:br/>
-      </w:r>
-      <w:r>
         <w:t>const person:{name:string;age:number;hobbies:string[]}= {</w:t>
       </w:r>
     </w:p>
@@ -584,27 +583,37 @@
         <w:t>Working with Enums</w:t>
       </w:r>
       <w:r>
-        <w:t>(custom type in typescript)</w:t>
-      </w:r>
-      <w:r>
-        <w:t xml:space="preserve"> : There might global constants – which are represented as numbers, but for which you want to assign a label.</w:t>
-      </w:r>
-    </w:p>
-    <w:p>
-      <w:pPr>
-        <w:pStyle w:val="NoSpacing"/>
-        <w:ind w:left="720"/>
-      </w:pPr>
-      <w:r>
-        <w:rPr>
-          <w:b/>
-        </w:rPr>
-        <w:t>BEFORE ENUMS : with constants</w:t>
-      </w:r>
-      <w:r>
-        <w:br/>
-      </w:r>
-      <w:r>
+        <w:t xml:space="preserve"> </w:t>
+      </w:r>
+      <w:r>
+        <w:t>(custom type in typescript</w:t>
+      </w:r>
+      <w:r>
+        <w:t>):</w:t>
+      </w:r>
+      <w:r>
+        <w:t xml:space="preserve"> There might global constants – which are represented as numbers, but for which you want to assign a label.</w:t>
+      </w:r>
+    </w:p>
+    <w:p>
+      <w:pPr>
+        <w:pStyle w:val="NoSpacing"/>
+        <w:ind w:left="720"/>
+      </w:pPr>
+      <w:r>
+        <w:rPr>
+          <w:b/>
+        </w:rPr>
+        <w:t xml:space="preserve">WITHOUT </w:t>
+      </w:r>
+      <w:r>
+        <w:rPr>
+          <w:b/>
+        </w:rPr>
+        <w:t>ENUMS : with constants</w:t>
+      </w:r>
+      <w:r>
+        <w:br/>
         <w:t>const ADMIN = 0;</w:t>
       </w:r>
     </w:p>
@@ -799,23 +808,2762 @@
           <w:ilvl w:val="0"/>
           <w:numId w:val="1"/>
         </w:numPr>
-      </w:pPr>
+        <w:rPr>
+          <w:b/>
+        </w:rPr>
+      </w:pPr>
+      <w:r>
+        <w:rPr>
+          <w:b/>
+        </w:rPr>
+        <w:t>Union types</w:t>
+      </w:r>
+      <w:r>
+        <w:rPr>
+          <w:b/>
+        </w:rPr>
+        <w:t>(TS)</w:t>
+      </w:r>
+    </w:p>
+    <w:p>
+      <w:pPr>
+        <w:pStyle w:val="NoSpacing"/>
+        <w:ind w:left="720"/>
+      </w:pPr>
+      <w:r>
+        <w:t>const combine = (n1: number|string ,n2: number|string ) =&gt; {</w:t>
+      </w:r>
+    </w:p>
+    <w:p>
+      <w:pPr>
+        <w:pStyle w:val="NoSpacing"/>
+        <w:ind w:left="720"/>
+      </w:pPr>
+      <w:r>
+        <w:t xml:space="preserve">    if(typeof n1 === 'number' &amp;&amp; typeof n2 === 'number')</w:t>
+      </w:r>
+    </w:p>
+    <w:p>
+      <w:pPr>
+        <w:pStyle w:val="NoSpacing"/>
+        <w:ind w:left="720"/>
+      </w:pPr>
+      <w:r>
+        <w:t xml:space="preserve">    {</w:t>
+      </w:r>
+    </w:p>
+    <w:p>
+      <w:pPr>
+        <w:pStyle w:val="NoSpacing"/>
+        <w:ind w:left="720"/>
+      </w:pPr>
+      <w:r>
+        <w:t xml:space="preserve">        return n1+n2;</w:t>
+      </w:r>
+    </w:p>
+    <w:p>
+      <w:pPr>
+        <w:pStyle w:val="NoSpacing"/>
+        <w:ind w:left="720"/>
+      </w:pPr>
+      <w:r>
+        <w:t xml:space="preserve">    }</w:t>
+      </w:r>
+    </w:p>
+    <w:p>
+      <w:pPr>
+        <w:pStyle w:val="NoSpacing"/>
+        <w:ind w:left="720"/>
+      </w:pPr>
+      <w:r>
+        <w:t xml:space="preserve">    else{</w:t>
+      </w:r>
+    </w:p>
+    <w:p>
+      <w:pPr>
+        <w:pStyle w:val="NoSpacing"/>
+        <w:ind w:left="720"/>
+      </w:pPr>
+      <w:r>
+        <w:t xml:space="preserve">        return n1.toString() + n2.toString();</w:t>
+      </w:r>
+    </w:p>
+    <w:p>
+      <w:pPr>
+        <w:pStyle w:val="NoSpacing"/>
+        <w:ind w:left="720"/>
+      </w:pPr>
+      <w:r>
+        <w:t xml:space="preserve">    }</w:t>
+      </w:r>
+      <w:r>
+        <w:t xml:space="preserve">    </w:t>
+      </w:r>
+    </w:p>
+    <w:p>
+      <w:pPr>
+        <w:pStyle w:val="NoSpacing"/>
+        <w:ind w:left="720"/>
+      </w:pPr>
+      <w:r>
+        <w:t>}</w:t>
+      </w:r>
+    </w:p>
+    <w:p>
+      <w:pPr>
+        <w:pStyle w:val="NoSpacing"/>
+        <w:ind w:left="720"/>
+      </w:pPr>
+      <w:r>
+        <w:t>console.log(combine(2,3))</w:t>
+      </w:r>
+    </w:p>
+    <w:p>
+      <w:pPr>
+        <w:pStyle w:val="NoSpacing"/>
+        <w:ind w:left="720"/>
+      </w:pPr>
+      <w:r>
+        <w:t>conso</w:t>
+      </w:r>
+      <w:r>
+        <w:t>le.log(combine('steve','jobs'))</w:t>
+      </w:r>
+    </w:p>
+    <w:p>
+      <w:pPr>
+        <w:pStyle w:val="NoSpacing"/>
+        <w:ind w:left="720"/>
+      </w:pPr>
+      <w:r>
+        <w:t>//Thus we can use union types to be flexible regarding  - what we do in a function.</w:t>
+      </w:r>
+    </w:p>
+    <w:p>
+      <w:pPr>
+        <w:pStyle w:val="NoSpacing"/>
+        <w:ind w:left="720"/>
+      </w:pPr>
+    </w:p>
+    <w:p>
+      <w:pPr>
+        <w:pStyle w:val="NoSpacing"/>
+        <w:numPr>
+          <w:ilvl w:val="0"/>
+          <w:numId w:val="1"/>
+        </w:numPr>
+      </w:pPr>
+      <w:r>
+        <w:rPr>
+          <w:b/>
+        </w:rPr>
+        <w:t>Literal types</w:t>
+      </w:r>
+      <w:r>
+        <w:t xml:space="preserve"> : exact value it holds</w:t>
+      </w:r>
+      <w:r>
+        <w:t xml:space="preserve"> (based on core types)</w:t>
+      </w:r>
+      <w:r>
+        <w:t xml:space="preserve"> – used in conjunction with union types.</w:t>
+      </w:r>
+      <w:r>
+        <w:br/>
+      </w:r>
+      <w:r>
+        <w:br/>
+      </w:r>
+      <w:r>
+        <w:t>const combine = (n1: number|string ,n2: number|string, typeOfConversion : 'as-number'  | 'as-string') =&gt; {</w:t>
+      </w:r>
+    </w:p>
+    <w:p>
+      <w:pPr>
+        <w:pStyle w:val="NoSpacing"/>
+        <w:ind w:left="720"/>
+      </w:pPr>
+      <w:r>
+        <w:t xml:space="preserve">    if(typeof n1 === 'number' &amp;&amp; typeof n2 === 'number' || typeOfConversion === 'as-number')</w:t>
+      </w:r>
+    </w:p>
+    <w:p>
+      <w:pPr>
+        <w:pStyle w:val="NoSpacing"/>
+        <w:ind w:left="720"/>
+      </w:pPr>
+      <w:r>
+        <w:t xml:space="preserve">    {</w:t>
+      </w:r>
+    </w:p>
+    <w:p>
+      <w:pPr>
+        <w:pStyle w:val="NoSpacing"/>
+        <w:ind w:left="720"/>
+      </w:pPr>
+      <w:r>
+        <w:t xml:space="preserve">        return +n1 + +n2;</w:t>
+      </w:r>
+    </w:p>
+    <w:p>
+      <w:pPr>
+        <w:pStyle w:val="NoSpacing"/>
+        <w:ind w:left="720"/>
+      </w:pPr>
+      <w:r>
+        <w:t xml:space="preserve">    }</w:t>
+      </w:r>
+    </w:p>
+    <w:p>
+      <w:pPr>
+        <w:pStyle w:val="NoSpacing"/>
+        <w:ind w:left="720"/>
+      </w:pPr>
+      <w:r>
+        <w:t xml:space="preserve">    else{</w:t>
+      </w:r>
+    </w:p>
+    <w:p>
+      <w:pPr>
+        <w:pStyle w:val="NoSpacing"/>
+        <w:ind w:left="720"/>
+      </w:pPr>
+      <w:r>
+        <w:t xml:space="preserve">        return n1.toString() + n2.toString();</w:t>
+      </w:r>
+    </w:p>
+    <w:p>
+      <w:pPr>
+        <w:pStyle w:val="NoSpacing"/>
+        <w:ind w:left="720"/>
+      </w:pPr>
+      <w:r>
+        <w:t xml:space="preserve">    }    </w:t>
+      </w:r>
+    </w:p>
+    <w:p>
+      <w:pPr>
+        <w:pStyle w:val="NoSpacing"/>
+        <w:ind w:left="720"/>
+      </w:pPr>
+      <w:r>
+        <w:t>}</w:t>
+      </w:r>
+    </w:p>
+    <w:p>
+      <w:pPr>
+        <w:pStyle w:val="NoSpacing"/>
+        <w:ind w:left="720"/>
+        <w:rPr>
+          <w:b/>
+        </w:rPr>
+      </w:pPr>
+      <w:r>
+        <w:rPr>
+          <w:b/>
+        </w:rPr>
+        <w:lastRenderedPageBreak/>
+        <w:t>console.log(combine('2','3','as-number'))</w:t>
+      </w:r>
+      <w:r>
+        <w:rPr>
+          <w:b/>
+        </w:rPr>
+        <w:t xml:space="preserve"> // can’t use incorrectly.</w:t>
+      </w:r>
+    </w:p>
+    <w:p>
+      <w:pPr>
+        <w:pStyle w:val="NoSpacing"/>
+        <w:ind w:left="720"/>
+      </w:pPr>
+      <w:r>
+        <w:t>console.log(combine(2,'3','as-string'))</w:t>
+      </w:r>
+    </w:p>
+    <w:p>
+      <w:pPr>
+        <w:pStyle w:val="NoSpacing"/>
+        <w:ind w:left="720"/>
+      </w:pPr>
+    </w:p>
+    <w:p>
+      <w:pPr>
+        <w:pStyle w:val="NoSpacing"/>
+        <w:numPr>
+          <w:ilvl w:val="0"/>
+          <w:numId w:val="1"/>
+        </w:numPr>
+        <w:rPr>
+          <w:b/>
+        </w:rPr>
+      </w:pPr>
+      <w:r>
+        <w:rPr>
+          <w:b/>
+        </w:rPr>
+        <w:t>Type Aliases / Custom Types.</w:t>
+      </w:r>
+    </w:p>
+    <w:p>
+      <w:pPr>
+        <w:pStyle w:val="NoSpacing"/>
+        <w:ind w:left="720"/>
+      </w:pPr>
+      <w:r>
+        <w:t xml:space="preserve">Why ? </w:t>
+      </w:r>
+      <w:r>
+        <w:t xml:space="preserve">: </w:t>
+      </w:r>
+      <w:r>
+        <w:t>N</w:t>
+      </w:r>
+      <w:r>
+        <w:t>o need to write “</w:t>
+      </w:r>
+      <w:r>
+        <w:t>number|string</w:t>
+      </w:r>
+      <w:r>
+        <w:t>” etc fully in multiple places.</w:t>
+      </w:r>
+      <w:r>
+        <w:br/>
+        <w:t xml:space="preserve">            : write code quic</w:t>
+      </w:r>
+      <w:r>
+        <w:t>ker with descriptive type aliases</w:t>
+      </w:r>
+      <w:r>
+        <w:br/>
+      </w:r>
+      <w:r>
+        <w:br/>
+      </w:r>
+      <w:r>
+        <w:rPr>
+          <w:u w:val="single"/>
+        </w:rPr>
+        <w:t>Example 1</w:t>
+      </w:r>
+      <w:r>
+        <w:rPr>
+          <w:u w:val="single"/>
+        </w:rPr>
+        <w:t xml:space="preserve">: </w:t>
+      </w:r>
+      <w:r>
+        <w:rPr>
+          <w:u w:val="single"/>
+        </w:rPr>
+        <w:br/>
+      </w:r>
+      <w:r>
+        <w:rPr>
+          <w:b/>
+        </w:rPr>
+        <w:t>type combinable</w:t>
+      </w:r>
+      <w:r>
+        <w:t xml:space="preserve">  = number | string;</w:t>
+      </w:r>
+    </w:p>
+    <w:p>
+      <w:pPr>
+        <w:pStyle w:val="NoSpacing"/>
+        <w:ind w:left="720"/>
+      </w:pPr>
+      <w:r>
+        <w:rPr>
+          <w:b/>
+        </w:rPr>
+        <w:t>type conversionDescriptor</w:t>
+      </w:r>
+      <w:r>
+        <w:t xml:space="preserve">  = 'as-number'  | 'as-string';</w:t>
+      </w:r>
+    </w:p>
+    <w:p>
+      <w:pPr>
+        <w:pStyle w:val="NoSpacing"/>
+        <w:ind w:left="720"/>
+      </w:pPr>
+      <w:r>
+        <w:t xml:space="preserve">const combine = (n1: </w:t>
+      </w:r>
+      <w:r>
+        <w:rPr>
+          <w:b/>
+        </w:rPr>
+        <w:t xml:space="preserve">combinable </w:t>
+      </w:r>
+      <w:r>
+        <w:t xml:space="preserve">,n2: </w:t>
+      </w:r>
+      <w:r>
+        <w:rPr>
+          <w:b/>
+        </w:rPr>
+        <w:t>combinable</w:t>
+      </w:r>
+      <w:r>
+        <w:t xml:space="preserve">, typeOfConversion : </w:t>
+      </w:r>
+      <w:r>
+        <w:rPr>
+          <w:b/>
+        </w:rPr>
+        <w:t>conversionDescriptor</w:t>
+      </w:r>
+      <w:r>
+        <w:t xml:space="preserve"> ) =&gt; {</w:t>
+      </w:r>
+    </w:p>
+    <w:p>
+      <w:pPr>
+        <w:pStyle w:val="NoSpacing"/>
+        <w:ind w:left="720"/>
+      </w:pPr>
+      <w:r>
+        <w:t xml:space="preserve">    if(typeof n1 === 'number' &amp;&amp; typeof n2 === 'number' || typeOfConversion === 'as-number')</w:t>
+      </w:r>
+    </w:p>
+    <w:p>
+      <w:pPr>
+        <w:pStyle w:val="NoSpacing"/>
+        <w:ind w:left="720"/>
+      </w:pPr>
+      <w:r>
+        <w:t xml:space="preserve">    {</w:t>
+      </w:r>
+    </w:p>
+    <w:p>
+      <w:pPr>
+        <w:pStyle w:val="NoSpacing"/>
+        <w:ind w:left="720"/>
+      </w:pPr>
+      <w:r>
+        <w:t xml:space="preserve">        return +n1 + +n2;</w:t>
+      </w:r>
+    </w:p>
+    <w:p>
+      <w:pPr>
+        <w:pStyle w:val="NoSpacing"/>
+        <w:ind w:left="720"/>
+      </w:pPr>
+      <w:r>
+        <w:t xml:space="preserve">    }</w:t>
+      </w:r>
+    </w:p>
+    <w:p>
+      <w:pPr>
+        <w:pStyle w:val="NoSpacing"/>
+        <w:ind w:left="720"/>
+      </w:pPr>
+      <w:r>
+        <w:t xml:space="preserve">    else{</w:t>
+      </w:r>
+    </w:p>
+    <w:p>
+      <w:pPr>
+        <w:pStyle w:val="NoSpacing"/>
+        <w:ind w:left="720"/>
+      </w:pPr>
+      <w:r>
+        <w:t xml:space="preserve">        return n1.toString() + n2.toString();</w:t>
+      </w:r>
+    </w:p>
+    <w:p>
+      <w:pPr>
+        <w:pStyle w:val="NoSpacing"/>
+        <w:ind w:left="720"/>
+      </w:pPr>
+      <w:r>
+        <w:t xml:space="preserve">    }</w:t>
+      </w:r>
+    </w:p>
+    <w:p>
+      <w:pPr>
+        <w:pStyle w:val="NoSpacing"/>
+        <w:ind w:left="720"/>
+      </w:pPr>
+      <w:r>
+        <w:t>}</w:t>
+      </w:r>
+    </w:p>
+    <w:p>
+      <w:pPr>
+        <w:pStyle w:val="NoSpacing"/>
+        <w:ind w:left="720"/>
+      </w:pPr>
+      <w:r>
+        <w:t>console.log(combine('2','3','as-number'))</w:t>
+      </w:r>
+    </w:p>
+    <w:p>
+      <w:pPr>
+        <w:pStyle w:val="NoSpacing"/>
+        <w:ind w:left="720"/>
+      </w:pPr>
+      <w:r>
+        <w:t>console.log(combine(2,'3','as-string'))</w:t>
+      </w:r>
+    </w:p>
+    <w:p>
+      <w:pPr>
+        <w:pStyle w:val="NoSpacing"/>
+        <w:ind w:left="720"/>
+      </w:pPr>
+    </w:p>
+    <w:p>
+      <w:pPr>
+        <w:pStyle w:val="NoSpacing"/>
+        <w:ind w:left="720"/>
+        <w:rPr>
+          <w:b/>
+        </w:rPr>
+      </w:pPr>
+      <w:r>
+        <w:rPr>
+          <w:u w:val="single"/>
+        </w:rPr>
+        <w:t>Example 2 :</w:t>
+      </w:r>
+      <w:r>
+        <w:t xml:space="preserve"> </w:t>
+      </w:r>
+      <w:r>
+        <w:br/>
+      </w:r>
+      <w:r>
+        <w:rPr>
+          <w:b/>
+        </w:rPr>
+        <w:t>type User = {</w:t>
+      </w:r>
+    </w:p>
+    <w:p>
+      <w:pPr>
+        <w:pStyle w:val="NoSpacing"/>
+        <w:ind w:left="720"/>
+        <w:rPr>
+          <w:b/>
+        </w:rPr>
+      </w:pPr>
+      <w:r>
+        <w:rPr>
+          <w:b/>
+        </w:rPr>
+        <w:t xml:space="preserve">    name:string;</w:t>
+      </w:r>
+    </w:p>
+    <w:p>
+      <w:pPr>
+        <w:pStyle w:val="NoSpacing"/>
+        <w:ind w:left="720"/>
+        <w:rPr>
+          <w:b/>
+        </w:rPr>
+      </w:pPr>
+      <w:r>
+        <w:rPr>
+          <w:b/>
+        </w:rPr>
+        <w:t xml:space="preserve">    age:number</w:t>
+      </w:r>
+    </w:p>
+    <w:p>
+      <w:pPr>
+        <w:pStyle w:val="NoSpacing"/>
+        <w:ind w:left="720"/>
+        <w:rPr>
+          <w:b/>
+        </w:rPr>
+      </w:pPr>
+      <w:r>
+        <w:rPr>
+          <w:b/>
+        </w:rPr>
+        <w:t>}</w:t>
+      </w:r>
+    </w:p>
+    <w:p>
+      <w:pPr>
+        <w:pStyle w:val="NoSpacing"/>
+        <w:ind w:left="720"/>
+      </w:pPr>
+      <w:r>
+        <w:t>const displayUser= (</w:t>
+      </w:r>
+      <w:r>
+        <w:rPr>
+          <w:b/>
+        </w:rPr>
+        <w:t>emp : User</w:t>
+      </w:r>
+      <w:r>
+        <w:t>)=&gt;{</w:t>
+      </w:r>
+    </w:p>
+    <w:p>
+      <w:pPr>
+        <w:pStyle w:val="NoSpacing"/>
+        <w:ind w:left="720"/>
+      </w:pPr>
+      <w:r>
+        <w:t xml:space="preserve">    console.log(emp.name + " is " + emp.age + " years old ")</w:t>
+      </w:r>
+    </w:p>
+    <w:p>
+      <w:pPr>
+        <w:pStyle w:val="NoSpacing"/>
+        <w:ind w:left="720"/>
+      </w:pPr>
+      <w:r>
+        <w:t>}</w:t>
+      </w:r>
+    </w:p>
+    <w:p>
+      <w:pPr>
+        <w:pStyle w:val="NoSpacing"/>
+        <w:ind w:left="720"/>
+      </w:pPr>
+      <w:r>
+        <w:t>displayUser(</w:t>
+      </w:r>
+      <w:r>
+        <w:rPr>
+          <w:b/>
+        </w:rPr>
+        <w:t>{name:"steve",age:23}</w:t>
+      </w:r>
+      <w:r>
+        <w:t>)</w:t>
+      </w:r>
+    </w:p>
+    <w:p>
+      <w:pPr>
+        <w:pStyle w:val="NoSpacing"/>
+        <w:ind w:left="720"/>
+      </w:pPr>
+    </w:p>
+    <w:p>
+      <w:pPr>
+        <w:pStyle w:val="NoSpacing"/>
+        <w:numPr>
+          <w:ilvl w:val="0"/>
+          <w:numId w:val="1"/>
+        </w:numPr>
+      </w:pPr>
+      <w:r>
+        <w:t>Function return types and void</w:t>
+      </w:r>
+      <w:r>
+        <w:t>(TS)</w:t>
+      </w:r>
+      <w:r>
+        <w:t xml:space="preserve"> + undefined.</w:t>
+      </w:r>
+      <w:r>
+        <w:br/>
+      </w:r>
+      <w:r>
+        <w:br/>
+        <w:t xml:space="preserve">               </w:t>
+      </w:r>
+      <w:r>
+        <w:t>const add = (n1:number,n2:number) : number=&gt;{</w:t>
+      </w:r>
+    </w:p>
+    <w:p>
+      <w:pPr>
+        <w:pStyle w:val="NoSpacing"/>
+        <w:ind w:left="1440"/>
+      </w:pPr>
+      <w:r>
+        <w:t xml:space="preserve">    return n1+n1;</w:t>
+      </w:r>
+    </w:p>
+    <w:p>
+      <w:pPr>
+        <w:pStyle w:val="NoSpacing"/>
+        <w:ind w:left="1440"/>
+      </w:pPr>
+      <w:r>
+        <w:t>}</w:t>
+      </w:r>
+      <w:r>
+        <w:br/>
+      </w:r>
+    </w:p>
+    <w:p>
+      <w:pPr>
+        <w:pStyle w:val="NoSpacing"/>
+        <w:ind w:left="1440"/>
+      </w:pPr>
+      <w:r>
+        <w:t>//</w:t>
+      </w:r>
+      <w:r>
+        <w:t xml:space="preserve">below </w:t>
+      </w:r>
+      <w:r>
+        <w:t>does not return anything</w:t>
+      </w:r>
+    </w:p>
+    <w:p>
+      <w:pPr>
+        <w:pStyle w:val="NoSpacing"/>
+        <w:ind w:left="1440"/>
+      </w:pPr>
+      <w:r>
+        <w:t>const printResult = (n1:number) :</w:t>
+      </w:r>
+      <w:r>
+        <w:rPr>
+          <w:b/>
+        </w:rPr>
+        <w:t>void</w:t>
+      </w:r>
+      <w:r>
+        <w:t>=&gt;{</w:t>
+      </w:r>
+    </w:p>
+    <w:p>
+      <w:pPr>
+        <w:pStyle w:val="NoSpacing"/>
+        <w:ind w:left="1440"/>
+      </w:pPr>
+      <w:r>
+        <w:t xml:space="preserve">    console.log(n1);</w:t>
+      </w:r>
+    </w:p>
+    <w:p>
+      <w:pPr>
+        <w:pStyle w:val="NoSpacing"/>
+        <w:ind w:left="1440"/>
+      </w:pPr>
+      <w:r>
+        <w:t>}</w:t>
+      </w:r>
+    </w:p>
+    <w:p>
+      <w:pPr>
+        <w:pStyle w:val="NoSpacing"/>
+        <w:ind w:left="1440"/>
+      </w:pPr>
+      <w:r>
+        <w:t>console.log(printResult(5));</w:t>
+      </w:r>
+    </w:p>
+    <w:p>
+      <w:pPr>
+        <w:pStyle w:val="NoSpacing"/>
+        <w:ind w:left="1440"/>
+      </w:pPr>
+    </w:p>
+    <w:p>
+      <w:pPr>
+        <w:pStyle w:val="NoSpacing"/>
+        <w:ind w:left="1440"/>
+      </w:pPr>
+      <w:r>
+        <w:t>//Above function returns undefined - this doesnot mean that we can return undefined explicitly</w:t>
+      </w:r>
+    </w:p>
+    <w:p>
+      <w:pPr>
+        <w:pStyle w:val="NoSpacing"/>
+        <w:ind w:left="1440"/>
+      </w:pPr>
+      <w:r>
+        <w:t>//and so the below call will fail.</w:t>
+      </w:r>
+    </w:p>
+    <w:p>
+      <w:pPr>
+        <w:pStyle w:val="NoSpacing"/>
+        <w:ind w:left="1440"/>
+      </w:pPr>
+      <w:r>
+        <w:lastRenderedPageBreak/>
+        <w:t xml:space="preserve">// const printResult2 = (n1:number) : </w:t>
+      </w:r>
+      <w:r>
+        <w:rPr>
+          <w:b/>
+        </w:rPr>
+        <w:t>undefined</w:t>
+      </w:r>
+      <w:r>
+        <w:t>=&gt;{</w:t>
+      </w:r>
+    </w:p>
+    <w:p>
+      <w:pPr>
+        <w:pStyle w:val="NoSpacing"/>
+        <w:ind w:left="1440"/>
+      </w:pPr>
+      <w:r>
+        <w:t>//     console.log(n1);</w:t>
+      </w:r>
+    </w:p>
+    <w:p>
+      <w:pPr>
+        <w:pStyle w:val="NoSpacing"/>
+        <w:ind w:left="1440"/>
+      </w:pPr>
+      <w:r>
+        <w:t>// }</w:t>
+      </w:r>
+    </w:p>
+    <w:p>
+      <w:pPr>
+        <w:pStyle w:val="NoSpacing"/>
+        <w:ind w:left="1440"/>
+      </w:pPr>
+    </w:p>
+    <w:p>
+      <w:pPr>
+        <w:pStyle w:val="NoSpacing"/>
+        <w:ind w:left="1440"/>
+      </w:pPr>
+      <w:r>
+        <w:t>//the point is you should void if a function returns nothing - this fn does not have a return statement.</w:t>
+      </w:r>
+    </w:p>
+    <w:p>
+      <w:pPr>
+        <w:pStyle w:val="NoSpacing"/>
+        <w:ind w:left="1440"/>
+      </w:pPr>
+      <w:r>
+        <w:t>const printResult3 = (n1:number) :</w:t>
+      </w:r>
+      <w:r>
+        <w:rPr>
+          <w:b/>
+        </w:rPr>
+        <w:t>void</w:t>
+      </w:r>
+      <w:r>
+        <w:t>=&gt;{</w:t>
+      </w:r>
+    </w:p>
+    <w:p>
+      <w:pPr>
+        <w:pStyle w:val="NoSpacing"/>
+        <w:ind w:left="1440"/>
+      </w:pPr>
+      <w:r>
+        <w:t xml:space="preserve">    console.log(n1);</w:t>
+      </w:r>
+    </w:p>
+    <w:p>
+      <w:pPr>
+        <w:pStyle w:val="NoSpacing"/>
+        <w:ind w:left="1440"/>
+      </w:pPr>
+      <w:r>
+        <w:t>}</w:t>
+      </w:r>
+    </w:p>
+    <w:p>
+      <w:pPr>
+        <w:pStyle w:val="NoSpacing"/>
+        <w:ind w:left="1440"/>
+      </w:pPr>
+    </w:p>
+    <w:p>
+      <w:pPr>
+        <w:pStyle w:val="NoSpacing"/>
+        <w:ind w:left="1440"/>
+      </w:pPr>
+      <w:r>
+        <w:t>//then if you explicitly say that a fn returns undefined.</w:t>
+      </w:r>
+    </w:p>
+    <w:p>
+      <w:pPr>
+        <w:pStyle w:val="NoSpacing"/>
+        <w:ind w:left="1440"/>
+      </w:pPr>
+      <w:r>
+        <w:t>// - it means to  typescript that - we have a return statement + we don't return a value.</w:t>
+      </w:r>
+    </w:p>
+    <w:p>
+      <w:pPr>
+        <w:pStyle w:val="NoSpacing"/>
+        <w:ind w:left="1440"/>
+      </w:pPr>
+      <w:r>
+        <w:t>const printResult4 = (n1:number) :</w:t>
+      </w:r>
+      <w:r>
+        <w:rPr>
+          <w:b/>
+        </w:rPr>
+        <w:t>undefined</w:t>
+      </w:r>
+      <w:r>
+        <w:t>=&gt;{</w:t>
+      </w:r>
+    </w:p>
+    <w:p>
+      <w:pPr>
+        <w:pStyle w:val="NoSpacing"/>
+        <w:ind w:left="1440"/>
+      </w:pPr>
+      <w:r>
+        <w:t xml:space="preserve">    console.log(n1);</w:t>
+      </w:r>
+    </w:p>
+    <w:p>
+      <w:pPr>
+        <w:pStyle w:val="NoSpacing"/>
+        <w:ind w:left="1440"/>
+      </w:pPr>
+      <w:r>
+        <w:t xml:space="preserve">    </w:t>
+      </w:r>
+      <w:r>
+        <w:rPr>
+          <w:b/>
+        </w:rPr>
+        <w:t>return</w:t>
+      </w:r>
+      <w:r>
+        <w:t>;</w:t>
+      </w:r>
+    </w:p>
+    <w:p>
+      <w:pPr>
+        <w:pStyle w:val="NoSpacing"/>
+        <w:ind w:left="1440"/>
+      </w:pPr>
+      <w:r>
+        <w:t>}</w:t>
+      </w:r>
+    </w:p>
+    <w:p>
+      <w:pPr>
+        <w:pStyle w:val="NoSpacing"/>
+        <w:ind w:left="1440"/>
+      </w:pPr>
+    </w:p>
+    <w:p>
+      <w:pPr>
+        <w:pStyle w:val="NoSpacing"/>
+        <w:ind w:left="1440"/>
+      </w:pPr>
+      <w:r>
+        <w:t>//another valid case with return + void</w:t>
+      </w:r>
+    </w:p>
+    <w:p>
+      <w:pPr>
+        <w:pStyle w:val="NoSpacing"/>
+        <w:ind w:left="1440"/>
+      </w:pPr>
+      <w:r>
+        <w:t>const printResult5 = (n1:number) :</w:t>
+      </w:r>
+      <w:r>
+        <w:rPr>
+          <w:b/>
+        </w:rPr>
+        <w:t>void</w:t>
+      </w:r>
+      <w:r>
+        <w:t>=&gt;{</w:t>
+      </w:r>
+    </w:p>
+    <w:p>
+      <w:pPr>
+        <w:pStyle w:val="NoSpacing"/>
+        <w:ind w:left="1440"/>
+      </w:pPr>
+      <w:r>
+        <w:t xml:space="preserve">    console.log(n1);</w:t>
+      </w:r>
+    </w:p>
+    <w:p>
+      <w:pPr>
+        <w:pStyle w:val="NoSpacing"/>
+        <w:ind w:left="1440"/>
+      </w:pPr>
+      <w:r>
+        <w:t xml:space="preserve">    </w:t>
+      </w:r>
+      <w:r>
+        <w:rPr>
+          <w:b/>
+        </w:rPr>
+        <w:t>return</w:t>
+      </w:r>
+      <w:r>
+        <w:t>;</w:t>
+      </w:r>
+    </w:p>
+    <w:p>
+      <w:pPr>
+        <w:pStyle w:val="NoSpacing"/>
+        <w:ind w:left="1440"/>
+      </w:pPr>
+      <w:r>
+        <w:t>}</w:t>
+      </w:r>
+    </w:p>
+    <w:p>
+      <w:pPr>
+        <w:pStyle w:val="NoSpacing"/>
+        <w:ind w:left="1440"/>
+      </w:pPr>
+    </w:p>
+    <w:p>
+      <w:pPr>
+        <w:pStyle w:val="NoSpacing"/>
+        <w:ind w:left="1440"/>
+      </w:pPr>
+      <w:r>
+        <w:t>//Note that : undefined is a valid type in javascript</w:t>
+      </w:r>
+    </w:p>
+    <w:p>
+      <w:pPr>
+        <w:pStyle w:val="NoSpacing"/>
+        <w:ind w:left="1440"/>
+      </w:pPr>
+      <w:r>
+        <w:t xml:space="preserve">const temp = </w:t>
+      </w:r>
+      <w:r>
+        <w:rPr>
+          <w:b/>
+        </w:rPr>
+        <w:t>undefined</w:t>
+      </w:r>
+      <w:r>
+        <w:t>;</w:t>
+      </w:r>
+    </w:p>
+    <w:p>
+      <w:pPr>
+        <w:pStyle w:val="NoSpacing"/>
+      </w:pPr>
+      <w:r>
+        <w:t xml:space="preserve">                            </w:t>
+      </w:r>
+      <w:r>
+        <w:t>//the above statement will NOT throw any error.</w:t>
+      </w:r>
+    </w:p>
+    <w:p>
+      <w:pPr>
+        <w:pStyle w:val="NoSpacing"/>
+        <w:numPr>
+          <w:ilvl w:val="0"/>
+          <w:numId w:val="1"/>
+        </w:numPr>
+      </w:pPr>
+      <w:r>
+        <w:t>Functions as types</w:t>
+      </w:r>
+      <w:r>
+        <w:t xml:space="preserve"> : describes the parameters and return values of the function</w:t>
+      </w:r>
+      <w:r>
+        <w:br/>
+      </w:r>
+      <w:r>
+        <w:rPr>
+          <w:b/>
+        </w:rPr>
+        <w:t>Why ? :</w:t>
+      </w:r>
+      <w:r>
+        <w:t xml:space="preserve"> </w:t>
+      </w:r>
+      <w:r>
+        <w:br/>
+      </w:r>
+      <w:r>
+        <w:br/>
+      </w:r>
+      <w:r>
+        <w:t>const add = (n1:number,n2:number) : number=&gt;{</w:t>
+      </w:r>
+    </w:p>
+    <w:p>
+      <w:pPr>
+        <w:pStyle w:val="NoSpacing"/>
+      </w:pPr>
+      <w:r>
+        <w:t xml:space="preserve">               </w:t>
+      </w:r>
+      <w:r>
+        <w:t xml:space="preserve">    return n1+n2</w:t>
+      </w:r>
+    </w:p>
+    <w:p>
+      <w:pPr>
+        <w:pStyle w:val="NoSpacing"/>
+      </w:pPr>
+      <w:r>
+        <w:t xml:space="preserve">              </w:t>
+      </w:r>
+      <w:r>
+        <w:t>}</w:t>
+      </w:r>
+    </w:p>
+    <w:p>
+      <w:pPr>
+        <w:pStyle w:val="NoSpacing"/>
+      </w:pPr>
+    </w:p>
+    <w:p>
+      <w:pPr>
+        <w:pStyle w:val="NoSpacing"/>
+        <w:ind w:left="720"/>
+      </w:pPr>
+      <w:r>
+        <w:t>const printResult = (n1:number) :void=&gt;{</w:t>
+      </w:r>
+    </w:p>
+    <w:p>
+      <w:pPr>
+        <w:pStyle w:val="NoSpacing"/>
+        <w:ind w:left="720"/>
+      </w:pPr>
+      <w:r>
+        <w:t xml:space="preserve">    console.log('printing ' + n1)</w:t>
+      </w:r>
+    </w:p>
+    <w:p>
+      <w:pPr>
+        <w:pStyle w:val="NoSpacing"/>
+        <w:ind w:left="720"/>
+      </w:pPr>
+      <w:r>
+        <w:t>}</w:t>
+      </w:r>
+    </w:p>
+    <w:p>
+      <w:pPr>
+        <w:pStyle w:val="NoSpacing"/>
+        <w:ind w:left="720"/>
+      </w:pPr>
+    </w:p>
+    <w:p>
+      <w:pPr>
+        <w:pStyle w:val="NoSpacing"/>
+        <w:ind w:left="720"/>
+      </w:pPr>
+      <w:r>
+        <w:t>let addRef:(a:number,b:number)=&gt;number;</w:t>
+      </w:r>
+    </w:p>
+    <w:p>
+      <w:pPr>
+        <w:pStyle w:val="NoSpacing"/>
+        <w:ind w:left="720"/>
+      </w:pPr>
+      <w:r>
+        <w:t>addRef= add;</w:t>
+      </w:r>
+    </w:p>
+    <w:p>
+      <w:pPr>
+        <w:pStyle w:val="NoSpacing"/>
+        <w:ind w:left="720"/>
+      </w:pPr>
+    </w:p>
+    <w:p>
+      <w:pPr>
+        <w:pStyle w:val="NoSpacing"/>
+        <w:ind w:left="720"/>
+      </w:pPr>
+      <w:r>
+        <w:t>//now typescript will complain</w:t>
+      </w:r>
+    </w:p>
+    <w:p>
+      <w:pPr>
+        <w:pStyle w:val="NoSpacing"/>
+        <w:ind w:left="720"/>
+      </w:pPr>
+      <w:r>
+        <w:t>addRef = printResult;</w:t>
+      </w:r>
+    </w:p>
+    <w:p>
+      <w:pPr>
+        <w:pStyle w:val="NoSpacing"/>
+        <w:ind w:left="720"/>
+      </w:pPr>
+    </w:p>
+    <w:p>
+      <w:pPr>
+        <w:pStyle w:val="NoSpacing"/>
+        <w:ind w:left="720"/>
+      </w:pPr>
+      <w:r>
+        <w:t>//by adding "let addRef:Function;" below statements can be caught</w:t>
+      </w:r>
+    </w:p>
+    <w:p>
+      <w:pPr>
+        <w:pStyle w:val="NoSpacing"/>
+        <w:ind w:left="720"/>
+      </w:pPr>
+      <w:r>
+        <w:t xml:space="preserve">//addRef = 5; </w:t>
+      </w:r>
+    </w:p>
+    <w:p>
+      <w:pPr>
+        <w:pStyle w:val="NoSpacing"/>
+        <w:ind w:left="720"/>
+      </w:pPr>
+      <w:r>
+        <w:t>//But the point is we did not say which kind of function.</w:t>
+      </w:r>
+    </w:p>
+    <w:p>
+      <w:pPr>
+        <w:pStyle w:val="NoSpacing"/>
+        <w:ind w:left="720"/>
+      </w:pPr>
+    </w:p>
+    <w:p>
+      <w:pPr>
+        <w:pStyle w:val="NoSpacing"/>
+        <w:ind w:left="720"/>
+      </w:pPr>
+      <w:r>
+        <w:t>//when we say : addRef = printResult;</w:t>
+      </w:r>
+    </w:p>
+    <w:p>
+      <w:pPr>
+        <w:pStyle w:val="NoSpacing"/>
+        <w:ind w:left="720"/>
+      </w:pPr>
+      <w:r>
+        <w:lastRenderedPageBreak/>
+        <w:t>//we are storing the wrong function in there and typescript is not complaining about that</w:t>
+      </w:r>
+    </w:p>
+    <w:p>
+      <w:pPr>
+        <w:pStyle w:val="NoSpacing"/>
+        <w:ind w:left="720"/>
+      </w:pPr>
+      <w:r>
+        <w:t>// we need too be presise about how the function should look like</w:t>
+      </w:r>
+    </w:p>
+    <w:p>
+      <w:pPr>
+        <w:pStyle w:val="NoSpacing"/>
+        <w:ind w:left="720"/>
+      </w:pPr>
+    </w:p>
+    <w:p>
+      <w:pPr>
+        <w:pStyle w:val="NoSpacing"/>
+        <w:ind w:left="720"/>
+      </w:pPr>
+      <w:r>
+        <w:t>console.log(addRef(5,2));</w:t>
+      </w:r>
+      <w:r>
+        <w:br/>
+      </w:r>
+    </w:p>
+    <w:p>
+      <w:pPr>
+        <w:pStyle w:val="NoSpacing"/>
+        <w:numPr>
+          <w:ilvl w:val="0"/>
+          <w:numId w:val="1"/>
+        </w:numPr>
+      </w:pPr>
+      <w:r>
+        <w:rPr>
+          <w:b/>
+        </w:rPr>
+        <w:t xml:space="preserve"> </w:t>
+      </w:r>
+      <w:r>
+        <w:rPr>
+          <w:b/>
+        </w:rPr>
+        <w:t>Function types and callbacks.</w:t>
+      </w:r>
+      <w:r>
+        <w:rPr>
+          <w:b/>
+        </w:rPr>
+        <w:br/>
+      </w:r>
+      <w:r>
+        <w:t xml:space="preserve">//By mentioning void in the callback here - we are essentially saying we will ignore </w:t>
+      </w:r>
+    </w:p>
+    <w:p>
+      <w:pPr>
+        <w:pStyle w:val="NoSpacing"/>
+        <w:ind w:left="720"/>
+      </w:pPr>
+      <w:r>
+        <w:t>// any result you might be returning in the callback you pass</w:t>
+      </w:r>
+    </w:p>
+    <w:p>
+      <w:pPr>
+        <w:pStyle w:val="NoSpacing"/>
+        <w:ind w:left="720"/>
+      </w:pPr>
+    </w:p>
+    <w:p>
+      <w:pPr>
+        <w:pStyle w:val="NoSpacing"/>
+        <w:ind w:left="720"/>
+      </w:pPr>
+      <w:r>
+        <w:t xml:space="preserve">// the below call back type does NOT force you to pass a 'callback that does not return anything' </w:t>
+      </w:r>
+    </w:p>
+    <w:p>
+      <w:pPr>
+        <w:pStyle w:val="NoSpacing"/>
+        <w:ind w:left="720"/>
+      </w:pPr>
+      <w:r>
+        <w:t>// - but 'it says that it does not care whatever the callback you pass returns'</w:t>
+      </w:r>
+    </w:p>
+    <w:p>
+      <w:pPr>
+        <w:pStyle w:val="NoSpacing"/>
+        <w:ind w:left="720"/>
+      </w:pPr>
+      <w:r>
+        <w:t>const addAndPrint = (n1:number,n2:number,cb:(n:number)=&gt;void)=&gt;{</w:t>
+      </w:r>
+    </w:p>
+    <w:p>
+      <w:pPr>
+        <w:pStyle w:val="NoSpacing"/>
+        <w:ind w:left="720"/>
+      </w:pPr>
+      <w:r>
+        <w:t xml:space="preserve">    cb(n1+n2);</w:t>
+      </w:r>
+    </w:p>
+    <w:p>
+      <w:pPr>
+        <w:pStyle w:val="NoSpacing"/>
+        <w:ind w:left="720"/>
+      </w:pPr>
+      <w:r>
+        <w:t>}</w:t>
+      </w:r>
+    </w:p>
+    <w:p>
+      <w:pPr>
+        <w:pStyle w:val="NoSpacing"/>
+        <w:ind w:left="720"/>
+      </w:pPr>
+    </w:p>
+    <w:p>
+      <w:pPr>
+        <w:pStyle w:val="NoSpacing"/>
+        <w:ind w:left="720"/>
+      </w:pPr>
+      <w:r>
+        <w:t>addAndPrint(2,4,(nArg)=&gt;{</w:t>
+      </w:r>
+    </w:p>
+    <w:p>
+      <w:pPr>
+        <w:pStyle w:val="NoSpacing"/>
+        <w:ind w:left="720"/>
+      </w:pPr>
+      <w:r>
+        <w:t xml:space="preserve">    console.log(nArg);</w:t>
+      </w:r>
+    </w:p>
+    <w:p>
+      <w:pPr>
+        <w:pStyle w:val="NoSpacing"/>
+        <w:ind w:left="720"/>
+      </w:pPr>
+      <w:r>
+        <w:t xml:space="preserve">    return "hurray"; </w:t>
+      </w:r>
+    </w:p>
+    <w:p>
+      <w:pPr>
+        <w:pStyle w:val="NoSpacing"/>
+        <w:ind w:left="720"/>
+      </w:pPr>
+      <w:r>
+        <w:t xml:space="preserve">    //Typescript does not pick this error - even though void is mentioned in the parameter above</w:t>
+      </w:r>
+    </w:p>
+    <w:p>
+      <w:pPr>
+        <w:pStyle w:val="NoSpacing"/>
+        <w:ind w:left="720"/>
+      </w:pPr>
+      <w:r>
+        <w:t>})</w:t>
+      </w:r>
+    </w:p>
+    <w:p>
+      <w:pPr>
+        <w:pStyle w:val="NoSpacing"/>
+        <w:rPr>
+          <w:b/>
+        </w:rPr>
+      </w:pPr>
+    </w:p>
+    <w:p>
+      <w:pPr>
+        <w:pStyle w:val="NoSpacing"/>
+        <w:numPr>
+          <w:ilvl w:val="0"/>
+          <w:numId w:val="1"/>
+        </w:numPr>
+      </w:pPr>
+      <w:r>
+        <w:t>Unknown type.</w:t>
+      </w:r>
+      <w:r>
+        <w:br/>
+      </w:r>
+      <w:r>
+        <w:br/>
+      </w:r>
+      <w:r>
+        <w:t>let userInput : unknown ;</w:t>
+      </w:r>
+    </w:p>
+    <w:p>
+      <w:pPr>
+        <w:pStyle w:val="NoSpacing"/>
+        <w:ind w:left="720"/>
+      </w:pPr>
+      <w:r>
+        <w:t>userInput = 44;</w:t>
+      </w:r>
+    </w:p>
+    <w:p>
+      <w:pPr>
+        <w:pStyle w:val="NoSpacing"/>
+        <w:ind w:left="720"/>
+      </w:pPr>
+      <w:r>
+        <w:t>userInput = {</w:t>
+      </w:r>
+    </w:p>
+    <w:p>
+      <w:pPr>
+        <w:pStyle w:val="NoSpacing"/>
+        <w:ind w:left="720"/>
+      </w:pPr>
+      <w:r>
+        <w:t xml:space="preserve">    name:"11",</w:t>
+      </w:r>
+    </w:p>
+    <w:p>
+      <w:pPr>
+        <w:pStyle w:val="NoSpacing"/>
+        <w:ind w:left="720"/>
+      </w:pPr>
+      <w:r>
+        <w:t xml:space="preserve">    age:22</w:t>
+      </w:r>
+    </w:p>
+    <w:p>
+      <w:pPr>
+        <w:pStyle w:val="NoSpacing"/>
+        <w:ind w:left="720"/>
+      </w:pPr>
+      <w:r>
+        <w:t>}</w:t>
+      </w:r>
+    </w:p>
+    <w:p>
+      <w:pPr>
+        <w:pStyle w:val="NoSpacing"/>
+        <w:ind w:left="720"/>
+      </w:pPr>
+    </w:p>
+    <w:p>
+      <w:pPr>
+        <w:pStyle w:val="NoSpacing"/>
+        <w:ind w:left="720"/>
+      </w:pPr>
+      <w:r>
+        <w:t>//so far : unknown is similar to any typescript type</w:t>
+      </w:r>
+    </w:p>
+    <w:p>
+      <w:pPr>
+        <w:pStyle w:val="NoSpacing"/>
+        <w:ind w:left="720"/>
+      </w:pPr>
+    </w:p>
+    <w:p>
+      <w:pPr>
+        <w:pStyle w:val="NoSpacing"/>
+        <w:ind w:left="720"/>
+      </w:pPr>
+      <w:r>
+        <w:t>let username:string = "Mac";</w:t>
+      </w:r>
+    </w:p>
+    <w:p>
+      <w:pPr>
+        <w:pStyle w:val="NoSpacing"/>
+        <w:ind w:left="720"/>
+      </w:pPr>
+    </w:p>
+    <w:p>
+      <w:pPr>
+        <w:pStyle w:val="NoSpacing"/>
+        <w:ind w:left="720"/>
+      </w:pPr>
+      <w:r>
+        <w:t>//username = userInput;</w:t>
+      </w:r>
+    </w:p>
+    <w:p>
+      <w:pPr>
+        <w:pStyle w:val="NoSpacing"/>
+        <w:ind w:left="720"/>
+      </w:pPr>
+      <w:r>
+        <w:t xml:space="preserve">// the above will not be allowed because the type in userInput is not known. </w:t>
+      </w:r>
+    </w:p>
+    <w:p>
+      <w:pPr>
+        <w:pStyle w:val="NoSpacing"/>
+        <w:ind w:left="720"/>
+      </w:pPr>
+    </w:p>
+    <w:p>
+      <w:pPr>
+        <w:pStyle w:val="NoSpacing"/>
+        <w:ind w:left="720"/>
+      </w:pPr>
+      <w:r>
+        <w:t>if(typeof userInput === 'string'){</w:t>
+      </w:r>
+    </w:p>
+    <w:p>
+      <w:pPr>
+        <w:pStyle w:val="NoSpacing"/>
+        <w:ind w:left="720"/>
+      </w:pPr>
+      <w:r>
+        <w:t xml:space="preserve">    username = userInput;</w:t>
+      </w:r>
+    </w:p>
+    <w:p>
+      <w:pPr>
+        <w:pStyle w:val="NoSpacing"/>
+        <w:ind w:left="720"/>
+      </w:pPr>
+      <w:r>
+        <w:t>}</w:t>
+      </w:r>
+    </w:p>
+    <w:p>
+      <w:pPr>
+        <w:pStyle w:val="NoSpacing"/>
+        <w:numPr>
+          <w:ilvl w:val="0"/>
+          <w:numId w:val="1"/>
+        </w:numPr>
+      </w:pPr>
+      <w:r>
+        <w:rPr>
+          <w:b/>
+        </w:rPr>
+        <w:t xml:space="preserve">Never </w:t>
+      </w:r>
+      <w:r>
+        <w:rPr>
+          <w:b/>
+        </w:rPr>
+        <w:t>type</w:t>
+      </w:r>
+      <w:r>
+        <w:t xml:space="preserve"> : another type functions can return.</w:t>
+      </w:r>
+      <w:r>
+        <w:br/>
+        <w:t>Why ?</w:t>
+      </w:r>
+      <w:r>
+        <w:br/>
+      </w:r>
+      <w:r>
+        <w:br/>
+      </w:r>
+      <w:r>
+        <w:t>let userInput : unknown ;</w:t>
+      </w:r>
+    </w:p>
+    <w:p>
+      <w:pPr>
+        <w:pStyle w:val="NoSpacing"/>
+        <w:ind w:left="720"/>
+      </w:pPr>
+      <w:r>
+        <w:t>userInput = 44;</w:t>
+      </w:r>
+    </w:p>
+    <w:p>
+      <w:pPr>
+        <w:pStyle w:val="NoSpacing"/>
+        <w:ind w:left="720"/>
+      </w:pPr>
+      <w:r>
+        <w:t>userInput = {</w:t>
+      </w:r>
+    </w:p>
+    <w:p>
+      <w:pPr>
+        <w:pStyle w:val="NoSpacing"/>
+        <w:ind w:left="720"/>
+      </w:pPr>
+      <w:r>
+        <w:t xml:space="preserve">    name:"11",</w:t>
+      </w:r>
+    </w:p>
+    <w:p>
+      <w:pPr>
+        <w:pStyle w:val="NoSpacing"/>
+        <w:ind w:left="720"/>
+      </w:pPr>
+      <w:r>
+        <w:t xml:space="preserve">    age:22</w:t>
+      </w:r>
+    </w:p>
+    <w:p>
+      <w:pPr>
+        <w:pStyle w:val="NoSpacing"/>
+        <w:ind w:left="720"/>
+      </w:pPr>
+      <w:r>
+        <w:lastRenderedPageBreak/>
+        <w:t>}</w:t>
+      </w:r>
+    </w:p>
+    <w:p>
+      <w:pPr>
+        <w:pStyle w:val="NoSpacing"/>
+        <w:ind w:left="720"/>
+      </w:pPr>
+    </w:p>
+    <w:p>
+      <w:pPr>
+        <w:pStyle w:val="NoSpacing"/>
+        <w:ind w:left="720"/>
+      </w:pPr>
+      <w:r>
+        <w:t>//so far : unknown is similar to any typescript type</w:t>
+      </w:r>
+    </w:p>
+    <w:p>
+      <w:pPr>
+        <w:pStyle w:val="NoSpacing"/>
+        <w:ind w:left="720"/>
+      </w:pPr>
+    </w:p>
+    <w:p>
+      <w:pPr>
+        <w:pStyle w:val="NoSpacing"/>
+        <w:ind w:left="720"/>
+      </w:pPr>
+      <w:r>
+        <w:t>let username:string = "Mac";</w:t>
+      </w:r>
+    </w:p>
+    <w:p>
+      <w:pPr>
+        <w:pStyle w:val="NoSpacing"/>
+        <w:ind w:left="720"/>
+      </w:pPr>
+    </w:p>
+    <w:p>
+      <w:pPr>
+        <w:pStyle w:val="NoSpacing"/>
+        <w:ind w:left="720"/>
+      </w:pPr>
+      <w:r>
+        <w:t>//username = userInput;</w:t>
+      </w:r>
+    </w:p>
+    <w:p>
+      <w:pPr>
+        <w:pStyle w:val="NoSpacing"/>
+        <w:ind w:left="720"/>
+      </w:pPr>
+      <w:r>
+        <w:t xml:space="preserve">// the above will not be allowed because the type in userInput is not known. </w:t>
+      </w:r>
+    </w:p>
+    <w:p>
+      <w:pPr>
+        <w:pStyle w:val="NoSpacing"/>
+        <w:ind w:left="720"/>
+      </w:pPr>
+    </w:p>
+    <w:p>
+      <w:pPr>
+        <w:pStyle w:val="NoSpacing"/>
+        <w:ind w:left="720"/>
+      </w:pPr>
+      <w:r>
+        <w:t>if(typeof userInput === 'string'){</w:t>
+      </w:r>
+    </w:p>
+    <w:p>
+      <w:pPr>
+        <w:pStyle w:val="NoSpacing"/>
+        <w:ind w:left="720"/>
+      </w:pPr>
+      <w:r>
+        <w:t xml:space="preserve">    username = userInput;</w:t>
+      </w:r>
+    </w:p>
+    <w:p>
+      <w:pPr>
+        <w:pStyle w:val="NoSpacing"/>
+        <w:ind w:left="720"/>
+      </w:pPr>
+      <w:r>
+        <w:t>}</w:t>
+      </w:r>
+    </w:p>
+    <w:p>
+      <w:pPr>
+        <w:pStyle w:val="NoSpacing"/>
+        <w:ind w:left="720"/>
+      </w:pPr>
+    </w:p>
+    <w:p>
+      <w:pPr>
+        <w:pStyle w:val="NoSpacing"/>
+        <w:ind w:left="720"/>
+      </w:pPr>
+      <w:r>
+        <w:t>//This function never returns anything - not even undefined.</w:t>
+      </w:r>
+    </w:p>
+    <w:p>
+      <w:pPr>
+        <w:pStyle w:val="NoSpacing"/>
+        <w:ind w:left="720"/>
+      </w:pPr>
+      <w:r>
+        <w:t>const generateError = (msg:string,errCode:number):never =&gt; {</w:t>
+      </w:r>
+    </w:p>
+    <w:p>
+      <w:pPr>
+        <w:pStyle w:val="NoSpacing"/>
+        <w:ind w:left="720"/>
+      </w:pPr>
+      <w:r>
+        <w:t xml:space="preserve">    throw {</w:t>
+      </w:r>
+    </w:p>
+    <w:p>
+      <w:pPr>
+        <w:pStyle w:val="NoSpacing"/>
+        <w:ind w:left="720"/>
+      </w:pPr>
+      <w:r>
+        <w:t xml:space="preserve">        message:msg,</w:t>
+      </w:r>
+    </w:p>
+    <w:p>
+      <w:pPr>
+        <w:pStyle w:val="NoSpacing"/>
+        <w:ind w:left="720"/>
+      </w:pPr>
+      <w:r>
+        <w:t xml:space="preserve">        errorCode:errCode</w:t>
+      </w:r>
+    </w:p>
+    <w:p>
+      <w:pPr>
+        <w:pStyle w:val="NoSpacing"/>
+        <w:ind w:left="720"/>
+      </w:pPr>
+      <w:r>
+        <w:t xml:space="preserve">    }</w:t>
+      </w:r>
+    </w:p>
+    <w:p>
+      <w:pPr>
+        <w:pStyle w:val="NoSpacing"/>
+        <w:ind w:left="720"/>
+      </w:pPr>
+      <w:r>
+        <w:t>}</w:t>
+      </w:r>
+    </w:p>
+    <w:p>
+      <w:pPr>
+        <w:pStyle w:val="NoSpacing"/>
+        <w:rPr>
+          <w:b/>
+        </w:rPr>
+      </w:pPr>
+    </w:p>
+    <w:p>
+      <w:pPr>
+        <w:pStyle w:val="NoSpacing"/>
+      </w:pPr>
+      <w:r>
+        <w:rPr>
+          <w:b/>
+        </w:rPr>
+        <w:br/>
+      </w:r>
+      <w:r>
+        <w:rPr>
+          <w:b/>
+        </w:rPr>
+        <w:t xml:space="preserve">                                     ----------------- TYPE SCRIPT COMPILER ------------------</w:t>
+      </w:r>
+      <w:r>
+        <w:rPr>
+          <w:b/>
+        </w:rPr>
+        <w:br/>
+        <w:t xml:space="preserve">1. </w:t>
+      </w:r>
+      <w:r>
+        <w:t>Using watch mode.</w:t>
+      </w:r>
+      <w:r>
+        <w:rPr>
+          <w:b/>
+        </w:rPr>
+        <w:br/>
+      </w:r>
+      <w:r>
+        <w:rPr>
+          <w:b/>
+        </w:rPr>
+        <w:t xml:space="preserve">     &gt; </w:t>
+      </w:r>
+      <w:r>
+        <w:t>tsc app.ts –w / --watch</w:t>
+      </w:r>
+    </w:p>
+    <w:p>
+      <w:pPr>
+        <w:pStyle w:val="NoSpacing"/>
+      </w:pPr>
+    </w:p>
+    <w:p>
+      <w:pPr>
+        <w:pStyle w:val="NoSpacing"/>
+      </w:pPr>
+      <w:r>
+        <w:rPr>
+          <w:b/>
+        </w:rPr>
+        <w:t xml:space="preserve">2. </w:t>
+      </w:r>
+      <w:r>
+        <w:t>If more than 1 ts files.</w:t>
+      </w:r>
+    </w:p>
+    <w:p>
+      <w:r>
+        <w:t xml:space="preserve">     &gt; Navigate to the folder where your typescript files are present.</w:t>
+      </w:r>
+      <w:r>
+        <w:br/>
+        <w:t xml:space="preserve">     &gt; tsc –init</w:t>
+      </w:r>
+      <w:r>
+        <w:br/>
+        <w:t xml:space="preserve">     &gt; </w:t>
+      </w:r>
+      <w:r>
+        <w:t>tsconfig.json file is generated. Why ? It essentially tells typescript how it should compile the .ts files</w:t>
+      </w:r>
+      <w:r>
+        <w:br/>
+        <w:t xml:space="preserve">     &gt; tsc</w:t>
+      </w:r>
+      <w:r>
+        <w:br/>
+        <w:t xml:space="preserve">      //the above command will convert all typescript files in the current folder to .js files.</w:t>
+      </w:r>
+      <w:r>
+        <w:br/>
+        <w:t xml:space="preserve">      // to run in watch mode for all files</w:t>
+      </w:r>
+      <w:r>
+        <w:br/>
+        <w:t xml:space="preserve">    &gt; tsc –w / tsc </w:t>
+      </w:r>
+      <w:r>
+        <w:t>–</w:t>
+      </w:r>
+      <w:r>
+        <w:t>watch</w:t>
+      </w:r>
+    </w:p>
+    <w:p>
+      <w:pPr>
+        <w:pStyle w:val="NoSpacing"/>
+      </w:pPr>
+      <w:r>
+        <w:t xml:space="preserve">3. How to </w:t>
+      </w:r>
+      <w:r>
+        <w:t xml:space="preserve">include / </w:t>
+      </w:r>
+      <w:r>
+        <w:t>exclude a file in the typescript compiler.</w:t>
+      </w:r>
+      <w:r>
+        <w:br/>
+      </w:r>
+      <w:r>
+        <w:rPr>
+          <w:b/>
+        </w:rPr>
+        <w:t xml:space="preserve">              </w:t>
+      </w:r>
+      <w:r>
+        <w:rPr>
+          <w:b/>
+        </w:rPr>
+        <w:t>exclude</w:t>
+      </w:r>
+      <w:r>
+        <w:rPr>
+          <w:b/>
+        </w:rPr>
+        <w:t xml:space="preserve"> : </w:t>
+      </w:r>
+      <w:r>
+        <w:t>files you want to exclude from the ts compiler</w:t>
+      </w:r>
+      <w:r>
+        <w:br/>
+      </w:r>
+      <w:r>
+        <w:rPr>
+          <w:b/>
+        </w:rPr>
+        <w:t xml:space="preserve">              include : </w:t>
+      </w:r>
+      <w:r>
+        <w:t>Files you want to specifically include in the compilation process. Other files are excluded</w:t>
+      </w:r>
+      <w:r>
+        <w:t xml:space="preserve"> [basically we compile include minus exclude]</w:t>
+      </w:r>
+      <w:r>
+        <w:br/>
+      </w:r>
+      <w:r>
+        <w:rPr>
+          <w:b/>
+        </w:rPr>
+        <w:t xml:space="preserve">              files</w:t>
+      </w:r>
+      <w:r>
+        <w:rPr>
+          <w:b/>
+        </w:rPr>
+        <w:t xml:space="preserve"> : </w:t>
+      </w:r>
+      <w:r>
+        <w:t>only indiv</w:t>
+      </w:r>
+      <w:r>
+        <w:t>idual files you want to compile, can not specify folders</w:t>
+      </w:r>
+    </w:p>
+    <w:p>
+      <w:pPr>
+        <w:pStyle w:val="NoSpacing"/>
+      </w:pPr>
+      <w:r>
+        <w:t xml:space="preserve">              </w:t>
+      </w:r>
+      <w:r>
+        <w:br/>
+      </w:r>
+      <w:r>
+        <w:br/>
+        <w:t xml:space="preserve">  </w:t>
+      </w:r>
+      <w:r>
+        <w:t xml:space="preserve">             </w:t>
+      </w:r>
+      <w:r>
+        <w:t>{</w:t>
+      </w:r>
+    </w:p>
+    <w:p>
+      <w:pPr>
+        <w:pStyle w:val="NoSpacing"/>
+        <w:ind w:left="720"/>
+      </w:pPr>
+      <w:r>
+        <w:t xml:space="preserve">  "compilerOptions": {</w:t>
+      </w:r>
+    </w:p>
+    <w:p>
+      <w:pPr>
+        <w:pStyle w:val="NoSpacing"/>
+        <w:ind w:left="720"/>
+      </w:pPr>
+      <w:r>
+        <w:t xml:space="preserve">    /* Basic Options */</w:t>
+      </w:r>
+    </w:p>
+    <w:p>
+      <w:pPr>
+        <w:pStyle w:val="NoSpacing"/>
+        <w:ind w:left="720"/>
+      </w:pPr>
+      <w:r>
+        <w:t xml:space="preserve">    /* Strict Type-Checking Options */</w:t>
+      </w:r>
+    </w:p>
+    <w:p>
+      <w:pPr>
+        <w:pStyle w:val="NoSpacing"/>
+        <w:ind w:left="720"/>
+      </w:pPr>
+      <w:r>
+        <w:t xml:space="preserve">    /* Module Resolution Options */</w:t>
+      </w:r>
+    </w:p>
+    <w:p>
+      <w:pPr>
+        <w:pStyle w:val="NoSpacing"/>
+        <w:ind w:left="720"/>
+      </w:pPr>
+      <w:r>
+        <w:t xml:space="preserve">    /* Source Map Options */</w:t>
+      </w:r>
+    </w:p>
+    <w:p>
+      <w:pPr>
+        <w:pStyle w:val="NoSpacing"/>
+        <w:ind w:left="720"/>
+      </w:pPr>
+      <w:r>
+        <w:lastRenderedPageBreak/>
+        <w:t xml:space="preserve">    /* Experimental Options */</w:t>
+      </w:r>
+    </w:p>
+    <w:p>
+      <w:pPr>
+        <w:pStyle w:val="NoSpacing"/>
+        <w:ind w:left="720"/>
+      </w:pPr>
+      <w:r>
+        <w:t xml:space="preserve">    /* Advanced Options */</w:t>
+      </w:r>
+    </w:p>
+    <w:p>
+      <w:pPr>
+        <w:pStyle w:val="NoSpacing"/>
+        <w:ind w:left="720"/>
+      </w:pPr>
+      <w:r>
+        <w:t xml:space="preserve">  },</w:t>
+      </w:r>
+    </w:p>
+    <w:p>
+      <w:pPr>
+        <w:pStyle w:val="NoSpacing"/>
+        <w:ind w:left="720"/>
+      </w:pPr>
+      <w:r>
+        <w:t xml:space="preserve">  "exclude": [ "node_modules", "*.analytics.ts"],</w:t>
+      </w:r>
+    </w:p>
+    <w:p>
+      <w:pPr>
+        <w:pStyle w:val="NoSpacing"/>
+        <w:ind w:left="720"/>
+      </w:pPr>
+      <w:r>
+        <w:t xml:space="preserve">  "include": ["*.ts"],</w:t>
+      </w:r>
+    </w:p>
+    <w:p>
+      <w:pPr>
+        <w:pStyle w:val="NoSpacing"/>
+        <w:ind w:left="720"/>
+      </w:pPr>
+      <w:r>
+        <w:t xml:space="preserve">  "files": ["app.ts"]</w:t>
+      </w:r>
+    </w:p>
+    <w:p>
+      <w:pPr>
+        <w:pStyle w:val="NoSpacing"/>
+        <w:ind w:left="720"/>
+      </w:pPr>
+      <w:r>
+        <w:t>}</w:t>
+      </w:r>
+      <w:r>
+        <w:br/>
+        <w:t xml:space="preserve"> </w:t>
+      </w:r>
+    </w:p>
+    <w:p>
+      <w:pPr>
+        <w:pStyle w:val="NoSpacing"/>
+        <w:ind w:left="720"/>
+      </w:pPr>
+    </w:p>
+    <w:p>
+      <w:r>
+        <w:t xml:space="preserve">4. </w:t>
+      </w:r>
+      <w:r>
+        <w:t xml:space="preserve">               --------------------   COMPILER OPTIONS ------------------------</w:t>
+      </w:r>
+      <w:r>
+        <w:br/>
+      </w:r>
+      <w:r>
+        <w:rPr>
+          <w:b/>
+        </w:rPr>
+        <w:t>"target":</w:t>
+      </w:r>
+      <w:r>
+        <w:t xml:space="preserve"> "es5",                          </w:t>
+      </w:r>
+      <w:r>
+        <w:br/>
+      </w:r>
+      <w:r>
+        <w:t>/* Specify ECMAScript target version: 'ES3' (default), 'ES5', 'ES2015', 'ES2016', 'ES2017', 'ES2018', 'ES2019' or 'ESNEXT'. */</w:t>
+      </w:r>
+      <w:r>
+        <w:br/>
+      </w:r>
+      <w:r>
+        <w:t>For which target javascript version we want to compile the code.</w:t>
+      </w:r>
+      <w:r>
+        <w:br/>
+        <w:t>The compiler also compiles the code that runs in certain set of browsers.</w:t>
+      </w:r>
+      <w:r>
+        <w:br/>
+      </w:r>
+      <w:r>
+        <w:t>ES6 : ES2015</w:t>
+      </w:r>
+      <w:r>
+        <w:t xml:space="preserve"> </w:t>
+      </w:r>
+      <w:r>
+        <w:br/>
+        <w:t>Alternatively we can use other transpilers.</w:t>
+      </w:r>
+    </w:p>
+    <w:p/>
+    <w:p>
+      <w:r>
+        <w:rPr>
+          <w:b/>
+        </w:rPr>
+        <w:t>module</w:t>
+      </w:r>
+      <w:r>
+        <w:t xml:space="preserve"> </w:t>
+      </w:r>
+      <w:r>
+        <w:br/>
+        <w:t>Why ? This options allows us to specify which default objects and features typescript knows.</w:t>
+      </w:r>
+      <w:r>
+        <w:br/>
+        <w:t>For example : Typescript should complain for the below statement , but it recognizes document.</w:t>
+      </w:r>
+      <w:r>
+        <w:br/>
+      </w:r>
+      <w:r>
+        <w:rPr>
+          <w:i/>
+        </w:rPr>
+        <w:t>const button = document.querySelector('button');</w:t>
+      </w:r>
+      <w:r>
+        <w:rPr>
+          <w:i/>
+        </w:rPr>
+        <w:br/>
+      </w:r>
+      <w:r>
+        <w:br/>
+        <w:t>And the same will not work in the nodejs environment.</w:t>
+      </w:r>
+      <w:r>
+        <w:br/>
+        <w:t xml:space="preserve">This is controlled by the </w:t>
+      </w:r>
+      <w:r>
+        <w:rPr>
+          <w:b/>
+        </w:rPr>
+        <w:t>lib</w:t>
+      </w:r>
+      <w:r>
+        <w:t xml:space="preserve"> option</w:t>
+      </w:r>
+      <w:r>
+        <w:t>. When uncommented ts shows a lot errors</w:t>
+      </w:r>
+    </w:p>
+    <w:p>
+      <w:r>
+        <w:t xml:space="preserve"> </w:t>
+      </w:r>
+      <w:r>
+        <w:rPr>
+          <w:b/>
+        </w:rPr>
+        <w:t>allowJs</w:t>
+      </w:r>
+      <w:r>
+        <w:t xml:space="preserve"> </w:t>
+      </w:r>
+      <w:r>
+        <w:br/>
+      </w:r>
+      <w:r>
+        <w:t>Why ? we can allow javascript files in the compilation process.</w:t>
+      </w:r>
+      <w:r>
+        <w:br/>
+      </w:r>
+      <w:r>
+        <w:rPr>
+          <w:b/>
+        </w:rPr>
+        <w:t xml:space="preserve">   checkJs</w:t>
+      </w:r>
+      <w:r>
+        <w:rPr>
+          <w:b/>
+        </w:rPr>
+        <w:t xml:space="preserve"> </w:t>
+      </w:r>
+      <w:r>
+        <w:rPr>
+          <w:b/>
+        </w:rPr>
+        <w:br/>
+      </w:r>
+      <w:r>
+        <w:t>Typescript compiler only check but does not compile</w:t>
+      </w:r>
+    </w:p>
+    <w:p>
+      <w:r>
+        <w:rPr>
+          <w:b/>
+        </w:rPr>
+        <w:t>.d.ts</w:t>
+      </w:r>
+      <w:r>
+        <w:t xml:space="preserve"> : This matters if we are shiiping our project as a library.</w:t>
+      </w:r>
+    </w:p>
+    <w:p>
+      <w:pPr>
+        <w:rPr>
+          <w:b/>
+        </w:rPr>
+      </w:pPr>
+      <w:r>
+        <w:rPr>
+          <w:b/>
+        </w:rPr>
+        <w:t>sourceMap</w:t>
+      </w:r>
+      <w:r>
+        <w:rPr>
+          <w:b/>
+        </w:rPr>
+        <w:br/>
+      </w:r>
+      <w:r>
+        <w:t xml:space="preserve">Why ? </w:t>
+      </w:r>
+      <w:r>
+        <w:t xml:space="preserve">helps us with </w:t>
+      </w:r>
+      <w:r>
+        <w:t>debugging</w:t>
+      </w:r>
+      <w:r>
+        <w:t xml:space="preserve"> and development.</w:t>
+      </w:r>
+    </w:p>
+    <w:p>
+      <w:pPr>
+        <w:rPr>
+          <w:b/>
+        </w:rPr>
+      </w:pPr>
+      <w:r>
+        <w:t>In the developer tools window we only see the javascript files, This options helps us see the ts files there also and thus in debugging them too.</w:t>
+      </w:r>
+      <w:r>
+        <w:br/>
+      </w:r>
+      <w:r>
+        <w:br/>
+      </w:r>
+      <w:r>
+        <w:rPr>
+          <w:b/>
+        </w:rPr>
+        <w:t>outDir and rootDir</w:t>
+      </w:r>
+    </w:p>
+    <w:p>
+      <w:r>
+        <w:t>We can tell the typescript compiler where to look for all the typescript files and where to put the generated js files.</w:t>
+      </w:r>
+      <w:r>
+        <w:br/>
+        <w:t>The folder structure in the rootDir will be replicated in the outDir.</w:t>
+      </w:r>
+    </w:p>
+    <w:p>
+      <w:r>
+        <w:t xml:space="preserve">Let us say if you have two ts directories </w:t>
+      </w:r>
+      <w:r>
+        <w:t>rootDir</w:t>
+      </w:r>
+      <w:r>
+        <w:t>1</w:t>
+      </w:r>
+      <w:r>
+        <w:rPr>
+          <w:b/>
+        </w:rPr>
+        <w:t xml:space="preserve"> </w:t>
+      </w:r>
+      <w:r>
+        <w:t xml:space="preserve">and </w:t>
+      </w:r>
+      <w:r>
+        <w:t>rootDir2</w:t>
+      </w:r>
+      <w:r>
+        <w:rPr>
+          <w:b/>
+        </w:rPr>
+        <w:t xml:space="preserve"> : </w:t>
+      </w:r>
+      <w:r>
+        <w:t>Typescript will</w:t>
+      </w:r>
+      <w:r>
+        <w:rPr>
+          <w:b/>
+        </w:rPr>
+        <w:t xml:space="preserve"> </w:t>
+      </w:r>
+      <w:r>
+        <w:t xml:space="preserve">create two such directories in the outDir unless </w:t>
+      </w:r>
+      <w:r>
+        <w:rPr>
+          <w:b/>
+        </w:rPr>
+        <w:t>rootDir</w:t>
+      </w:r>
+      <w:r>
+        <w:rPr>
+          <w:b/>
+        </w:rPr>
+        <w:t xml:space="preserve"> </w:t>
+      </w:r>
+      <w:r>
+        <w:t>is specifically mentioned,</w:t>
+      </w:r>
+      <w:r>
+        <w:rPr>
+          <w:b/>
+        </w:rPr>
+        <w:t xml:space="preserve"> </w:t>
+      </w:r>
+      <w:r>
+        <w:t xml:space="preserve">which means to ignore other </w:t>
+      </w:r>
+      <w:r>
+        <w:lastRenderedPageBreak/>
+        <w:t>directories where ts files are present.</w:t>
+      </w:r>
+      <w:r>
+        <w:br/>
+      </w:r>
+      <w:r>
+        <w:rPr>
+          <w:b/>
+        </w:rPr>
+        <w:br/>
+      </w:r>
+      <w:r>
+        <w:rPr>
+          <w:b/>
+        </w:rPr>
+        <w:t xml:space="preserve">noEmit : </w:t>
+      </w:r>
+      <w:r>
+        <w:t>T</w:t>
+      </w:r>
+      <w:r>
+        <w:t xml:space="preserve">he typescript compiler checks the files </w:t>
+      </w:r>
+      <w:r>
+        <w:t xml:space="preserve">and </w:t>
+      </w:r>
+      <w:r>
+        <w:t>report</w:t>
+      </w:r>
+      <w:r>
+        <w:t>s</w:t>
+      </w:r>
+      <w:r>
+        <w:t xml:space="preserve"> any potential errors</w:t>
+      </w:r>
+      <w:r>
+        <w:t>, but does not generate the javascript files.</w:t>
+      </w:r>
+    </w:p>
+    <w:p>
+      <w:r>
+        <w:rPr>
+          <w:b/>
+        </w:rPr>
+        <w:t>noEmitOnError:</w:t>
+      </w:r>
+      <w:r>
+        <w:rPr>
+          <w:b/>
+        </w:rPr>
+        <w:t xml:space="preserve"> </w:t>
+      </w:r>
+      <w:r>
+        <w:t>If any ts file</w:t>
+      </w:r>
+      <w:r>
+        <w:t xml:space="preserve"> fails to compile the js files wont be generated.</w:t>
+      </w:r>
+    </w:p>
+    <w:p>
+      <w:r>
+        <w:t xml:space="preserve">5. </w:t>
+      </w:r>
+      <w:r>
+        <w:t xml:space="preserve">                     ------------------------</w:t>
+      </w:r>
+      <w:r>
+        <w:t>STRICT OPTIONS</w:t>
+      </w:r>
+      <w:r>
+        <w:t>--------------------------------</w:t>
+      </w:r>
+      <w:r>
+        <w:br/>
+      </w:r>
+      <w:r>
+        <w:rPr>
+          <w:b/>
+        </w:rPr>
+        <w:br/>
+      </w:r>
+      <w:r>
+        <w:rPr>
+          <w:b/>
+        </w:rPr>
+        <w:t>noImplicitAny</w:t>
+      </w:r>
+      <w:r>
+        <w:rPr>
+          <w:b/>
+        </w:rPr>
+        <w:t xml:space="preserve"> : </w:t>
+      </w:r>
+      <w:r>
+        <w:t>This</w:t>
+      </w:r>
+      <w:r>
+        <w:rPr>
+          <w:b/>
+        </w:rPr>
+        <w:t xml:space="preserve"> </w:t>
+      </w:r>
+      <w:r>
+        <w:t>ensures</w:t>
+      </w:r>
+      <w:r>
+        <w:rPr>
+          <w:b/>
+        </w:rPr>
+        <w:t xml:space="preserve"> </w:t>
+      </w:r>
+      <w:r>
+        <w:t xml:space="preserve">the parameters type in mentioned, by default any will be taken and ts compiler will not allow this. This is not </w:t>
+      </w:r>
+      <w:r>
+        <w:t xml:space="preserve">the case with variables ..for example you can say </w:t>
+      </w:r>
+      <w:r>
+        <w:rPr>
+          <w:b/>
+        </w:rPr>
+        <w:t>let logged;</w:t>
+      </w:r>
+      <w:r>
+        <w:rPr>
+          <w:b/>
+        </w:rPr>
+        <w:t xml:space="preserve"> </w:t>
+      </w:r>
+      <w:r>
+        <w:t>and later say</w:t>
+      </w:r>
+      <w:r>
+        <w:rPr>
+          <w:b/>
+        </w:rPr>
+        <w:t xml:space="preserve"> logged=true;</w:t>
+      </w:r>
+      <w:r>
+        <w:rPr>
+          <w:b/>
+        </w:rPr>
+        <w:t xml:space="preserve"> </w:t>
+      </w:r>
+      <w:r>
+        <w:t xml:space="preserve"> </w:t>
+      </w:r>
+    </w:p>
+    <w:p>
+      <w:r>
+        <w:t>Why ? functions are created first.</w:t>
+      </w:r>
+      <w:r>
+        <w:br/>
+      </w:r>
+      <w:r>
+        <w:rPr>
+          <w:b/>
+        </w:rPr>
+        <w:br/>
+      </w:r>
+      <w:r>
+        <w:rPr>
+          <w:b/>
+        </w:rPr>
+        <w:t>strictNullChecks</w:t>
+      </w:r>
+      <w:r>
+        <w:rPr>
+          <w:b/>
+        </w:rPr>
+        <w:t xml:space="preserve">: </w:t>
+      </w:r>
+      <w:r>
+        <w:t>when</w:t>
+      </w:r>
+      <w:r>
+        <w:rPr>
+          <w:b/>
+        </w:rPr>
+        <w:t xml:space="preserve"> </w:t>
+      </w:r>
+      <w:r>
+        <w:t>this is false.</w:t>
+      </w:r>
+      <w:r>
+        <w:rPr>
+          <w:b/>
+        </w:rPr>
+        <w:t xml:space="preserve"> </w:t>
+      </w:r>
+      <w:r>
+        <w:t>The typescript compiler</w:t>
+      </w:r>
+      <w:r>
+        <w:rPr>
+          <w:b/>
+        </w:rPr>
+        <w:t xml:space="preserve"> </w:t>
+      </w:r>
+      <w:r>
+        <w:t>will not complain in the below code.</w:t>
+      </w:r>
+      <w:r>
+        <w:br/>
+      </w:r>
+      <w:r>
+        <w:t>const button = document.querySelector('button');</w:t>
+      </w:r>
+      <w:r>
+        <w:t xml:space="preserve"> [no need of the bang symbol]</w:t>
+      </w:r>
+      <w:r>
+        <w:br/>
+      </w:r>
+      <w:r>
+        <w:rPr>
+          <w:b/>
+        </w:rPr>
+        <w:br/>
+      </w:r>
+      <w:r>
+        <w:rPr>
+          <w:b/>
+        </w:rPr>
+        <w:t>strictFunctionTypes</w:t>
+      </w:r>
+      <w:r>
+        <w:t xml:space="preserve"> : Related to function types, not the types inside of functions. Bugs could be introduced if we work with classes and inheritance, we could introduce bugs.</w:t>
+      </w:r>
+    </w:p>
+    <w:p>
+      <w:r>
+        <w:rPr>
+          <w:b/>
+        </w:rPr>
+        <w:t xml:space="preserve">strictBindCallApply : </w:t>
+      </w:r>
+      <w:r>
+        <w:t>Useful</w:t>
+      </w:r>
+      <w:r>
+        <w:rPr>
+          <w:b/>
+        </w:rPr>
+        <w:t xml:space="preserve"> </w:t>
+      </w:r>
+      <w:r>
+        <w:t>so that w</w:t>
+      </w:r>
+      <w:r>
+        <w:t>e don’t use bind call and apply accidentally in a way that does not work with our code.</w:t>
+      </w:r>
+    </w:p>
+    <w:p>
+      <w:r>
+        <w:rPr>
+          <w:b/>
+        </w:rPr>
+        <w:t>strictPropertyInitialization</w:t>
+      </w:r>
+      <w:r>
+        <w:rPr>
+          <w:b/>
+        </w:rPr>
+        <w:t xml:space="preserve"> : </w:t>
+      </w:r>
+      <w:r>
+        <w:t>important when we work with classes.</w:t>
+      </w:r>
+    </w:p>
+    <w:p>
+      <w:r>
+        <w:rPr>
+          <w:b/>
+        </w:rPr>
+        <w:t>noImplicitThis</w:t>
+      </w:r>
+      <w:r>
+        <w:rPr>
+          <w:b/>
+        </w:rPr>
+        <w:t xml:space="preserve"> : </w:t>
+      </w:r>
+      <w:r>
+        <w:t>has to do with the this keyword and TS basically tries to warn you when you use the this keyword in a place when it is not clear what it refers to.</w:t>
+      </w:r>
+    </w:p>
+    <w:p/>
+    <w:p>
+      <w:r>
+        <w:t>5.                   -------------------- code quality options -------------------</w:t>
+      </w:r>
+      <w:r>
+        <w:br/>
+      </w:r>
+      <w:r>
+        <w:br/>
+        <w:t xml:space="preserve">                     </w:t>
+      </w:r>
+      <w:r>
+        <w:t>noUnusedLocals</w:t>
+      </w:r>
+      <w:r>
+        <w:t xml:space="preserve"> : we don’t want unused local variable</w:t>
+      </w:r>
+      <w:r>
+        <w:br/>
+      </w:r>
+      <w:r>
+        <w:t xml:space="preserve">                     </w:t>
+      </w:r>
+      <w:r>
+        <w:t>noUnusedParameters</w:t>
+      </w:r>
+      <w:r>
+        <w:t xml:space="preserve"> : we don’t want to keep unused parameters.</w:t>
+      </w:r>
       <w:bookmarkStart w:id="0" w:name="_GoBack"/>
       <w:bookmarkEnd w:id="0"/>
       <w:r>
         <w:br/>
       </w:r>
       <w:r>
-        <w:br/>
-      </w:r>
-      <w:r>
-        <w:br/>
-      </w:r>
-    </w:p>
-    <w:p>
-      <w:pPr>
-        <w:ind w:left="360"/>
-      </w:pPr>
+        <w:t xml:space="preserve">                     </w:t>
+      </w:r>
+      <w:r>
+        <w:br/>
+      </w:r>
+      <w:r>
+        <w:t xml:space="preserve">                     </w:t>
+      </w:r>
     </w:p>
     <w:sectPr>
       <w:pgSz w:w="12240" w:h="15840"/>
@@ -1321,7 +4069,6 @@
   <w:style w:type="character" w:default="1" w:styleId="DefaultParagraphFont">
     <w:name w:val="Default Paragraph Font"/>
     <w:uiPriority w:val="1"/>
-    <w:semiHidden/>
     <w:unhideWhenUsed/>
   </w:style>
   <w:style w:type="table" w:default="1" w:styleId="TableNormal">

</xml_diff>

<commit_message>
Typescript : WEBPACK with typescript
</commit_message>
<xml_diff>
--- a/Typescript Cheat Sheet.docx
+++ b/Typescript Cheat Sheet.docx
@@ -13572,13 +13572,7 @@
         <w:rPr>
           <w:highlight w:val="lightGray"/>
         </w:rPr>
-        <w:t>ANOTHER GENERIC FUNCTION</w:t>
-      </w:r>
-      <w:r>
-        <w:rPr>
-          <w:highlight w:val="lightGray"/>
-        </w:rPr>
-        <w:t>.</w:t>
+        <w:t>ANOTHER GENERIC FUNCTION.</w:t>
       </w:r>
     </w:p>
     <w:p>
@@ -13589,8 +13583,6 @@
       <w:r>
         <w:lastRenderedPageBreak/>
         <w:br/>
-      </w:r>
-      <w:r>
         <w:t>interface lengthy {</w:t>
       </w:r>
     </w:p>
@@ -13819,13 +13811,7 @@
         <w:ind w:left="720"/>
       </w:pPr>
       <w:r>
-        <w:t>//the string will be converted to an object and string properties will be ad</w:t>
-      </w:r>
-      <w:r>
-        <w:t>d</w:t>
-      </w:r>
-      <w:r>
-        <w:t>ed but not a number</w:t>
+        <w:t>//the string will be converted to an object and string properties will be added but not a number</w:t>
       </w:r>
     </w:p>
     <w:p>
@@ -13949,13 +13935,7 @@
         <w:rPr>
           <w:highlight w:val="lightGray"/>
         </w:rPr>
-        <w:t>GENERIC CLASSES</w:t>
-      </w:r>
-      <w:r>
-        <w:rPr>
-          <w:highlight w:val="lightGray"/>
-        </w:rPr>
-        <w:t>.</w:t>
+        <w:t>GENERIC CLASSES.</w:t>
       </w:r>
       <w:r>
         <w:br/>
@@ -14011,10 +13991,7 @@
       </w:pPr>
       <w:r>
         <w:tab/>
-        <w:t xml:space="preserve">// </w:t>
-      </w:r>
-      <w:r>
-        <w:t>GENERIC TYPES CAN BE USED OVER METHODS ALSO</w:t>
+        <w:t>// GENERIC TYPES CAN BE USED OVER METHODS ALSO</w:t>
       </w:r>
     </w:p>
     <w:p>
@@ -14370,13 +14347,7 @@
         <w:rPr>
           <w:highlight w:val="lightGray"/>
         </w:rPr>
-        <w:t xml:space="preserve">GENERIC </w:t>
-      </w:r>
-      <w:r>
-        <w:rPr>
-          <w:highlight w:val="lightGray"/>
-        </w:rPr>
-        <w:t>UTILITY TYPES</w:t>
+        <w:t>GENERIC UTILITY TYPES</w:t>
       </w:r>
       <w:r>
         <w:rPr>
@@ -14758,21 +14729,7 @@
           <w:sz w:val="28"/>
           <w:highlight w:val="yellow"/>
         </w:rPr>
-        <w:t xml:space="preserve">                                      </w:t>
-      </w:r>
-      <w:r>
-        <w:rPr>
-          <w:sz w:val="28"/>
-          <w:highlight w:val="yellow"/>
-        </w:rPr>
-        <w:t xml:space="preserve">--------------- </w:t>
-      </w:r>
-      <w:r>
-        <w:rPr>
-          <w:sz w:val="28"/>
-          <w:highlight w:val="yellow"/>
-        </w:rPr>
-        <w:t>DECORATOR</w:t>
+        <w:t xml:space="preserve">                                      --------------- DECORATOR</w:t>
       </w:r>
       <w:r>
         <w:rPr>
@@ -15761,13 +15718,7 @@
         <w:rPr>
           <w:highlight w:val="lightGray"/>
         </w:rPr>
-        <w:t>PROPERTY DECORATORS</w:t>
-      </w:r>
-      <w:r>
-        <w:rPr>
-          <w:highlight w:val="lightGray"/>
-        </w:rPr>
-        <w:t>.</w:t>
+        <w:t>PROPERTY DECORATORS.</w:t>
       </w:r>
     </w:p>
     <w:p>
@@ -16184,13 +16135,7 @@
         <w:rPr>
           <w:highlight w:val="lightGray"/>
         </w:rPr>
-        <w:t xml:space="preserve">ACCESSOR AND PARAMETER </w:t>
-      </w:r>
-      <w:r>
-        <w:rPr>
-          <w:highlight w:val="lightGray"/>
-        </w:rPr>
-        <w:t>DECORATORS</w:t>
+        <w:t>ACCESSOR AND PARAMETER DECORATORS</w:t>
       </w:r>
       <w:r>
         <w:rPr>
@@ -16749,13 +16694,7 @@
         <w:rPr>
           <w:highlight w:val="lightGray"/>
         </w:rPr>
-        <w:t>RETURNING AND CHANGING A CLASS IN A CLASS DECORATOR</w:t>
-      </w:r>
-      <w:r>
-        <w:rPr>
-          <w:highlight w:val="lightGray"/>
-        </w:rPr>
-        <w:t>.</w:t>
+        <w:t>RETURNING AND CHANGING A CLASS IN A CLASS DECORATOR.</w:t>
       </w:r>
     </w:p>
     <w:p>
@@ -17412,13 +17351,7 @@
         <w:rPr>
           <w:highlight w:val="lightGray"/>
         </w:rPr>
-        <w:t>OTHER DECORATOR RETURN TYPES</w:t>
-      </w:r>
-      <w:r>
-        <w:rPr>
-          <w:highlight w:val="lightGray"/>
-        </w:rPr>
-        <w:t>.</w:t>
+        <w:t>OTHER DECORATOR RETURN TYPES.</w:t>
       </w:r>
     </w:p>
     <w:p>
@@ -17466,8 +17399,4233 @@
       <w:r>
         <w:t>Returning on a method decorator.</w:t>
       </w:r>
+    </w:p>
+    <w:p>
+      <w:pPr>
+        <w:pStyle w:val="NoSpacing"/>
+      </w:pPr>
+    </w:p>
+    <w:p>
+      <w:pPr>
+        <w:pStyle w:val="NoSpacing"/>
+      </w:pPr>
+      <w:r>
+        <w:t>Real time and clean example of how to use decorator</w:t>
+      </w:r>
+    </w:p>
+    <w:p>
+      <w:pPr>
+        <w:pStyle w:val="NoSpacing"/>
+      </w:pPr>
+    </w:p>
+    <w:p>
+      <w:pPr>
+        <w:pStyle w:val="NoSpacing"/>
+      </w:pPr>
+    </w:p>
+    <w:p>
+      <w:pPr>
+        <w:pStyle w:val="NoSpacing"/>
+        <w:ind w:left="720"/>
+      </w:pPr>
+      <w:r>
+        <w:t>//this is our method decorator</w:t>
+      </w:r>
+    </w:p>
+    <w:p>
+      <w:pPr>
+        <w:pStyle w:val="NoSpacing"/>
+        <w:ind w:left="720"/>
+        <w:rPr>
+          <w:b/>
+        </w:rPr>
+      </w:pPr>
+      <w:r>
+        <w:rPr>
+          <w:b/>
+        </w:rPr>
+        <w:t>function AutoBind(_target:any,_methodName:string,descriptor:PropertyDescriptor){</w:t>
+      </w:r>
+    </w:p>
+    <w:p>
+      <w:pPr>
+        <w:pStyle w:val="NoSpacing"/>
+        <w:ind w:left="720"/>
+      </w:pPr>
+      <w:r>
+        <w:t xml:space="preserve">    // Now what we want to make sure is : we want to set the 'this' keyword - to the object the method belongs to</w:t>
+      </w:r>
+    </w:p>
+    <w:p>
+      <w:pPr>
+        <w:pStyle w:val="NoSpacing"/>
+        <w:ind w:left="720"/>
+      </w:pPr>
+      <w:r>
+        <w:t xml:space="preserve">    // So we need to get access to the method which should be called.</w:t>
+      </w:r>
+    </w:p>
+    <w:p>
+      <w:pPr>
+        <w:pStyle w:val="NoSpacing"/>
+        <w:ind w:left="720"/>
+      </w:pPr>
+      <w:r>
+        <w:rPr>
+          <w:b/>
+        </w:rPr>
+        <w:t xml:space="preserve">    const originalMethod = descriptor.value;</w:t>
+      </w:r>
+      <w:r>
+        <w:t xml:space="preserve"> // value holds our method - print the descriptor to know more</w:t>
+      </w:r>
+    </w:p>
+    <w:p>
+      <w:pPr>
+        <w:pStyle w:val="NoSpacing"/>
+        <w:ind w:left="720"/>
+      </w:pPr>
+    </w:p>
+    <w:p>
+      <w:pPr>
+        <w:pStyle w:val="NoSpacing"/>
+        <w:ind w:left="720"/>
+      </w:pPr>
+      <w:r>
+        <w:t xml:space="preserve">    // This will in the end be returned</w:t>
+      </w:r>
+    </w:p>
+    <w:p>
+      <w:pPr>
+        <w:pStyle w:val="NoSpacing"/>
+        <w:ind w:left="720"/>
+        <w:rPr>
+          <w:b/>
+        </w:rPr>
+      </w:pPr>
+      <w:r>
+        <w:rPr>
+          <w:b/>
+        </w:rPr>
+        <w:t xml:space="preserve">    const adjDescriptor:PropertyDescriptor = {</w:t>
+      </w:r>
+    </w:p>
+    <w:p>
+      <w:pPr>
+        <w:pStyle w:val="NoSpacing"/>
+        <w:ind w:left="720"/>
+        <w:rPr>
+          <w:b/>
+        </w:rPr>
+      </w:pPr>
+      <w:r>
+        <w:rPr>
+          <w:b/>
+        </w:rPr>
+        <w:t xml:space="preserve">        configurable:true,</w:t>
+      </w:r>
+    </w:p>
+    <w:p>
+      <w:pPr>
+        <w:pStyle w:val="NoSpacing"/>
+        <w:ind w:left="720"/>
+        <w:rPr>
+          <w:b/>
+        </w:rPr>
+      </w:pPr>
+      <w:r>
+        <w:rPr>
+          <w:b/>
+        </w:rPr>
+        <w:t xml:space="preserve">        enumerable:false,</w:t>
+      </w:r>
+    </w:p>
+    <w:p>
+      <w:pPr>
+        <w:pStyle w:val="NoSpacing"/>
+        <w:ind w:left="720"/>
+      </w:pPr>
+      <w:r>
+        <w:t xml:space="preserve">        // We want to execute some extra logic - when users try to access this property</w:t>
+      </w:r>
+    </w:p>
+    <w:p>
+      <w:pPr>
+        <w:pStyle w:val="NoSpacing"/>
+        <w:ind w:left="720"/>
+        <w:rPr>
+          <w:b/>
+        </w:rPr>
+      </w:pPr>
+      <w:r>
+        <w:t xml:space="preserve">        </w:t>
+      </w:r>
+      <w:r>
+        <w:rPr>
+          <w:b/>
+        </w:rPr>
+        <w:t>get : function(){</w:t>
+      </w:r>
+    </w:p>
+    <w:p>
+      <w:pPr>
+        <w:pStyle w:val="NoSpacing"/>
+        <w:ind w:left="720"/>
+      </w:pPr>
+      <w:r>
+        <w:t xml:space="preserve">            // Having a getter is like having a 'value' property, with extra logic that runs before the value is returned</w:t>
+      </w:r>
+    </w:p>
+    <w:p>
+      <w:pPr>
+        <w:pStyle w:val="NoSpacing"/>
+        <w:ind w:left="720"/>
+        <w:rPr>
+          <w:b/>
+        </w:rPr>
+      </w:pPr>
+      <w:r>
+        <w:rPr>
+          <w:b/>
+        </w:rPr>
+        <w:t xml:space="preserve">            const boundFn = originalMethod.bind(this);</w:t>
+      </w:r>
+    </w:p>
+    <w:p>
+      <w:pPr>
+        <w:pStyle w:val="NoSpacing"/>
+        <w:ind w:left="720"/>
+      </w:pPr>
+      <w:r>
+        <w:t xml:space="preserve">            // what does this refer to in here.</w:t>
+      </w:r>
+    </w:p>
+    <w:p>
+      <w:pPr>
+        <w:pStyle w:val="NoSpacing"/>
+        <w:ind w:left="720"/>
+      </w:pPr>
+      <w:r>
+        <w:t xml:space="preserve">            // this will refer to whatever is responsible for triggering the getter method.</w:t>
+      </w:r>
+    </w:p>
+    <w:p>
+      <w:pPr>
+        <w:pStyle w:val="NoSpacing"/>
+        <w:ind w:left="720"/>
+      </w:pPr>
+      <w:r>
+        <w:t xml:space="preserve">            // the getter method will be triggered by the concrete object to which it belongs</w:t>
+      </w:r>
+    </w:p>
+    <w:p>
+      <w:pPr>
+        <w:pStyle w:val="NoSpacing"/>
+        <w:ind w:left="720"/>
+      </w:pPr>
+      <w:r>
+        <w:t xml:space="preserve">            // i.e this inside of the getter method will always refer to the object on which we define the getter.</w:t>
+      </w:r>
+    </w:p>
+    <w:p>
+      <w:pPr>
+        <w:pStyle w:val="NoSpacing"/>
+        <w:ind w:left="720"/>
+      </w:pPr>
+      <w:r>
+        <w:t xml:space="preserve">            // .. and this will not be over written by the eventlistener</w:t>
+      </w:r>
+    </w:p>
+    <w:p>
+      <w:pPr>
+        <w:pStyle w:val="NoSpacing"/>
+        <w:ind w:left="720"/>
+      </w:pPr>
+    </w:p>
+    <w:p>
+      <w:pPr>
+        <w:pStyle w:val="NoSpacing"/>
+        <w:ind w:left="720"/>
+      </w:pPr>
+      <w:r>
+        <w:t xml:space="preserve">            // Therefore this in here will refer to the object on which we originally defined the method.</w:t>
+      </w:r>
+    </w:p>
+    <w:p>
+      <w:pPr>
+        <w:pStyle w:val="NoSpacing"/>
+        <w:ind w:left="720"/>
+      </w:pPr>
+      <w:r>
+        <w:t xml:space="preserve">            // so we can safely bind this to the original method.</w:t>
+      </w:r>
+    </w:p>
+    <w:p>
+      <w:pPr>
+        <w:pStyle w:val="NoSpacing"/>
+        <w:ind w:left="720"/>
+        <w:rPr>
+          <w:b/>
+        </w:rPr>
+      </w:pPr>
+      <w:r>
+        <w:rPr>
+          <w:b/>
+        </w:rPr>
+        <w:t xml:space="preserve">            return boundFn;</w:t>
+      </w:r>
+    </w:p>
+    <w:p>
+      <w:pPr>
+        <w:pStyle w:val="NoSpacing"/>
+        <w:ind w:left="720"/>
+        <w:rPr>
+          <w:b/>
+        </w:rPr>
+      </w:pPr>
+      <w:r>
+        <w:rPr>
+          <w:b/>
+        </w:rPr>
+        <w:t xml:space="preserve">        }</w:t>
+      </w:r>
+    </w:p>
+    <w:p>
+      <w:pPr>
+        <w:pStyle w:val="NoSpacing"/>
+        <w:ind w:left="720"/>
+      </w:pPr>
+      <w:r>
+        <w:lastRenderedPageBreak/>
+        <w:t xml:space="preserve">    }</w:t>
+      </w:r>
+    </w:p>
+    <w:p>
+      <w:pPr>
+        <w:pStyle w:val="NoSpacing"/>
+        <w:ind w:left="720"/>
+        <w:rPr>
+          <w:b/>
+        </w:rPr>
+      </w:pPr>
+      <w:r>
+        <w:rPr>
+          <w:b/>
+        </w:rPr>
+        <w:t xml:space="preserve">    return adjDescriptor;</w:t>
+      </w:r>
+    </w:p>
+    <w:p>
+      <w:pPr>
+        <w:pStyle w:val="NoSpacing"/>
+        <w:ind w:left="720"/>
+      </w:pPr>
+      <w:r>
+        <w:t xml:space="preserve">    // This descriptor object will override the old descriptor object</w:t>
+      </w:r>
+    </w:p>
+    <w:p>
+      <w:pPr>
+        <w:pStyle w:val="NoSpacing"/>
+        <w:ind w:left="720"/>
+      </w:pPr>
+      <w:r>
+        <w:t xml:space="preserve">    // type script will replace the old methods configuration with the new configuration - which adde</w:t>
+      </w:r>
+      <w:r>
+        <w:t>d</w:t>
+      </w:r>
+      <w:r>
+        <w:t xml:space="preserve"> the extra getter layer</w:t>
+      </w:r>
+    </w:p>
+    <w:p>
+      <w:pPr>
+        <w:pStyle w:val="NoSpacing"/>
+        <w:ind w:left="720"/>
+        <w:rPr>
+          <w:b/>
+        </w:rPr>
+      </w:pPr>
+      <w:r>
+        <w:rPr>
+          <w:b/>
+        </w:rPr>
+        <w:t>}</w:t>
+      </w:r>
+    </w:p>
+    <w:p>
+      <w:pPr>
+        <w:pStyle w:val="NoSpacing"/>
+        <w:ind w:left="720"/>
+      </w:pPr>
+    </w:p>
+    <w:p>
+      <w:pPr>
+        <w:pStyle w:val="NoSpacing"/>
+        <w:ind w:left="720"/>
+        <w:rPr>
+          <w:b/>
+        </w:rPr>
+      </w:pPr>
+      <w:r>
+        <w:rPr>
+          <w:b/>
+        </w:rPr>
+        <w:t>class Printer{</w:t>
+      </w:r>
+    </w:p>
+    <w:p>
+      <w:pPr>
+        <w:pStyle w:val="NoSpacing"/>
+        <w:ind w:left="720"/>
+        <w:rPr>
+          <w:b/>
+        </w:rPr>
+      </w:pPr>
+      <w:r>
+        <w:rPr>
+          <w:b/>
+        </w:rPr>
+        <w:t xml:space="preserve">    message:string = "HI there"</w:t>
+      </w:r>
+    </w:p>
+    <w:p>
+      <w:pPr>
+        <w:pStyle w:val="NoSpacing"/>
+        <w:ind w:left="720"/>
+        <w:rPr>
+          <w:b/>
+        </w:rPr>
+      </w:pPr>
+    </w:p>
+    <w:p>
+      <w:pPr>
+        <w:pStyle w:val="NoSpacing"/>
+        <w:ind w:left="720"/>
+        <w:rPr>
+          <w:b/>
+        </w:rPr>
+      </w:pPr>
+      <w:r>
+        <w:rPr>
+          <w:b/>
+        </w:rPr>
+        <w:t xml:space="preserve">    @AutoBind</w:t>
+      </w:r>
+    </w:p>
+    <w:p>
+      <w:pPr>
+        <w:pStyle w:val="NoSpacing"/>
+        <w:ind w:left="720"/>
+        <w:rPr>
+          <w:b/>
+        </w:rPr>
+      </w:pPr>
+      <w:r>
+        <w:rPr>
+          <w:b/>
+        </w:rPr>
+        <w:t xml:space="preserve">    showMessage(){</w:t>
+      </w:r>
+    </w:p>
+    <w:p>
+      <w:pPr>
+        <w:pStyle w:val="NoSpacing"/>
+        <w:ind w:left="720"/>
+        <w:rPr>
+          <w:b/>
+        </w:rPr>
+      </w:pPr>
+      <w:r>
+        <w:rPr>
+          <w:b/>
+        </w:rPr>
+        <w:t xml:space="preserve">        console.log(this.message)</w:t>
+      </w:r>
+    </w:p>
+    <w:p>
+      <w:pPr>
+        <w:pStyle w:val="NoSpacing"/>
+        <w:ind w:left="720"/>
+        <w:rPr>
+          <w:b/>
+        </w:rPr>
+      </w:pPr>
+      <w:r>
+        <w:rPr>
+          <w:b/>
+        </w:rPr>
+        <w:t xml:space="preserve">    }</w:t>
+      </w:r>
+    </w:p>
+    <w:p>
+      <w:pPr>
+        <w:pStyle w:val="NoSpacing"/>
+        <w:ind w:left="720"/>
+        <w:rPr>
+          <w:b/>
+        </w:rPr>
+      </w:pPr>
+      <w:r>
+        <w:rPr>
+          <w:b/>
+        </w:rPr>
+        <w:t>}</w:t>
+      </w:r>
+    </w:p>
+    <w:p>
+      <w:pPr>
+        <w:pStyle w:val="NoSpacing"/>
+        <w:ind w:left="720"/>
+      </w:pPr>
+    </w:p>
+    <w:p>
+      <w:pPr>
+        <w:pStyle w:val="NoSpacing"/>
+        <w:ind w:left="720"/>
+        <w:rPr>
+          <w:b/>
+        </w:rPr>
+      </w:pPr>
+      <w:r>
+        <w:rPr>
+          <w:b/>
+        </w:rPr>
+        <w:t>const P1 = new Printer();</w:t>
+      </w:r>
+    </w:p>
+    <w:p>
+      <w:pPr>
+        <w:pStyle w:val="NoSpacing"/>
+        <w:ind w:left="720"/>
+        <w:rPr>
+          <w:b/>
+        </w:rPr>
+      </w:pPr>
+      <w:r>
+        <w:rPr>
+          <w:b/>
+        </w:rPr>
+        <w:t>window.onload = ()=&gt;{</w:t>
+      </w:r>
+    </w:p>
+    <w:p>
+      <w:pPr>
+        <w:pStyle w:val="NoSpacing"/>
+        <w:ind w:left="720"/>
+        <w:rPr>
+          <w:b/>
+        </w:rPr>
+      </w:pPr>
+      <w:r>
+        <w:rPr>
+          <w:b/>
+        </w:rPr>
+        <w:t xml:space="preserve">    const btn = document.querySelector('button')! as HTMLButtonElement;</w:t>
+      </w:r>
+    </w:p>
+    <w:p>
+      <w:pPr>
+        <w:pStyle w:val="NoSpacing"/>
+        <w:ind w:left="720"/>
+        <w:rPr>
+          <w:b/>
+        </w:rPr>
+      </w:pPr>
+      <w:r>
+        <w:rPr>
+          <w:b/>
+        </w:rPr>
+        <w:t xml:space="preserve">    btn.addEventListener('click',P1.showMessage );   </w:t>
+      </w:r>
+    </w:p>
+    <w:p>
+      <w:pPr>
+        <w:pStyle w:val="NoSpacing"/>
+        <w:ind w:left="720"/>
+        <w:rPr>
+          <w:b/>
+        </w:rPr>
+      </w:pPr>
+      <w:r>
+        <w:rPr>
+          <w:b/>
+        </w:rPr>
+        <w:t>}</w:t>
+      </w:r>
+    </w:p>
+    <w:p>
+      <w:pPr>
+        <w:pStyle w:val="NoSpacing"/>
+        <w:ind w:left="720"/>
+      </w:pPr>
+    </w:p>
+    <w:p>
+      <w:pPr>
+        <w:pStyle w:val="NoSpacing"/>
+        <w:ind w:left="720"/>
+      </w:pPr>
+      <w:r>
+        <w:t>// btn.addEventListener('click', P1.showMessage)  - prints undefined.</w:t>
+      </w:r>
+    </w:p>
+    <w:p>
+      <w:pPr>
+        <w:pStyle w:val="NoSpacing"/>
+        <w:ind w:left="720"/>
+      </w:pPr>
+      <w:r>
+        <w:t>// why ? with an event listener - if we point at a function that should be executed</w:t>
+      </w:r>
+    </w:p>
+    <w:p>
+      <w:pPr>
+        <w:pStyle w:val="NoSpacing"/>
+        <w:ind w:left="720"/>
+      </w:pPr>
+      <w:r>
+        <w:t>// ... 'this' keyword inside of that function will not have the same context/reference as if we call simply P1.showMessage();</w:t>
+      </w:r>
+    </w:p>
+    <w:p>
+      <w:pPr>
+        <w:pStyle w:val="NoSpacing"/>
+        <w:ind w:left="720"/>
+      </w:pPr>
+      <w:r>
+        <w:t>// In the scenario here, where we use an event listener this - will refer to the target of the event</w:t>
+      </w:r>
+    </w:p>
+    <w:p>
+      <w:pPr>
+        <w:pStyle w:val="NoSpacing"/>
+        <w:ind w:left="720"/>
+      </w:pPr>
+      <w:r>
+        <w:t>// why ? because addeventlistener in the end binds this in the function - to the target of the event..</w:t>
+      </w:r>
+    </w:p>
+    <w:p>
+      <w:pPr>
+        <w:pStyle w:val="NoSpacing"/>
+        <w:ind w:left="720"/>
+      </w:pPr>
+    </w:p>
+    <w:p>
+      <w:pPr>
+        <w:pStyle w:val="NoSpacing"/>
+        <w:ind w:left="720"/>
+      </w:pPr>
+      <w:r>
+        <w:t xml:space="preserve">// Workaround is to use bind </w:t>
+      </w:r>
+    </w:p>
+    <w:p>
+      <w:pPr>
+        <w:pStyle w:val="NoSpacing"/>
+        <w:ind w:left="720"/>
+      </w:pPr>
+      <w:r>
+        <w:t>// btn.addEventListener('click',P1.showMessage.bind(P1) );</w:t>
+      </w:r>
+    </w:p>
+    <w:p>
+      <w:pPr>
+        <w:pStyle w:val="NoSpacing"/>
+        <w:ind w:left="720"/>
+      </w:pPr>
+    </w:p>
+    <w:p>
+      <w:pPr>
+        <w:pStyle w:val="NoSpacing"/>
+        <w:ind w:left="720"/>
+      </w:pPr>
+      <w:r>
+        <w:t>// btn.addEventListener('click', ()=&gt;P1.showMessage());</w:t>
+      </w:r>
+    </w:p>
+    <w:p>
+      <w:pPr>
+        <w:pStyle w:val="NoSpacing"/>
+        <w:ind w:left="720"/>
+      </w:pPr>
+      <w:r>
+        <w:t>// if we execute the function inside an arrow function it works fine</w:t>
+      </w:r>
+    </w:p>
+    <w:p>
+      <w:pPr>
+        <w:pStyle w:val="NoSpacing"/>
+        <w:ind w:left="720"/>
+      </w:pPr>
+    </w:p>
+    <w:p>
+      <w:pPr>
+        <w:pStyle w:val="NoSpacing"/>
+        <w:ind w:left="720"/>
+      </w:pPr>
+      <w:r>
+        <w:t>// Now we will add a decorator to the method 'showmessage' - which will automatically bind 'this' to the surrounding class.</w:t>
+      </w:r>
+    </w:p>
+    <w:p>
+      <w:pPr>
+        <w:pStyle w:val="NoSpacing"/>
+        <w:ind w:left="720"/>
+      </w:pPr>
+      <w:r>
+        <w:t>// i.e to the object the method belongs to - everytime is called irrespective of where we call it.</w:t>
+      </w:r>
+    </w:p>
+    <w:p>
+      <w:pPr>
+        <w:pStyle w:val="NoSpacing"/>
+      </w:pPr>
+    </w:p>
+    <w:p>
+      <w:pPr>
+        <w:pStyle w:val="NoSpacing"/>
+        <w:rPr>
+          <w:highlight w:val="lightGray"/>
+        </w:rPr>
+      </w:pPr>
+    </w:p>
+    <w:p>
+      <w:pPr>
+        <w:pStyle w:val="NoSpacing"/>
+      </w:pPr>
+      <w:r>
+        <w:rPr>
+          <w:highlight w:val="lightGray"/>
+        </w:rPr>
+        <w:t>VALIDATION WITH DECORATORS.</w:t>
+      </w:r>
+    </w:p>
+    <w:p>
+      <w:pPr>
+        <w:pStyle w:val="NoSpacing"/>
+      </w:pPr>
+    </w:p>
+    <w:p>
+      <w:pPr>
+        <w:pStyle w:val="NoSpacing"/>
+        <w:ind w:left="720"/>
+      </w:pPr>
+      <w:r>
+        <w:t>// lets create a interface  - where we will configure the storage we have to work with.</w:t>
+      </w:r>
+    </w:p>
+    <w:p>
+      <w:pPr>
+        <w:pStyle w:val="NoSpacing"/>
+        <w:ind w:left="720"/>
+      </w:pPr>
+      <w:r>
+        <w:t>// we need a couple of properties - so using an index type notation here</w:t>
+      </w:r>
+    </w:p>
+    <w:p>
+      <w:pPr>
+        <w:pStyle w:val="NoSpacing"/>
+        <w:ind w:left="720"/>
+      </w:pPr>
+      <w:r>
+        <w:t>interface ValidatorConfig{</w:t>
+      </w:r>
+    </w:p>
+    <w:p>
+      <w:pPr>
+        <w:pStyle w:val="NoSpacing"/>
+        <w:ind w:left="720"/>
+      </w:pPr>
+      <w:r>
+        <w:t xml:space="preserve">    [className:string] : {  //the value of the object - the properties of the class that have validators attached to them</w:t>
+      </w:r>
+    </w:p>
+    <w:p>
+      <w:pPr>
+        <w:pStyle w:val="NoSpacing"/>
+        <w:ind w:left="720"/>
+      </w:pPr>
+      <w:r>
+        <w:lastRenderedPageBreak/>
+        <w:t xml:space="preserve">        [validatableProp:string] : string[]; // ['required','positive']</w:t>
+      </w:r>
+    </w:p>
+    <w:p>
+      <w:pPr>
+        <w:pStyle w:val="NoSpacing"/>
+        <w:ind w:left="720"/>
+      </w:pPr>
+      <w:r>
+        <w:t xml:space="preserve">    }; </w:t>
+      </w:r>
+    </w:p>
+    <w:p>
+      <w:pPr>
+        <w:pStyle w:val="NoSpacing"/>
+        <w:ind w:left="720"/>
+      </w:pPr>
+      <w:r>
+        <w:t>}</w:t>
+      </w:r>
+    </w:p>
+    <w:p>
+      <w:pPr>
+        <w:pStyle w:val="NoSpacing"/>
+        <w:ind w:left="720"/>
+      </w:pPr>
+    </w:p>
+    <w:p>
+      <w:pPr>
+        <w:pStyle w:val="NoSpacing"/>
+        <w:ind w:left="720"/>
+      </w:pPr>
+      <w:r>
+        <w:t>// const samplEntry:ValidatorConfig = {</w:t>
+      </w:r>
+    </w:p>
+    <w:p>
+      <w:pPr>
+        <w:pStyle w:val="NoSpacing"/>
+        <w:ind w:left="720"/>
+      </w:pPr>
+      <w:r>
+        <w:t>//     Course : {</w:t>
+      </w:r>
+    </w:p>
+    <w:p>
+      <w:pPr>
+        <w:pStyle w:val="NoSpacing"/>
+        <w:ind w:left="720"/>
+      </w:pPr>
+      <w:r>
+        <w:t>//         title : ['required','PostiveNumber']</w:t>
+      </w:r>
+    </w:p>
+    <w:p>
+      <w:pPr>
+        <w:pStyle w:val="NoSpacing"/>
+        <w:ind w:left="720"/>
+      </w:pPr>
+      <w:r>
+        <w:t>//     }</w:t>
+      </w:r>
+    </w:p>
+    <w:p>
+      <w:pPr>
+        <w:pStyle w:val="NoSpacing"/>
+        <w:ind w:left="720"/>
+      </w:pPr>
+      <w:r>
+        <w:t>// }</w:t>
+      </w:r>
+    </w:p>
+    <w:p>
+      <w:pPr>
+        <w:pStyle w:val="NoSpacing"/>
+        <w:ind w:left="720"/>
+      </w:pPr>
+    </w:p>
+    <w:p>
+      <w:pPr>
+        <w:pStyle w:val="NoSpacing"/>
+        <w:ind w:left="720"/>
+      </w:pPr>
+      <w:r>
+        <w:t>const registeredValidators:ValidatorConfig = {</w:t>
+      </w:r>
+    </w:p>
+    <w:p>
+      <w:pPr>
+        <w:pStyle w:val="NoSpacing"/>
+        <w:ind w:left="720"/>
+      </w:pPr>
+      <w:r>
+        <w:t xml:space="preserve">    //when the app start this will be empty - as no validators have been registered yet.</w:t>
+      </w:r>
+    </w:p>
+    <w:p>
+      <w:pPr>
+        <w:pStyle w:val="NoSpacing"/>
+        <w:ind w:left="720"/>
+      </w:pPr>
+      <w:r>
+        <w:t xml:space="preserve">    //our decorators will add something to this registry</w:t>
+      </w:r>
+    </w:p>
+    <w:p>
+      <w:pPr>
+        <w:pStyle w:val="NoSpacing"/>
+        <w:ind w:left="720"/>
+      </w:pPr>
+      <w:r>
+        <w:t>}</w:t>
+      </w:r>
+    </w:p>
+    <w:p>
+      <w:pPr>
+        <w:pStyle w:val="NoSpacing"/>
+        <w:ind w:left="720"/>
+      </w:pPr>
+    </w:p>
+    <w:p>
+      <w:pPr>
+        <w:pStyle w:val="NoSpacing"/>
+        <w:ind w:left="720"/>
+      </w:pPr>
+      <w:r>
+        <w:t>//target will be the prototype of the object the constructor sits on / constructor function if it were a static property</w:t>
+      </w:r>
+    </w:p>
+    <w:p>
+      <w:pPr>
+        <w:pStyle w:val="NoSpacing"/>
+        <w:ind w:left="720"/>
+      </w:pPr>
+      <w:r>
+        <w:t>function Required(target : any, propName:string){</w:t>
+      </w:r>
+    </w:p>
+    <w:p>
+      <w:pPr>
+        <w:pStyle w:val="NoSpacing"/>
+        <w:ind w:left="720"/>
+      </w:pPr>
+      <w:r>
+        <w:t xml:space="preserve">    registeredValidators[target.constructor.name] = {</w:t>
+      </w:r>
+    </w:p>
+    <w:p>
+      <w:pPr>
+        <w:pStyle w:val="NoSpacing"/>
+        <w:ind w:left="720"/>
+      </w:pPr>
+      <w:r>
+        <w:t xml:space="preserve">        ...registeredValidators[target.constructor.name],</w:t>
+      </w:r>
+    </w:p>
+    <w:p>
+      <w:pPr>
+        <w:pStyle w:val="NoSpacing"/>
+        <w:ind w:left="720"/>
+      </w:pPr>
+      <w:r>
+        <w:t xml:space="preserve">        [propName] : [...registeredValidators[target.constructor.name][propName],'required']</w:t>
+      </w:r>
+    </w:p>
+    <w:p>
+      <w:pPr>
+        <w:pStyle w:val="NoSpacing"/>
+        <w:ind w:left="720"/>
+      </w:pPr>
+      <w:r>
+        <w:t xml:space="preserve">        //[propName] : ['required'] </w:t>
+      </w:r>
+    </w:p>
+    <w:p>
+      <w:pPr>
+        <w:pStyle w:val="NoSpacing"/>
+        <w:ind w:left="720"/>
+      </w:pPr>
+      <w:r>
+        <w:t xml:space="preserve">        // dynamically assigned property</w:t>
+      </w:r>
+    </w:p>
+    <w:p>
+      <w:pPr>
+        <w:pStyle w:val="NoSpacing"/>
+        <w:ind w:left="720"/>
+      </w:pPr>
+      <w:r>
+        <w:t xml:space="preserve">        // retreive existing validators and append to the new array</w:t>
+      </w:r>
+    </w:p>
+    <w:p>
+      <w:pPr>
+        <w:pStyle w:val="NoSpacing"/>
+        <w:ind w:left="720"/>
+      </w:pPr>
+      <w:r>
+        <w:t xml:space="preserve">    }</w:t>
+      </w:r>
+    </w:p>
+    <w:p>
+      <w:pPr>
+        <w:pStyle w:val="NoSpacing"/>
+        <w:ind w:left="720"/>
+      </w:pPr>
+      <w:r>
+        <w:t>}</w:t>
+      </w:r>
+    </w:p>
+    <w:p>
+      <w:pPr>
+        <w:pStyle w:val="NoSpacing"/>
+        <w:ind w:left="720"/>
+      </w:pPr>
+    </w:p>
+    <w:p>
+      <w:pPr>
+        <w:pStyle w:val="NoSpacing"/>
+        <w:ind w:left="720"/>
+      </w:pPr>
+      <w:r>
+        <w:t>function PositiveNumber(target : any, propName:string){</w:t>
+      </w:r>
+    </w:p>
+    <w:p>
+      <w:pPr>
+        <w:pStyle w:val="NoSpacing"/>
+        <w:ind w:left="720"/>
+      </w:pPr>
+      <w:r>
+        <w:t xml:space="preserve">    registeredValidators[target.constructor.name] = {</w:t>
+      </w:r>
+    </w:p>
+    <w:p>
+      <w:pPr>
+        <w:pStyle w:val="NoSpacing"/>
+        <w:ind w:left="720"/>
+      </w:pPr>
+      <w:r>
+        <w:t xml:space="preserve">        ...registeredValidators[target.constructor.name],</w:t>
+      </w:r>
+    </w:p>
+    <w:p>
+      <w:pPr>
+        <w:pStyle w:val="NoSpacing"/>
+        <w:ind w:left="720"/>
+      </w:pPr>
+      <w:r>
+        <w:t xml:space="preserve">        [propName] : [...registeredValidators[target.constructor.name][propName],'PositiveNumber']</w:t>
+      </w:r>
+    </w:p>
+    <w:p>
+      <w:pPr>
+        <w:pStyle w:val="NoSpacing"/>
+        <w:ind w:left="720"/>
+      </w:pPr>
+      <w:r>
+        <w:t xml:space="preserve">        // [propName] : ['PositiveNumber'] </w:t>
+      </w:r>
+    </w:p>
+    <w:p>
+      <w:pPr>
+        <w:pStyle w:val="NoSpacing"/>
+        <w:ind w:left="720"/>
+      </w:pPr>
+      <w:r>
+        <w:t xml:space="preserve">        //dynamically assigned property</w:t>
+      </w:r>
+    </w:p>
+    <w:p>
+      <w:pPr>
+        <w:pStyle w:val="NoSpacing"/>
+        <w:ind w:left="720"/>
+      </w:pPr>
+      <w:r>
+        <w:t xml:space="preserve">        // retreive existing validators and append to the new array</w:t>
+      </w:r>
+    </w:p>
+    <w:p>
+      <w:pPr>
+        <w:pStyle w:val="NoSpacing"/>
+        <w:ind w:left="720"/>
+      </w:pPr>
+      <w:r>
+        <w:t xml:space="preserve">    }</w:t>
+      </w:r>
+    </w:p>
+    <w:p>
+      <w:pPr>
+        <w:pStyle w:val="NoSpacing"/>
+        <w:ind w:left="720"/>
+      </w:pPr>
+      <w:r>
+        <w:t>}</w:t>
+      </w:r>
+    </w:p>
+    <w:p>
+      <w:pPr>
+        <w:pStyle w:val="NoSpacing"/>
+        <w:ind w:left="720"/>
+      </w:pPr>
+    </w:p>
+    <w:p>
+      <w:pPr>
+        <w:pStyle w:val="NoSpacing"/>
+        <w:ind w:left="720"/>
+      </w:pPr>
+      <w:r>
+        <w:t>// the validate function should go through all registered validators and</w:t>
+      </w:r>
+    </w:p>
+    <w:p>
+      <w:pPr>
+        <w:pStyle w:val="NoSpacing"/>
+        <w:ind w:left="720"/>
+      </w:pPr>
+      <w:r>
+        <w:t>// ..  then run different logic based on which validators it finds</w:t>
+      </w:r>
+    </w:p>
+    <w:p>
+      <w:pPr>
+        <w:pStyle w:val="NoSpacing"/>
+        <w:ind w:left="720"/>
+      </w:pPr>
+      <w:r>
+        <w:t>function Validate(obj:any){</w:t>
+      </w:r>
+    </w:p>
+    <w:p>
+      <w:pPr>
+        <w:pStyle w:val="NoSpacing"/>
+        <w:ind w:left="720"/>
+      </w:pPr>
+      <w:r>
+        <w:t xml:space="preserve">    const objValidatorConfig =  registeredValidators[obj.constructor.name]</w:t>
+      </w:r>
+    </w:p>
+    <w:p>
+      <w:pPr>
+        <w:pStyle w:val="NoSpacing"/>
+        <w:ind w:left="720"/>
+      </w:pPr>
+      <w:r>
+        <w:t xml:space="preserve">    // Right now validators will hold  -----&gt; title : ['required','PostiveNumber']</w:t>
+      </w:r>
+    </w:p>
+    <w:p>
+      <w:pPr>
+        <w:pStyle w:val="NoSpacing"/>
+        <w:ind w:left="720"/>
+      </w:pPr>
+      <w:r>
+        <w:t xml:space="preserve">    // lets look up if validator configuration is available for this class</w:t>
+      </w:r>
+    </w:p>
+    <w:p>
+      <w:pPr>
+        <w:pStyle w:val="NoSpacing"/>
+        <w:ind w:left="720"/>
+      </w:pPr>
+    </w:p>
+    <w:p>
+      <w:pPr>
+        <w:pStyle w:val="NoSpacing"/>
+        <w:ind w:left="720"/>
+      </w:pPr>
+      <w:r>
+        <w:t xml:space="preserve">    if(!objValidatorConfig)</w:t>
+      </w:r>
+    </w:p>
+    <w:p>
+      <w:pPr>
+        <w:pStyle w:val="NoSpacing"/>
+        <w:ind w:left="720"/>
+      </w:pPr>
+      <w:r>
+        <w:t xml:space="preserve">        return true; // none of the properties are configured with decorators</w:t>
+      </w:r>
+    </w:p>
+    <w:p>
+      <w:pPr>
+        <w:pStyle w:val="NoSpacing"/>
+        <w:ind w:left="720"/>
+      </w:pPr>
+      <w:r>
+        <w:t xml:space="preserve">    let isValid = true;</w:t>
+      </w:r>
+    </w:p>
+    <w:p>
+      <w:pPr>
+        <w:pStyle w:val="NoSpacing"/>
+        <w:ind w:left="720"/>
+      </w:pPr>
+      <w:r>
+        <w:lastRenderedPageBreak/>
+        <w:t xml:space="preserve">    for (const prop in objValidatorConfig){</w:t>
+      </w:r>
+    </w:p>
+    <w:p>
+      <w:pPr>
+        <w:pStyle w:val="NoSpacing"/>
+        <w:ind w:left="720"/>
+      </w:pPr>
+      <w:r>
+        <w:t xml:space="preserve">        // console.log(`validating property ${prop}`)</w:t>
+      </w:r>
+    </w:p>
+    <w:p>
+      <w:pPr>
+        <w:pStyle w:val="NoSpacing"/>
+        <w:ind w:left="720"/>
+      </w:pPr>
+      <w:r>
+        <w:t xml:space="preserve">        // prop - this gives us access to all the property names for which we might then have validators</w:t>
+      </w:r>
+    </w:p>
+    <w:p>
+      <w:pPr>
+        <w:pStyle w:val="NoSpacing"/>
+        <w:ind w:left="720"/>
+      </w:pPr>
+      <w:r>
+        <w:t xml:space="preserve">        // now we will have to go through all the validators you might have</w:t>
+      </w:r>
+    </w:p>
+    <w:p>
+      <w:pPr>
+        <w:pStyle w:val="NoSpacing"/>
+        <w:ind w:left="720"/>
+      </w:pPr>
+      <w:r>
+        <w:t xml:space="preserve">        for (const validator of objValidatorConfig[prop]) { // validator will hold an array of validators</w:t>
+      </w:r>
+    </w:p>
+    <w:p>
+      <w:pPr>
+        <w:pStyle w:val="NoSpacing"/>
+        <w:ind w:left="720"/>
+      </w:pPr>
+      <w:r>
+        <w:t xml:space="preserve">            switch(validator){</w:t>
+      </w:r>
+    </w:p>
+    <w:p>
+      <w:pPr>
+        <w:pStyle w:val="NoSpacing"/>
+        <w:ind w:left="720"/>
+      </w:pPr>
+      <w:r>
+        <w:t xml:space="preserve">                case 'required' :</w:t>
+      </w:r>
+    </w:p>
+    <w:p>
+      <w:pPr>
+        <w:pStyle w:val="NoSpacing"/>
+        <w:ind w:left="720"/>
+      </w:pPr>
+      <w:r>
+        <w:t xml:space="preserve">                    isValid = isValid &amp;&amp;  !! obj[prop]; //covert to truthy</w:t>
+      </w:r>
+    </w:p>
+    <w:p>
+      <w:pPr>
+        <w:pStyle w:val="NoSpacing"/>
+        <w:ind w:left="720"/>
+      </w:pPr>
+      <w:r>
+        <w:t xml:space="preserve">                    break; </w:t>
+      </w:r>
+    </w:p>
+    <w:p>
+      <w:pPr>
+        <w:pStyle w:val="NoSpacing"/>
+        <w:ind w:left="720"/>
+      </w:pPr>
+      <w:r>
+        <w:t xml:space="preserve">                case 'PositiveNumber':</w:t>
+      </w:r>
+    </w:p>
+    <w:p>
+      <w:pPr>
+        <w:pStyle w:val="NoSpacing"/>
+        <w:ind w:left="720"/>
+      </w:pPr>
+      <w:r>
+        <w:t xml:space="preserve">                    isValid = isValid &amp;&amp;  obj[prop] &gt; 0 ;</w:t>
+      </w:r>
+    </w:p>
+    <w:p>
+      <w:pPr>
+        <w:pStyle w:val="NoSpacing"/>
+        <w:ind w:left="720"/>
+      </w:pPr>
+      <w:r>
+        <w:t xml:space="preserve">                    break;</w:t>
+      </w:r>
+    </w:p>
+    <w:p>
+      <w:pPr>
+        <w:pStyle w:val="NoSpacing"/>
+        <w:ind w:left="720"/>
+      </w:pPr>
+      <w:r>
+        <w:t xml:space="preserve">            }</w:t>
+      </w:r>
+    </w:p>
+    <w:p>
+      <w:pPr>
+        <w:pStyle w:val="NoSpacing"/>
+        <w:ind w:left="720"/>
+      </w:pPr>
+      <w:r>
+        <w:t xml:space="preserve">        }</w:t>
+      </w:r>
+    </w:p>
+    <w:p>
+      <w:pPr>
+        <w:pStyle w:val="NoSpacing"/>
+        <w:ind w:left="720"/>
+      </w:pPr>
+      <w:r>
+        <w:t xml:space="preserve">    }</w:t>
+      </w:r>
+    </w:p>
+    <w:p>
+      <w:pPr>
+        <w:pStyle w:val="NoSpacing"/>
+        <w:ind w:left="720"/>
+      </w:pPr>
+    </w:p>
+    <w:p>
+      <w:pPr>
+        <w:pStyle w:val="NoSpacing"/>
+        <w:ind w:left="720"/>
+      </w:pPr>
+      <w:r>
+        <w:t xml:space="preserve">    return isValid;//possibly an empty error</w:t>
+      </w:r>
+    </w:p>
+    <w:p>
+      <w:pPr>
+        <w:pStyle w:val="NoSpacing"/>
+        <w:ind w:left="720"/>
+      </w:pPr>
+      <w:r>
+        <w:t>}</w:t>
+      </w:r>
+    </w:p>
+    <w:p>
+      <w:pPr>
+        <w:pStyle w:val="NoSpacing"/>
+        <w:ind w:left="720"/>
+      </w:pPr>
+    </w:p>
+    <w:p>
+      <w:pPr>
+        <w:pStyle w:val="NoSpacing"/>
+        <w:ind w:left="720"/>
+      </w:pPr>
+      <w:r>
+        <w:t>class Course{</w:t>
+      </w:r>
+    </w:p>
+    <w:p>
+      <w:pPr>
+        <w:pStyle w:val="NoSpacing"/>
+        <w:ind w:left="720"/>
+      </w:pPr>
+      <w:r>
+        <w:t xml:space="preserve">    @Required</w:t>
+      </w:r>
+    </w:p>
+    <w:p>
+      <w:pPr>
+        <w:pStyle w:val="NoSpacing"/>
+        <w:ind w:left="720"/>
+      </w:pPr>
+      <w:r>
+        <w:t xml:space="preserve">    title:string;</w:t>
+      </w:r>
+    </w:p>
+    <w:p>
+      <w:pPr>
+        <w:pStyle w:val="NoSpacing"/>
+        <w:ind w:left="720"/>
+      </w:pPr>
+    </w:p>
+    <w:p>
+      <w:pPr>
+        <w:pStyle w:val="NoSpacing"/>
+        <w:ind w:left="720"/>
+      </w:pPr>
+      <w:r>
+        <w:t xml:space="preserve">    @PositiveNumber</w:t>
+      </w:r>
+    </w:p>
+    <w:p>
+      <w:pPr>
+        <w:pStyle w:val="NoSpacing"/>
+        <w:ind w:left="720"/>
+      </w:pPr>
+      <w:r>
+        <w:t xml:space="preserve">    price:number;</w:t>
+      </w:r>
+    </w:p>
+    <w:p>
+      <w:pPr>
+        <w:pStyle w:val="NoSpacing"/>
+        <w:ind w:left="720"/>
+      </w:pPr>
+      <w:r>
+        <w:t xml:space="preserve">    </w:t>
+      </w:r>
+    </w:p>
+    <w:p>
+      <w:pPr>
+        <w:pStyle w:val="NoSpacing"/>
+        <w:ind w:left="720"/>
+      </w:pPr>
+      <w:r>
+        <w:t xml:space="preserve">    constructor(titl:string,pric:number){   </w:t>
+      </w:r>
+    </w:p>
+    <w:p>
+      <w:pPr>
+        <w:pStyle w:val="NoSpacing"/>
+        <w:ind w:left="720"/>
+      </w:pPr>
+      <w:r>
+        <w:t xml:space="preserve">        this.title = titl;</w:t>
+      </w:r>
+    </w:p>
+    <w:p>
+      <w:pPr>
+        <w:pStyle w:val="NoSpacing"/>
+        <w:ind w:left="720"/>
+      </w:pPr>
+      <w:r>
+        <w:t xml:space="preserve">        this.price = pric;</w:t>
+      </w:r>
+    </w:p>
+    <w:p>
+      <w:pPr>
+        <w:pStyle w:val="NoSpacing"/>
+        <w:ind w:left="720"/>
+      </w:pPr>
+      <w:r>
+        <w:t xml:space="preserve">    }    </w:t>
+      </w:r>
+    </w:p>
+    <w:p>
+      <w:pPr>
+        <w:pStyle w:val="NoSpacing"/>
+        <w:ind w:left="720"/>
+      </w:pPr>
+      <w:r>
+        <w:t>}</w:t>
+      </w:r>
+    </w:p>
+    <w:p>
+      <w:pPr>
+        <w:pStyle w:val="NoSpacing"/>
+        <w:ind w:left="720"/>
+      </w:pPr>
+    </w:p>
+    <w:p>
+      <w:pPr>
+        <w:pStyle w:val="NoSpacing"/>
+        <w:ind w:left="720"/>
+      </w:pPr>
+      <w:r>
+        <w:t>window.onload = ()=&gt;{</w:t>
+      </w:r>
+    </w:p>
+    <w:p>
+      <w:pPr>
+        <w:pStyle w:val="NoSpacing"/>
+        <w:ind w:left="720"/>
+      </w:pPr>
+      <w:r>
+        <w:t xml:space="preserve">    const form = document.querySelector('form')! as HTMLFormElement;</w:t>
+      </w:r>
+    </w:p>
+    <w:p>
+      <w:pPr>
+        <w:pStyle w:val="NoSpacing"/>
+        <w:ind w:left="720"/>
+      </w:pPr>
+      <w:r>
+        <w:t xml:space="preserve">    form.addEventListener('submit',(event)=&gt;{</w:t>
+      </w:r>
+    </w:p>
+    <w:p>
+      <w:pPr>
+        <w:pStyle w:val="NoSpacing"/>
+        <w:ind w:left="720"/>
+      </w:pPr>
+      <w:r>
+        <w:t xml:space="preserve">        event?.preventDefault();</w:t>
+      </w:r>
+    </w:p>
+    <w:p>
+      <w:pPr>
+        <w:pStyle w:val="NoSpacing"/>
+        <w:ind w:left="720"/>
+      </w:pPr>
+      <w:r>
+        <w:t xml:space="preserve">        const titleEl = document.getElementById('title') as HTMLInputElement;</w:t>
+      </w:r>
+    </w:p>
+    <w:p>
+      <w:pPr>
+        <w:pStyle w:val="NoSpacing"/>
+        <w:ind w:left="720"/>
+      </w:pPr>
+      <w:r>
+        <w:t xml:space="preserve">        const priceEl = document.getElementById('price') as HTMLInputElement;</w:t>
+      </w:r>
+    </w:p>
+    <w:p>
+      <w:pPr>
+        <w:pStyle w:val="NoSpacing"/>
+        <w:ind w:left="720"/>
+      </w:pPr>
+    </w:p>
+    <w:p>
+      <w:pPr>
+        <w:pStyle w:val="NoSpacing"/>
+        <w:ind w:left="720"/>
+      </w:pPr>
+      <w:r>
+        <w:t xml:space="preserve">        const title =  titleEl.value;</w:t>
+      </w:r>
+    </w:p>
+    <w:p>
+      <w:pPr>
+        <w:pStyle w:val="NoSpacing"/>
+        <w:ind w:left="720"/>
+      </w:pPr>
+      <w:r>
+        <w:t xml:space="preserve">        const price = +priceEl.value;</w:t>
+      </w:r>
+    </w:p>
+    <w:p>
+      <w:pPr>
+        <w:pStyle w:val="NoSpacing"/>
+        <w:ind w:left="720"/>
+      </w:pPr>
+    </w:p>
+    <w:p>
+      <w:pPr>
+        <w:pStyle w:val="NoSpacing"/>
+        <w:ind w:left="720"/>
+      </w:pPr>
+      <w:r>
+        <w:t xml:space="preserve">        const newCourse = new Course(title,price);</w:t>
+      </w:r>
+    </w:p>
+    <w:p>
+      <w:pPr>
+        <w:pStyle w:val="NoSpacing"/>
+        <w:ind w:left="720"/>
+      </w:pPr>
+    </w:p>
+    <w:p>
+      <w:pPr>
+        <w:pStyle w:val="NoSpacing"/>
+        <w:ind w:left="720"/>
+      </w:pPr>
+      <w:r>
+        <w:t xml:space="preserve">        if(Validate(newCourse)){</w:t>
+      </w:r>
+    </w:p>
+    <w:p>
+      <w:pPr>
+        <w:pStyle w:val="NoSpacing"/>
+        <w:ind w:left="720"/>
+      </w:pPr>
+      <w:r>
+        <w:t xml:space="preserve">            console.log('valid course')</w:t>
+      </w:r>
+    </w:p>
+    <w:p>
+      <w:pPr>
+        <w:pStyle w:val="NoSpacing"/>
+        <w:ind w:left="720"/>
+      </w:pPr>
+      <w:r>
+        <w:t xml:space="preserve">        }</w:t>
+      </w:r>
+    </w:p>
+    <w:p>
+      <w:pPr>
+        <w:pStyle w:val="NoSpacing"/>
+        <w:ind w:left="720"/>
+      </w:pPr>
+      <w:r>
+        <w:lastRenderedPageBreak/>
+        <w:t xml:space="preserve">        else{</w:t>
+      </w:r>
+    </w:p>
+    <w:p>
+      <w:pPr>
+        <w:pStyle w:val="NoSpacing"/>
+        <w:ind w:left="720"/>
+      </w:pPr>
+      <w:r>
+        <w:t xml:space="preserve">            //throw Error('bad object')</w:t>
+      </w:r>
+    </w:p>
+    <w:p>
+      <w:pPr>
+        <w:pStyle w:val="NoSpacing"/>
+        <w:ind w:left="720"/>
+      </w:pPr>
+      <w:r>
+        <w:t xml:space="preserve">            console.log('invalid course')</w:t>
+      </w:r>
+    </w:p>
+    <w:p>
+      <w:pPr>
+        <w:pStyle w:val="NoSpacing"/>
+        <w:ind w:left="720"/>
+      </w:pPr>
+      <w:r>
+        <w:t xml:space="preserve">        }</w:t>
+      </w:r>
+    </w:p>
+    <w:p>
+      <w:pPr>
+        <w:pStyle w:val="NoSpacing"/>
+        <w:ind w:left="720"/>
+      </w:pPr>
+      <w:r>
+        <w:t xml:space="preserve">    })</w:t>
+      </w:r>
+    </w:p>
+    <w:p>
+      <w:pPr>
+        <w:pStyle w:val="NoSpacing"/>
+        <w:ind w:left="720"/>
+      </w:pPr>
+      <w:r>
+        <w:t>}</w:t>
+      </w:r>
+    </w:p>
+    <w:p>
+      <w:pPr>
+        <w:pStyle w:val="NoSpacing"/>
+      </w:pPr>
+    </w:p>
+    <w:p>
+      <w:pPr>
+        <w:pStyle w:val="NoSpacing"/>
+      </w:pPr>
+    </w:p>
+    <w:p>
+      <w:pPr>
+        <w:pStyle w:val="NoSpacing"/>
+      </w:pPr>
+    </w:p>
+    <w:p>
+      <w:pPr>
+        <w:pStyle w:val="NoSpacing"/>
+      </w:pPr>
+    </w:p>
+    <w:p>
+      <w:pPr>
+        <w:pStyle w:val="NoSpacing"/>
+        <w:rPr>
+          <w:sz w:val="28"/>
+        </w:rPr>
+      </w:pPr>
+      <w:r>
+        <w:rPr>
+          <w:sz w:val="28"/>
+          <w:highlight w:val="yellow"/>
+        </w:rPr>
+        <w:t xml:space="preserve">    </w:t>
+      </w:r>
+      <w:r>
+        <w:rPr>
+          <w:sz w:val="28"/>
+          <w:highlight w:val="yellow"/>
+        </w:rPr>
+        <w:t xml:space="preserve">                                      --------------- </w:t>
+      </w:r>
+      <w:r>
+        <w:rPr>
+          <w:sz w:val="28"/>
+          <w:highlight w:val="yellow"/>
+        </w:rPr>
+        <w:t>MODULES                                  .</w:t>
+      </w:r>
+      <w:r>
+        <w:rPr>
+          <w:sz w:val="28"/>
+        </w:rPr>
+        <w:t xml:space="preserve"> </w:t>
+      </w:r>
+    </w:p>
+    <w:p>
+      <w:pPr>
+        <w:pStyle w:val="NoSpacing"/>
+        <w:rPr>
+          <w:sz w:val="28"/>
+        </w:rPr>
+      </w:pPr>
+    </w:p>
+    <w:p>
+      <w:pPr>
+        <w:shd w:val="clear" w:color="auto" w:fill="1E1E1E"/>
+        <w:spacing w:line="360" w:lineRule="atLeast"/>
+        <w:rPr>
+          <w:rFonts w:ascii="Consolas" w:eastAsia="Times New Roman" w:hAnsi="Consolas" w:cs="Times New Roman"/>
+          <w:color w:val="D4D4D4"/>
+          <w:sz w:val="27"/>
+          <w:szCs w:val="27"/>
+        </w:rPr>
+      </w:pPr>
+      <w:r>
+        <w:rPr>
+          <w:sz w:val="28"/>
+        </w:rPr>
+        <w:t xml:space="preserve">Put code in a : </w:t>
+      </w:r>
+      <w:r>
+        <w:rPr>
+          <w:rFonts w:ascii="Consolas" w:eastAsia="Times New Roman" w:hAnsi="Consolas" w:cs="Times New Roman"/>
+          <w:color w:val="569CD6"/>
+          <w:sz w:val="27"/>
+          <w:szCs w:val="27"/>
+        </w:rPr>
+        <w:t>namespace</w:t>
+      </w:r>
+      <w:r>
+        <w:rPr>
+          <w:rFonts w:ascii="Consolas" w:eastAsia="Times New Roman" w:hAnsi="Consolas" w:cs="Times New Roman"/>
+          <w:color w:val="D4D4D4"/>
+          <w:sz w:val="27"/>
+          <w:szCs w:val="27"/>
+        </w:rPr>
+        <w:t> </w:t>
+      </w:r>
+      <w:r>
+        <w:rPr>
+          <w:rFonts w:ascii="Consolas" w:eastAsia="Times New Roman" w:hAnsi="Consolas" w:cs="Times New Roman"/>
+          <w:color w:val="4EC9B0"/>
+          <w:sz w:val="27"/>
+          <w:szCs w:val="27"/>
+        </w:rPr>
+        <w:t>dragdropI</w:t>
+      </w:r>
+      <w:r>
+        <w:rPr>
+          <w:rFonts w:ascii="Consolas" w:eastAsia="Times New Roman" w:hAnsi="Consolas" w:cs="Times New Roman"/>
+          <w:color w:val="D4D4D4"/>
+          <w:sz w:val="27"/>
+          <w:szCs w:val="27"/>
+        </w:rPr>
+        <w:t>{</w:t>
+      </w:r>
+    </w:p>
+    <w:p>
+      <w:pPr>
+        <w:shd w:val="clear" w:color="auto" w:fill="1E1E1E"/>
+        <w:spacing w:after="0" w:line="360" w:lineRule="atLeast"/>
+        <w:rPr>
+          <w:rFonts w:ascii="Consolas" w:eastAsia="Times New Roman" w:hAnsi="Consolas" w:cs="Times New Roman"/>
+          <w:color w:val="D4D4D4"/>
+          <w:sz w:val="27"/>
+          <w:szCs w:val="27"/>
+        </w:rPr>
+      </w:pPr>
+      <w:r>
+        <w:rPr>
+          <w:rFonts w:ascii="Consolas" w:eastAsia="Times New Roman" w:hAnsi="Consolas" w:cs="Times New Roman"/>
+          <w:color w:val="D4D4D4"/>
+          <w:sz w:val="27"/>
+          <w:szCs w:val="27"/>
+        </w:rPr>
+        <w:t xml:space="preserve">In tsconfig : </w:t>
+      </w:r>
+    </w:p>
+    <w:p>
+      <w:pPr>
+        <w:shd w:val="clear" w:color="auto" w:fill="1E1E1E"/>
+        <w:spacing w:after="0" w:line="360" w:lineRule="atLeast"/>
+        <w:rPr>
+          <w:rFonts w:ascii="Consolas" w:eastAsia="Times New Roman" w:hAnsi="Consolas" w:cs="Times New Roman"/>
+          <w:color w:val="D4D4D4"/>
+          <w:sz w:val="27"/>
+          <w:szCs w:val="27"/>
+        </w:rPr>
+      </w:pPr>
+    </w:p>
+    <w:p>
+      <w:pPr>
+        <w:shd w:val="clear" w:color="auto" w:fill="1E1E1E"/>
+        <w:spacing w:after="0" w:line="360" w:lineRule="atLeast"/>
+        <w:rPr>
+          <w:rFonts w:ascii="Consolas" w:eastAsia="Times New Roman" w:hAnsi="Consolas" w:cs="Times New Roman"/>
+          <w:color w:val="D4D4D4"/>
+          <w:sz w:val="27"/>
+          <w:szCs w:val="27"/>
+        </w:rPr>
+      </w:pPr>
+      <w:r>
+        <w:rPr>
+          <w:rFonts w:ascii="Consolas" w:eastAsia="Times New Roman" w:hAnsi="Consolas" w:cs="Times New Roman"/>
+          <w:color w:val="D4D4D4"/>
+          <w:sz w:val="27"/>
+          <w:szCs w:val="27"/>
+        </w:rPr>
+        <w:t> </w:t>
+      </w:r>
+      <w:r>
+        <w:rPr>
+          <w:rFonts w:ascii="Consolas" w:eastAsia="Times New Roman" w:hAnsi="Consolas" w:cs="Times New Roman"/>
+          <w:color w:val="9CDCFE"/>
+          <w:sz w:val="27"/>
+          <w:szCs w:val="27"/>
+        </w:rPr>
+        <w:t>"target"</w:t>
+      </w:r>
+      <w:r>
+        <w:rPr>
+          <w:rFonts w:ascii="Consolas" w:eastAsia="Times New Roman" w:hAnsi="Consolas" w:cs="Times New Roman"/>
+          <w:color w:val="D4D4D4"/>
+          <w:sz w:val="27"/>
+          <w:szCs w:val="27"/>
+        </w:rPr>
+        <w:t>: </w:t>
+      </w:r>
+      <w:r>
+        <w:rPr>
+          <w:rFonts w:ascii="Consolas" w:eastAsia="Times New Roman" w:hAnsi="Consolas" w:cs="Times New Roman"/>
+          <w:color w:val="CE9178"/>
+          <w:sz w:val="27"/>
+          <w:szCs w:val="27"/>
+        </w:rPr>
+        <w:t>"es6"</w:t>
+      </w:r>
+      <w:r>
+        <w:rPr>
+          <w:rFonts w:ascii="Consolas" w:eastAsia="Times New Roman" w:hAnsi="Consolas" w:cs="Times New Roman"/>
+          <w:color w:val="D4D4D4"/>
+          <w:sz w:val="27"/>
+          <w:szCs w:val="27"/>
+        </w:rPr>
+        <w:t>,   </w:t>
+      </w:r>
+    </w:p>
+    <w:p>
+      <w:pPr>
+        <w:shd w:val="clear" w:color="auto" w:fill="1E1E1E"/>
+        <w:spacing w:line="360" w:lineRule="atLeast"/>
+        <w:rPr>
+          <w:rFonts w:ascii="Consolas" w:eastAsia="Times New Roman" w:hAnsi="Consolas" w:cs="Times New Roman"/>
+          <w:color w:val="D4D4D4"/>
+          <w:sz w:val="27"/>
+          <w:szCs w:val="27"/>
+        </w:rPr>
+      </w:pPr>
+      <w:r>
+        <w:rPr>
+          <w:rFonts w:ascii="Consolas" w:eastAsia="Times New Roman" w:hAnsi="Consolas" w:cs="Times New Roman"/>
+          <w:color w:val="D4D4D4"/>
+          <w:sz w:val="27"/>
+          <w:szCs w:val="27"/>
+        </w:rPr>
+        <w:t> </w:t>
+      </w:r>
+      <w:r>
+        <w:rPr>
+          <w:rFonts w:ascii="Consolas" w:eastAsia="Times New Roman" w:hAnsi="Consolas" w:cs="Times New Roman"/>
+          <w:color w:val="9CDCFE"/>
+          <w:sz w:val="27"/>
+          <w:szCs w:val="27"/>
+        </w:rPr>
+        <w:t>"module"</w:t>
+      </w:r>
+      <w:r>
+        <w:rPr>
+          <w:rFonts w:ascii="Consolas" w:eastAsia="Times New Roman" w:hAnsi="Consolas" w:cs="Times New Roman"/>
+          <w:color w:val="D4D4D4"/>
+          <w:sz w:val="27"/>
+          <w:szCs w:val="27"/>
+        </w:rPr>
+        <w:t>: </w:t>
+      </w:r>
+      <w:r>
+        <w:rPr>
+          <w:rFonts w:ascii="Consolas" w:eastAsia="Times New Roman" w:hAnsi="Consolas" w:cs="Times New Roman"/>
+          <w:color w:val="CE9178"/>
+          <w:sz w:val="27"/>
+          <w:szCs w:val="27"/>
+        </w:rPr>
+        <w:t>"amd"</w:t>
+      </w:r>
+      <w:r>
+        <w:rPr>
+          <w:rFonts w:ascii="Consolas" w:eastAsia="Times New Roman" w:hAnsi="Consolas" w:cs="Times New Roman"/>
+          <w:color w:val="D4D4D4"/>
+          <w:sz w:val="27"/>
+          <w:szCs w:val="27"/>
+        </w:rPr>
+        <w:t>,    </w:t>
+      </w:r>
+      <w:r>
+        <w:rPr>
+          <w:rFonts w:ascii="Consolas" w:eastAsia="Times New Roman" w:hAnsi="Consolas" w:cs="Times New Roman"/>
+          <w:color w:val="D4D4D4"/>
+          <w:sz w:val="27"/>
+          <w:szCs w:val="27"/>
+        </w:rPr>
+        <w:t xml:space="preserve">/ </w:t>
+      </w:r>
+      <w:r>
+        <w:rPr>
+          <w:rFonts w:ascii="Consolas" w:eastAsia="Times New Roman" w:hAnsi="Consolas" w:cs="Times New Roman"/>
+          <w:color w:val="D4D4D4"/>
+          <w:sz w:val="27"/>
+          <w:szCs w:val="27"/>
+        </w:rPr>
+        <w:t> </w:t>
+      </w:r>
+      <w:r>
+        <w:rPr>
+          <w:rFonts w:ascii="Consolas" w:eastAsia="Times New Roman" w:hAnsi="Consolas" w:cs="Times New Roman"/>
+          <w:color w:val="9CDCFE"/>
+          <w:sz w:val="27"/>
+          <w:szCs w:val="27"/>
+        </w:rPr>
+        <w:t>"module"</w:t>
+      </w:r>
+      <w:r>
+        <w:rPr>
+          <w:rFonts w:ascii="Consolas" w:eastAsia="Times New Roman" w:hAnsi="Consolas" w:cs="Times New Roman"/>
+          <w:color w:val="D4D4D4"/>
+          <w:sz w:val="27"/>
+          <w:szCs w:val="27"/>
+        </w:rPr>
+        <w:t>: </w:t>
+      </w:r>
+      <w:r>
+        <w:rPr>
+          <w:rFonts w:ascii="Consolas" w:eastAsia="Times New Roman" w:hAnsi="Consolas" w:cs="Times New Roman"/>
+          <w:color w:val="CE9178"/>
+          <w:sz w:val="27"/>
+          <w:szCs w:val="27"/>
+        </w:rPr>
+        <w:t>"es2015"</w:t>
+      </w:r>
+      <w:r>
+        <w:rPr>
+          <w:rFonts w:ascii="Consolas" w:eastAsia="Times New Roman" w:hAnsi="Consolas" w:cs="Times New Roman"/>
+          <w:color w:val="D4D4D4"/>
+          <w:sz w:val="27"/>
+          <w:szCs w:val="27"/>
+        </w:rPr>
+        <w:t>,</w:t>
+      </w:r>
+    </w:p>
+    <w:p>
+      <w:pPr>
+        <w:shd w:val="clear" w:color="auto" w:fill="1E1E1E"/>
+        <w:spacing w:after="0" w:line="360" w:lineRule="atLeast"/>
+        <w:rPr>
+          <w:rFonts w:ascii="Consolas" w:eastAsia="Times New Roman" w:hAnsi="Consolas" w:cs="Times New Roman"/>
+          <w:color w:val="D4D4D4"/>
+          <w:sz w:val="27"/>
+          <w:szCs w:val="27"/>
+        </w:rPr>
+      </w:pPr>
+      <w:r>
+        <w:rPr>
+          <w:rFonts w:ascii="Consolas" w:eastAsia="Times New Roman" w:hAnsi="Consolas" w:cs="Times New Roman"/>
+          <w:color w:val="9CDCFE"/>
+          <w:sz w:val="27"/>
+          <w:szCs w:val="27"/>
+        </w:rPr>
+        <w:t xml:space="preserve">  </w:t>
+      </w:r>
+      <w:r>
+        <w:rPr>
+          <w:rFonts w:ascii="Consolas" w:eastAsia="Times New Roman" w:hAnsi="Consolas" w:cs="Times New Roman"/>
+          <w:color w:val="9CDCFE"/>
+          <w:sz w:val="27"/>
+          <w:szCs w:val="27"/>
+        </w:rPr>
+        <w:t>"outFile"</w:t>
+      </w:r>
+      <w:r>
+        <w:rPr>
+          <w:rFonts w:ascii="Consolas" w:eastAsia="Times New Roman" w:hAnsi="Consolas" w:cs="Times New Roman"/>
+          <w:color w:val="D4D4D4"/>
+          <w:sz w:val="27"/>
+          <w:szCs w:val="27"/>
+        </w:rPr>
+        <w:t>: </w:t>
+      </w:r>
+      <w:r>
+        <w:rPr>
+          <w:rFonts w:ascii="Consolas" w:eastAsia="Times New Roman" w:hAnsi="Consolas" w:cs="Times New Roman"/>
+          <w:color w:val="CE9178"/>
+          <w:sz w:val="27"/>
+          <w:szCs w:val="27"/>
+        </w:rPr>
+        <w:t>"./dist/bundle.js"</w:t>
+      </w:r>
+      <w:r>
+        <w:rPr>
+          <w:rFonts w:ascii="Consolas" w:eastAsia="Times New Roman" w:hAnsi="Consolas" w:cs="Times New Roman"/>
+          <w:color w:val="D4D4D4"/>
+          <w:sz w:val="27"/>
+          <w:szCs w:val="27"/>
+        </w:rPr>
+        <w:t>,   </w:t>
+      </w:r>
+    </w:p>
+    <w:p>
+      <w:pPr>
+        <w:shd w:val="clear" w:color="auto" w:fill="1E1E1E"/>
+        <w:spacing w:after="0" w:line="360" w:lineRule="atLeast"/>
+        <w:rPr>
+          <w:rFonts w:ascii="Consolas" w:eastAsia="Times New Roman" w:hAnsi="Consolas" w:cs="Times New Roman"/>
+          <w:color w:val="D4D4D4"/>
+          <w:sz w:val="27"/>
+          <w:szCs w:val="27"/>
+        </w:rPr>
+      </w:pPr>
+      <w:r>
+        <w:rPr>
+          <w:rFonts w:ascii="Consolas" w:eastAsia="Times New Roman" w:hAnsi="Consolas" w:cs="Times New Roman"/>
+          <w:color w:val="9CDCFE"/>
+          <w:sz w:val="27"/>
+          <w:szCs w:val="27"/>
+        </w:rPr>
+        <w:t xml:space="preserve">  </w:t>
+      </w:r>
+      <w:r>
+        <w:rPr>
+          <w:rFonts w:ascii="Consolas" w:eastAsia="Times New Roman" w:hAnsi="Consolas" w:cs="Times New Roman"/>
+          <w:color w:val="9CDCFE"/>
+          <w:sz w:val="27"/>
+          <w:szCs w:val="27"/>
+        </w:rPr>
+        <w:t>"outDir"</w:t>
+      </w:r>
+      <w:r>
+        <w:rPr>
+          <w:rFonts w:ascii="Consolas" w:eastAsia="Times New Roman" w:hAnsi="Consolas" w:cs="Times New Roman"/>
+          <w:color w:val="D4D4D4"/>
+          <w:sz w:val="27"/>
+          <w:szCs w:val="27"/>
+        </w:rPr>
+        <w:t>: </w:t>
+      </w:r>
+      <w:r>
+        <w:rPr>
+          <w:rFonts w:ascii="Consolas" w:eastAsia="Times New Roman" w:hAnsi="Consolas" w:cs="Times New Roman"/>
+          <w:color w:val="CE9178"/>
+          <w:sz w:val="27"/>
+          <w:szCs w:val="27"/>
+        </w:rPr>
+        <w:t>"./dist"</w:t>
+      </w:r>
+      <w:r>
+        <w:rPr>
+          <w:rFonts w:ascii="Consolas" w:eastAsia="Times New Roman" w:hAnsi="Consolas" w:cs="Times New Roman"/>
+          <w:color w:val="D4D4D4"/>
+          <w:sz w:val="27"/>
+          <w:szCs w:val="27"/>
+        </w:rPr>
+        <w:t>,</w:t>
+      </w:r>
+    </w:p>
+    <w:p>
+      <w:pPr>
+        <w:shd w:val="clear" w:color="auto" w:fill="1E1E1E"/>
+        <w:spacing w:after="0" w:line="360" w:lineRule="atLeast"/>
+        <w:rPr>
+          <w:rFonts w:ascii="Consolas" w:eastAsia="Times New Roman" w:hAnsi="Consolas" w:cs="Times New Roman"/>
+          <w:color w:val="D4D4D4"/>
+          <w:sz w:val="27"/>
+          <w:szCs w:val="27"/>
+        </w:rPr>
+      </w:pPr>
+      <w:r>
+        <w:rPr>
+          <w:rFonts w:ascii="Consolas" w:eastAsia="Times New Roman" w:hAnsi="Consolas" w:cs="Times New Roman"/>
+          <w:color w:val="9CDCFE"/>
+          <w:sz w:val="27"/>
+          <w:szCs w:val="27"/>
+        </w:rPr>
+        <w:t xml:space="preserve">  </w:t>
+      </w:r>
+      <w:r>
+        <w:rPr>
+          <w:rFonts w:ascii="Consolas" w:eastAsia="Times New Roman" w:hAnsi="Consolas" w:cs="Times New Roman"/>
+          <w:color w:val="9CDCFE"/>
+          <w:sz w:val="27"/>
+          <w:szCs w:val="27"/>
+        </w:rPr>
+        <w:t>"rootDir"</w:t>
+      </w:r>
+      <w:r>
+        <w:rPr>
+          <w:rFonts w:ascii="Consolas" w:eastAsia="Times New Roman" w:hAnsi="Consolas" w:cs="Times New Roman"/>
+          <w:color w:val="D4D4D4"/>
+          <w:sz w:val="27"/>
+          <w:szCs w:val="27"/>
+        </w:rPr>
+        <w:t>: </w:t>
+      </w:r>
+      <w:r>
+        <w:rPr>
+          <w:rFonts w:ascii="Consolas" w:eastAsia="Times New Roman" w:hAnsi="Consolas" w:cs="Times New Roman"/>
+          <w:color w:val="CE9178"/>
+          <w:sz w:val="27"/>
+          <w:szCs w:val="27"/>
+        </w:rPr>
+        <w:t>"./src"</w:t>
+      </w:r>
+      <w:r>
+        <w:rPr>
+          <w:rFonts w:ascii="Consolas" w:eastAsia="Times New Roman" w:hAnsi="Consolas" w:cs="Times New Roman"/>
+          <w:color w:val="D4D4D4"/>
+          <w:sz w:val="27"/>
+          <w:szCs w:val="27"/>
+        </w:rPr>
+        <w:t>,  </w:t>
+      </w:r>
+    </w:p>
+    <w:p>
+      <w:pPr>
+        <w:shd w:val="clear" w:color="auto" w:fill="1E1E1E"/>
+        <w:spacing w:after="0" w:line="360" w:lineRule="atLeast"/>
+        <w:rPr>
+          <w:rFonts w:ascii="Consolas" w:eastAsia="Times New Roman" w:hAnsi="Consolas" w:cs="Times New Roman"/>
+          <w:color w:val="D4D4D4"/>
+          <w:sz w:val="27"/>
+          <w:szCs w:val="27"/>
+        </w:rPr>
+      </w:pPr>
+    </w:p>
+    <w:p>
+      <w:pPr>
+        <w:shd w:val="clear" w:color="auto" w:fill="1E1E1E"/>
+        <w:spacing w:after="0" w:line="360" w:lineRule="atLeast"/>
+        <w:rPr>
+          <w:rFonts w:ascii="Consolas" w:eastAsia="Times New Roman" w:hAnsi="Consolas" w:cs="Times New Roman"/>
+          <w:color w:val="D4D4D4"/>
+          <w:sz w:val="27"/>
+          <w:szCs w:val="27"/>
+        </w:rPr>
+      </w:pPr>
+    </w:p>
+    <w:p>
+      <w:pPr>
+        <w:shd w:val="clear" w:color="auto" w:fill="1E1E1E"/>
+        <w:spacing w:after="0" w:line="360" w:lineRule="atLeast"/>
+        <w:rPr>
+          <w:rFonts w:ascii="Consolas" w:eastAsia="Times New Roman" w:hAnsi="Consolas" w:cs="Times New Roman"/>
+          <w:color w:val="D4D4D4"/>
+          <w:sz w:val="27"/>
+          <w:szCs w:val="27"/>
+        </w:rPr>
+      </w:pPr>
+      <w:r>
+        <w:rPr>
+          <w:rFonts w:ascii="Consolas" w:eastAsia="Times New Roman" w:hAnsi="Consolas" w:cs="Times New Roman"/>
+          <w:color w:val="D4D4D4"/>
+          <w:sz w:val="27"/>
+          <w:szCs w:val="27"/>
+        </w:rPr>
+        <w:t> </w:t>
+      </w:r>
+    </w:p>
+    <w:p>
+      <w:pPr>
+        <w:shd w:val="clear" w:color="auto" w:fill="1E1E1E"/>
+        <w:spacing w:line="360" w:lineRule="atLeast"/>
+        <w:rPr>
+          <w:rFonts w:ascii="Consolas" w:eastAsia="Times New Roman" w:hAnsi="Consolas" w:cs="Times New Roman"/>
+          <w:color w:val="D4D4D4"/>
+          <w:sz w:val="27"/>
+          <w:szCs w:val="27"/>
+        </w:rPr>
+      </w:pPr>
+    </w:p>
+    <w:p>
+      <w:pPr>
+        <w:pStyle w:val="NoSpacing"/>
+        <w:rPr>
+          <w:sz w:val="28"/>
+        </w:rPr>
+      </w:pPr>
+    </w:p>
+    <w:p>
+      <w:pPr>
+        <w:pStyle w:val="NoSpacing"/>
+        <w:rPr>
+          <w:sz w:val="28"/>
+        </w:rPr>
+      </w:pPr>
+      <w:r>
+        <w:rPr>
+          <w:sz w:val="28"/>
+        </w:rPr>
+        <w:t>///  &lt;reference path="./base-component.ts" /&gt;</w:t>
+      </w:r>
+      <w:r>
+        <w:rPr>
+          <w:sz w:val="28"/>
+        </w:rPr>
+        <w:t xml:space="preserve"> after using namespace App{}</w:t>
+      </w:r>
+    </w:p>
+    <w:p>
+      <w:pPr>
+        <w:pStyle w:val="NoSpacing"/>
+        <w:rPr>
+          <w:sz w:val="28"/>
+        </w:rPr>
+      </w:pPr>
+    </w:p>
+    <w:p>
+      <w:pPr>
+        <w:shd w:val="clear" w:color="auto" w:fill="1E1E1E"/>
+        <w:spacing w:after="0" w:line="360" w:lineRule="atLeast"/>
+        <w:rPr>
+          <w:rFonts w:ascii="Consolas" w:eastAsia="Times New Roman" w:hAnsi="Consolas" w:cs="Times New Roman"/>
+          <w:color w:val="D4D4D4"/>
+          <w:sz w:val="27"/>
+          <w:szCs w:val="27"/>
+        </w:rPr>
+      </w:pPr>
+      <w:r>
+        <w:rPr>
+          <w:rFonts w:ascii="Consolas" w:eastAsia="Times New Roman" w:hAnsi="Consolas" w:cs="Times New Roman"/>
+          <w:color w:val="C586C0"/>
+          <w:sz w:val="27"/>
+          <w:szCs w:val="27"/>
+        </w:rPr>
+        <w:t>import</w:t>
+      </w:r>
+      <w:r>
+        <w:rPr>
+          <w:rFonts w:ascii="Consolas" w:eastAsia="Times New Roman" w:hAnsi="Consolas" w:cs="Times New Roman"/>
+          <w:color w:val="D4D4D4"/>
+          <w:sz w:val="27"/>
+          <w:szCs w:val="27"/>
+        </w:rPr>
+        <w:t> {</w:t>
+      </w:r>
+      <w:r>
+        <w:rPr>
+          <w:rFonts w:ascii="Consolas" w:eastAsia="Times New Roman" w:hAnsi="Consolas" w:cs="Times New Roman"/>
+          <w:color w:val="9CDCFE"/>
+          <w:sz w:val="27"/>
+          <w:szCs w:val="27"/>
+        </w:rPr>
+        <w:t>Draggable</w:t>
+      </w:r>
+      <w:r>
+        <w:rPr>
+          <w:rFonts w:ascii="Consolas" w:eastAsia="Times New Roman" w:hAnsi="Consolas" w:cs="Times New Roman"/>
+          <w:color w:val="D4D4D4"/>
+          <w:sz w:val="27"/>
+          <w:szCs w:val="27"/>
+        </w:rPr>
+        <w:t>} </w:t>
+      </w:r>
+      <w:r>
+        <w:rPr>
+          <w:rFonts w:ascii="Consolas" w:eastAsia="Times New Roman" w:hAnsi="Consolas" w:cs="Times New Roman"/>
+          <w:color w:val="C586C0"/>
+          <w:sz w:val="27"/>
+          <w:szCs w:val="27"/>
+        </w:rPr>
+        <w:t>from</w:t>
+      </w:r>
+      <w:r>
+        <w:rPr>
+          <w:rFonts w:ascii="Consolas" w:eastAsia="Times New Roman" w:hAnsi="Consolas" w:cs="Times New Roman"/>
+          <w:color w:val="D4D4D4"/>
+          <w:sz w:val="27"/>
+          <w:szCs w:val="27"/>
+        </w:rPr>
+        <w:t> </w:t>
+      </w:r>
+      <w:r>
+        <w:rPr>
+          <w:rFonts w:ascii="Consolas" w:eastAsia="Times New Roman" w:hAnsi="Consolas" w:cs="Times New Roman"/>
+          <w:color w:val="CE9178"/>
+          <w:sz w:val="27"/>
+          <w:szCs w:val="27"/>
+        </w:rPr>
+        <w:t>'../models/dragdrop.js'</w:t>
+      </w:r>
+    </w:p>
+    <w:p>
+      <w:pPr>
+        <w:pStyle w:val="NoSpacing"/>
+        <w:rPr>
+          <w:sz w:val="28"/>
+        </w:rPr>
+      </w:pPr>
+    </w:p>
+    <w:p>
+      <w:pPr>
+        <w:shd w:val="clear" w:color="auto" w:fill="1E1E1E"/>
+        <w:spacing w:after="0" w:line="360" w:lineRule="atLeast"/>
+        <w:rPr>
+          <w:rFonts w:ascii="Consolas" w:eastAsia="Times New Roman" w:hAnsi="Consolas" w:cs="Times New Roman"/>
+          <w:color w:val="D4D4D4"/>
+          <w:sz w:val="27"/>
+          <w:szCs w:val="27"/>
+        </w:rPr>
+      </w:pPr>
+      <w:r>
+        <w:rPr>
+          <w:rFonts w:ascii="Consolas" w:eastAsia="Times New Roman" w:hAnsi="Consolas" w:cs="Times New Roman"/>
+          <w:color w:val="C586C0"/>
+          <w:sz w:val="27"/>
+          <w:szCs w:val="27"/>
+        </w:rPr>
+        <w:t>import</w:t>
+      </w:r>
+      <w:r>
+        <w:rPr>
+          <w:rFonts w:ascii="Consolas" w:eastAsia="Times New Roman" w:hAnsi="Consolas" w:cs="Times New Roman"/>
+          <w:color w:val="D4D4D4"/>
+          <w:sz w:val="27"/>
+          <w:szCs w:val="27"/>
+        </w:rPr>
+        <w:t> </w:t>
+      </w:r>
+      <w:r>
+        <w:rPr>
+          <w:rFonts w:ascii="Consolas" w:eastAsia="Times New Roman" w:hAnsi="Consolas" w:cs="Times New Roman"/>
+          <w:color w:val="9CDCFE"/>
+          <w:sz w:val="27"/>
+          <w:szCs w:val="27"/>
+        </w:rPr>
+        <w:t>Comp</w:t>
+      </w:r>
+      <w:r>
+        <w:rPr>
+          <w:rFonts w:ascii="Consolas" w:eastAsia="Times New Roman" w:hAnsi="Consolas" w:cs="Times New Roman"/>
+          <w:color w:val="D4D4D4"/>
+          <w:sz w:val="27"/>
+          <w:szCs w:val="27"/>
+        </w:rPr>
+        <w:t> </w:t>
+      </w:r>
+      <w:r>
+        <w:rPr>
+          <w:rFonts w:ascii="Consolas" w:eastAsia="Times New Roman" w:hAnsi="Consolas" w:cs="Times New Roman"/>
+          <w:color w:val="C586C0"/>
+          <w:sz w:val="27"/>
+          <w:szCs w:val="27"/>
+        </w:rPr>
+        <w:t>from</w:t>
+      </w:r>
+      <w:r>
+        <w:rPr>
+          <w:rFonts w:ascii="Consolas" w:eastAsia="Times New Roman" w:hAnsi="Consolas" w:cs="Times New Roman"/>
+          <w:color w:val="D4D4D4"/>
+          <w:sz w:val="27"/>
+          <w:szCs w:val="27"/>
+        </w:rPr>
+        <w:t> </w:t>
+      </w:r>
+      <w:r>
+        <w:rPr>
+          <w:rFonts w:ascii="Consolas" w:eastAsia="Times New Roman" w:hAnsi="Consolas" w:cs="Times New Roman"/>
+          <w:color w:val="CE9178"/>
+          <w:sz w:val="27"/>
+          <w:szCs w:val="27"/>
+        </w:rPr>
+        <w:t>'./base-component.js'</w:t>
+      </w:r>
+    </w:p>
+    <w:p>
+      <w:pPr>
+        <w:pStyle w:val="NoSpacing"/>
+      </w:pPr>
+    </w:p>
+    <w:p>
+      <w:pPr>
+        <w:pStyle w:val="NoSpacing"/>
+      </w:pPr>
+      <w:r>
+        <w:t>WEBPACK + TYPESCRIPT</w:t>
+      </w:r>
+    </w:p>
+    <w:p>
+      <w:pPr>
+        <w:pStyle w:val="NoSpacing"/>
+      </w:pPr>
+      <w:r>
+        <w:t>1 minified code – variable and function names – which makes downloads faster</w:t>
+      </w:r>
+    </w:p>
+    <w:p>
+      <w:pPr>
+        <w:pStyle w:val="NoSpacing"/>
+      </w:pPr>
+      <w:r>
+        <w:t>2 one command to build and spin a webserver and reload when we do changes</w:t>
+      </w:r>
+    </w:p>
+    <w:p>
+      <w:pPr>
+        <w:pStyle w:val="NoSpacing"/>
+      </w:pPr>
+      <w:r>
+        <w:t>3 webpack helps in code bundling : so less imports required.</w:t>
+      </w:r>
+    </w:p>
+    <w:p>
+      <w:pPr>
+        <w:pStyle w:val="NoSpacing"/>
+      </w:pPr>
+      <w:r>
+        <w:t>4 add a lot of build steps</w:t>
+      </w:r>
+    </w:p>
+    <w:p>
+      <w:pPr>
+        <w:pStyle w:val="NoSpacing"/>
+      </w:pPr>
+    </w:p>
+    <w:p>
+      <w:pPr>
+        <w:pStyle w:val="NoSpacing"/>
+        <w:rPr>
+          <w:sz w:val="28"/>
+        </w:rPr>
+      </w:pPr>
+      <w:r>
+        <w:rPr>
+          <w:sz w:val="28"/>
+          <w:highlight w:val="yellow"/>
+        </w:rPr>
+        <w:t xml:space="preserve">    </w:t>
+      </w:r>
+      <w:r>
+        <w:rPr>
+          <w:sz w:val="28"/>
+          <w:highlight w:val="yellow"/>
+        </w:rPr>
+        <w:t xml:space="preserve">                                      --------------- </w:t>
+      </w:r>
+      <w:r>
+        <w:rPr>
+          <w:sz w:val="28"/>
+          <w:highlight w:val="yellow"/>
+        </w:rPr>
+        <w:t>MODULES                                  .</w:t>
+      </w:r>
+      <w:r>
+        <w:rPr>
+          <w:sz w:val="28"/>
+        </w:rPr>
+        <w:t xml:space="preserve"> </w:t>
+      </w:r>
+    </w:p>
+    <w:p>
+      <w:pPr>
+        <w:pStyle w:val="NoSpacing"/>
+      </w:pPr>
+    </w:p>
+    <w:p>
+      <w:pPr>
+        <w:pStyle w:val="NoSpacing"/>
+      </w:pPr>
+    </w:p>
+    <w:p>
+      <w:pPr>
+        <w:pStyle w:val="NoSpacing"/>
+      </w:pPr>
+    </w:p>
+    <w:p>
+      <w:pPr>
+        <w:pStyle w:val="NoSpacing"/>
+      </w:pPr>
+      <w:r>
+        <w:t>Should install Third party libraries : That setup a project,wortflow,configuration that makes development very efficient for us</w:t>
+      </w:r>
+      <w:r>
+        <w:t>.</w:t>
+      </w:r>
+    </w:p>
+    <w:p>
+      <w:pPr>
+        <w:pStyle w:val="NoSpacing"/>
+      </w:pPr>
+    </w:p>
+    <w:p>
+      <w:pPr>
+        <w:pStyle w:val="NoSpacing"/>
+      </w:pPr>
+    </w:p>
+    <w:p>
+      <w:pPr>
+        <w:pStyle w:val="NoSpacing"/>
+        <w:rPr>
+          <w:b/>
+        </w:rPr>
+      </w:pPr>
+      <w:r>
+        <w:rPr>
+          <w:b/>
+        </w:rPr>
+        <w:t>npm install --save-dev webpack webpack-cli webpack-dev-server typescript ts-loader</w:t>
+      </w:r>
+    </w:p>
+    <w:p>
+      <w:pPr>
+        <w:pStyle w:val="NoSpacing"/>
+      </w:pPr>
+    </w:p>
+    <w:p>
+      <w:pPr>
+        <w:pStyle w:val="NoSpacing"/>
+      </w:pPr>
+      <w:r>
+        <w:rPr>
+          <w:b/>
+        </w:rPr>
+        <w:t>webpack</w:t>
+      </w:r>
+      <w:r>
+        <w:t xml:space="preserve"> : A tool that allows us to plugin certain functionalities to bundle our code, transform our code</w:t>
+      </w:r>
+      <w:r>
+        <w:t xml:space="preserve"> from</w:t>
+      </w:r>
+      <w:r>
+        <w:t xml:space="preserve"> </w:t>
+      </w:r>
+      <w:r>
+        <w:t>TS to JS</w:t>
+      </w:r>
+      <w:r>
+        <w:t xml:space="preserve"> files and bundle all the JS files to a single JS file</w:t>
+      </w:r>
+      <w:r>
+        <w:t>.</w:t>
+      </w:r>
+    </w:p>
+    <w:p>
+      <w:pPr>
+        <w:pStyle w:val="NoSpacing"/>
+      </w:pPr>
+    </w:p>
+    <w:p>
+      <w:pPr>
+        <w:pStyle w:val="NoSpacing"/>
+      </w:pPr>
+      <w:r>
+        <w:rPr>
+          <w:b/>
+        </w:rPr>
+        <w:t>webpack-cli</w:t>
+      </w:r>
+      <w:r>
+        <w:t xml:space="preserve"> : to run webpack commands in our project.</w:t>
+      </w:r>
+    </w:p>
+    <w:p>
+      <w:pPr>
+        <w:pStyle w:val="NoSpacing"/>
+      </w:pPr>
+      <w:r>
+        <w:rPr>
+          <w:b/>
+        </w:rPr>
+        <w:t>w</w:t>
+      </w:r>
+      <w:r>
+        <w:rPr>
+          <w:b/>
+        </w:rPr>
+        <w:t>ebpack-devserver :</w:t>
+      </w:r>
+      <w:r>
+        <w:t xml:space="preserve"> to have that built-in development server</w:t>
+      </w:r>
+      <w:r>
+        <w:t xml:space="preserve"> that starts webpack under the hood which,</w:t>
+      </w:r>
+      <w:r>
+        <w:t xml:space="preserve"> watches files for changes + </w:t>
+      </w:r>
+      <w:r>
+        <w:t xml:space="preserve">automatically </w:t>
+      </w:r>
+      <w:r>
+        <w:t xml:space="preserve">recompile when </w:t>
+      </w:r>
+      <w:r>
+        <w:t>something changes,+ serves our page.</w:t>
+      </w:r>
+    </w:p>
+    <w:p>
+      <w:pPr>
+        <w:pStyle w:val="NoSpacing"/>
+      </w:pPr>
+      <w:r>
+        <w:rPr>
+          <w:b/>
+        </w:rPr>
+        <w:t>ts-loader</w:t>
+      </w:r>
+      <w:r>
+        <w:t xml:space="preserve"> : This is a package that tells webpack, how to compile TS code using ts-loader which uses the typescript compiler under the code , bundle our emitted </w:t>
+      </w:r>
+      <w:r>
+        <w:t>javascrip</w:t>
+      </w:r>
+      <w:r>
+        <w:t xml:space="preserve">t </w:t>
+      </w:r>
+      <w:r>
+        <w:t>files in to one bundle code file.</w:t>
+      </w:r>
+    </w:p>
+    <w:p>
+      <w:pPr>
+        <w:pStyle w:val="NoSpacing"/>
+      </w:pPr>
+    </w:p>
+    <w:p>
+      <w:pPr>
+        <w:pStyle w:val="NoSpacing"/>
+      </w:pPr>
+      <w:r>
+        <w:rPr>
+          <w:b/>
+        </w:rPr>
+        <w:t xml:space="preserve">Tsconfig.json settings </w:t>
+      </w:r>
+      <w:r>
+        <w:br/>
+      </w:r>
+      <w:r>
+        <w:t xml:space="preserve">    "target": "es6",</w:t>
+      </w:r>
+    </w:p>
+    <w:p>
+      <w:pPr>
+        <w:pStyle w:val="NoSpacing"/>
+      </w:pPr>
+      <w:r>
+        <w:t xml:space="preserve">    "module": "es2015",</w:t>
+      </w:r>
+    </w:p>
+    <w:p>
+      <w:pPr>
+        <w:pStyle w:val="NoSpacing"/>
+      </w:pPr>
+      <w:r>
+        <w:t xml:space="preserve">    "outDir": "./dist",</w:t>
+      </w:r>
+    </w:p>
+    <w:p>
+      <w:pPr>
+        <w:pStyle w:val="NoSpacing"/>
+      </w:pPr>
+      <w:r>
+        <w:t xml:space="preserve">    "sourceMap": true,    </w:t>
+      </w:r>
+    </w:p>
+    <w:p>
+      <w:pPr>
+        <w:pStyle w:val="NoSpacing"/>
+      </w:pPr>
+    </w:p>
+    <w:p>
+      <w:pPr>
+        <w:pStyle w:val="NoSpacing"/>
+      </w:pPr>
+    </w:p>
+    <w:p>
+      <w:pPr>
+        <w:pStyle w:val="NoSpacing"/>
+      </w:pPr>
+      <w:r>
+        <w:rPr>
+          <w:b/>
+        </w:rPr>
+        <w:t xml:space="preserve">use:'ts-loader' </w:t>
+      </w:r>
+      <w:r>
+        <w:t xml:space="preserve">: </w:t>
+      </w:r>
+      <w:r>
+        <w:t>The above line will take into consideration the tsconfig file.</w:t>
+      </w:r>
+    </w:p>
+    <w:p>
+      <w:pPr>
+        <w:pStyle w:val="NoSpacing"/>
+      </w:pPr>
+    </w:p>
+    <w:p>
+      <w:pPr>
+        <w:pStyle w:val="NoSpacing"/>
+      </w:pPr>
+      <w:r>
+        <w:rPr>
+          <w:b/>
+        </w:rPr>
+        <w:t>resolve</w:t>
+      </w:r>
+      <w:r>
+        <w:t xml:space="preserve"> : We tell webpack which file extensions it adds to the imports it finds.</w:t>
+      </w:r>
+      <w:r>
+        <w:br/>
+      </w:r>
+      <w:r>
+        <w:t>resolve : {</w:t>
+      </w:r>
+    </w:p>
+    <w:p>
+      <w:pPr>
+        <w:pStyle w:val="NoSpacing"/>
+      </w:pPr>
+      <w:r>
+        <w:t xml:space="preserve">     extentions : ['.ts' , '.js']</w:t>
+      </w:r>
+    </w:p>
+    <w:p>
+      <w:pPr>
+        <w:pStyle w:val="NoSpacing"/>
+      </w:pPr>
+      <w:r>
+        <w:t xml:space="preserve"> }</w:t>
+      </w:r>
+    </w:p>
+    <w:p>
+      <w:pPr>
+        <w:pStyle w:val="NoSpacing"/>
+      </w:pPr>
+      <w:r>
+        <w:t>Webpack looks for .ts files and .js files and then bundle all the files which are having these extensions.</w:t>
+      </w:r>
+    </w:p>
+    <w:p>
+      <w:pPr>
+        <w:pStyle w:val="NoSpacing"/>
+      </w:pPr>
+    </w:p>
+    <w:p>
+      <w:pPr>
+        <w:pStyle w:val="NoSpacing"/>
+      </w:pPr>
+      <w:r>
+        <w:rPr>
+          <w:b/>
+        </w:rPr>
+        <w:t xml:space="preserve">devtools :"inline-source-map" : </w:t>
+      </w:r>
+      <w:r>
+        <w:t xml:space="preserve">This tells webpack </w:t>
+      </w:r>
+      <w:r>
+        <w:t>that there will be source maps generated already, which it should extract and wire up correctly to the bundle it generates.</w:t>
+      </w:r>
+    </w:p>
+    <w:p>
+      <w:pPr>
+        <w:pStyle w:val="NoSpacing"/>
+      </w:pPr>
+    </w:p>
+    <w:p>
+      <w:pPr>
+        <w:pStyle w:val="NoSpacing"/>
+      </w:pPr>
+      <w:r>
+        <w:rPr>
+          <w:b/>
+          <w:i/>
+        </w:rPr>
+        <w:t xml:space="preserve">Webpack.config.js </w:t>
+      </w:r>
+      <w:r>
+        <w:rPr>
+          <w:i/>
+        </w:rPr>
+        <w:t>contents</w:t>
+      </w:r>
+      <w:r>
+        <w:t xml:space="preserve"> </w:t>
+      </w:r>
+      <w:r>
+        <w:rPr>
+          <w:u w:val="single"/>
+        </w:rPr>
+        <w:t>development configuration</w:t>
+      </w:r>
+    </w:p>
+    <w:p>
+      <w:pPr>
+        <w:pStyle w:val="NoSpacing"/>
+        <w:rPr>
+          <w:b/>
+        </w:rPr>
+      </w:pPr>
+    </w:p>
+    <w:p>
+      <w:pPr>
+        <w:pStyle w:val="NoSpacing"/>
+        <w:ind w:left="720"/>
+        <w:rPr>
+          <w:rStyle w:val="Emphasis"/>
+          <w:i w:val="0"/>
+        </w:rPr>
+      </w:pPr>
+      <w:r>
+        <w:rPr>
+          <w:rStyle w:val="Emphasis"/>
+          <w:i w:val="0"/>
+        </w:rPr>
+        <w:t>const path = require('path')</w:t>
+      </w:r>
+    </w:p>
+    <w:p>
+      <w:pPr>
+        <w:pStyle w:val="NoSpacing"/>
+        <w:ind w:left="720"/>
+        <w:rPr>
+          <w:rStyle w:val="Emphasis"/>
+          <w:i w:val="0"/>
+        </w:rPr>
+      </w:pPr>
+    </w:p>
+    <w:p>
+      <w:pPr>
+        <w:pStyle w:val="NoSpacing"/>
+        <w:ind w:left="720"/>
+        <w:rPr>
+          <w:rStyle w:val="Emphasis"/>
+          <w:i w:val="0"/>
+        </w:rPr>
+      </w:pPr>
+      <w:r>
+        <w:rPr>
+          <w:rStyle w:val="Emphasis"/>
+          <w:i w:val="0"/>
+        </w:rPr>
+        <w:t>module.exports = {</w:t>
+      </w:r>
+    </w:p>
+    <w:p>
+      <w:pPr>
+        <w:pStyle w:val="NoSpacing"/>
+        <w:ind w:left="720"/>
+        <w:rPr>
+          <w:rStyle w:val="Emphasis"/>
+          <w:i w:val="0"/>
+        </w:rPr>
+      </w:pPr>
+    </w:p>
+    <w:p>
+      <w:pPr>
+        <w:pStyle w:val="NoSpacing"/>
+        <w:ind w:left="720"/>
+        <w:rPr>
+          <w:rStyle w:val="Emphasis"/>
+          <w:i w:val="0"/>
+        </w:rPr>
+      </w:pPr>
+      <w:r>
+        <w:rPr>
+          <w:rStyle w:val="Emphasis"/>
+          <w:i w:val="0"/>
+        </w:rPr>
+        <w:t xml:space="preserve"> mode:'development',</w:t>
+      </w:r>
+    </w:p>
+    <w:p>
+      <w:pPr>
+        <w:pStyle w:val="NoSpacing"/>
+        <w:ind w:left="720"/>
+        <w:rPr>
+          <w:rStyle w:val="Emphasis"/>
+          <w:i w:val="0"/>
+        </w:rPr>
+      </w:pPr>
+    </w:p>
+    <w:p>
+      <w:pPr>
+        <w:pStyle w:val="NoSpacing"/>
+        <w:ind w:left="720"/>
+        <w:rPr>
+          <w:rStyle w:val="Emphasis"/>
+          <w:i w:val="0"/>
+        </w:rPr>
+      </w:pPr>
+      <w:r>
+        <w:rPr>
+          <w:rStyle w:val="Emphasis"/>
+          <w:i w:val="0"/>
+        </w:rPr>
+        <w:t xml:space="preserve"> entry: "./src/app.ts"  ,</w:t>
+      </w:r>
+    </w:p>
+    <w:p>
+      <w:pPr>
+        <w:pStyle w:val="NoSpacing"/>
+        <w:ind w:left="720"/>
+        <w:rPr>
+          <w:rStyle w:val="Emphasis"/>
+          <w:i w:val="0"/>
+        </w:rPr>
+      </w:pPr>
+    </w:p>
+    <w:p>
+      <w:pPr>
+        <w:pStyle w:val="NoSpacing"/>
+        <w:ind w:left="720"/>
+        <w:rPr>
+          <w:rStyle w:val="Emphasis"/>
+          <w:b/>
+        </w:rPr>
+      </w:pPr>
+      <w:r>
+        <w:rPr>
+          <w:rStyle w:val="Emphasis"/>
+          <w:b/>
+        </w:rPr>
+        <w:t>devtools :"inline-source-map",</w:t>
+      </w:r>
+      <w:r>
+        <w:rPr>
+          <w:rStyle w:val="Emphasis"/>
+          <w:b/>
+        </w:rPr>
+        <w:t xml:space="preserve"> //not working </w:t>
+      </w:r>
       <w:bookmarkStart w:id="0" w:name="_GoBack"/>
       <w:bookmarkEnd w:id="0"/>
+    </w:p>
+    <w:p>
+      <w:pPr>
+        <w:pStyle w:val="NoSpacing"/>
+        <w:ind w:left="720"/>
+        <w:rPr>
+          <w:rStyle w:val="Emphasis"/>
+          <w:i w:val="0"/>
+        </w:rPr>
+      </w:pPr>
+    </w:p>
+    <w:p>
+      <w:pPr>
+        <w:pStyle w:val="NoSpacing"/>
+        <w:ind w:left="720"/>
+        <w:rPr>
+          <w:rStyle w:val="Emphasis"/>
+          <w:i w:val="0"/>
+        </w:rPr>
+      </w:pPr>
+      <w:r>
+        <w:rPr>
+          <w:rStyle w:val="Emphasis"/>
+          <w:i w:val="0"/>
+        </w:rPr>
+        <w:t xml:space="preserve"> output:{</w:t>
+      </w:r>
+    </w:p>
+    <w:p>
+      <w:pPr>
+        <w:pStyle w:val="NoSpacing"/>
+        <w:ind w:left="720"/>
+        <w:rPr>
+          <w:rStyle w:val="Emphasis"/>
+          <w:i w:val="0"/>
+        </w:rPr>
+      </w:pPr>
+      <w:r>
+        <w:rPr>
+          <w:rStyle w:val="Emphasis"/>
+          <w:i w:val="0"/>
+        </w:rPr>
+        <w:lastRenderedPageBreak/>
+        <w:t xml:space="preserve">     filename : 'bundle.js',</w:t>
+      </w:r>
+    </w:p>
+    <w:p>
+      <w:pPr>
+        <w:pStyle w:val="NoSpacing"/>
+        <w:ind w:left="720"/>
+        <w:rPr>
+          <w:rStyle w:val="Emphasis"/>
+          <w:i w:val="0"/>
+        </w:rPr>
+      </w:pPr>
+      <w:r>
+        <w:rPr>
+          <w:rStyle w:val="Emphasis"/>
+          <w:i w:val="0"/>
+        </w:rPr>
+        <w:t xml:space="preserve">     path: path.resolve(__dirname,'./dist'),</w:t>
+      </w:r>
+    </w:p>
+    <w:p>
+      <w:pPr>
+        <w:pStyle w:val="NoSpacing"/>
+        <w:ind w:left="720"/>
+        <w:rPr>
+          <w:rStyle w:val="Emphasis"/>
+          <w:i w:val="0"/>
+        </w:rPr>
+      </w:pPr>
+      <w:r>
+        <w:rPr>
+          <w:rStyle w:val="Emphasis"/>
+          <w:i w:val="0"/>
+        </w:rPr>
+        <w:t xml:space="preserve">     publicPath:'dist'</w:t>
+      </w:r>
+      <w:r>
+        <w:rPr>
+          <w:rStyle w:val="Emphasis"/>
+          <w:i w:val="0"/>
+        </w:rPr>
+        <w:t xml:space="preserve"> // this was needed by the webpack dev server for production its not needed</w:t>
+      </w:r>
+    </w:p>
+    <w:p>
+      <w:pPr>
+        <w:pStyle w:val="NoSpacing"/>
+        <w:ind w:left="720"/>
+        <w:rPr>
+          <w:rStyle w:val="Emphasis"/>
+          <w:i w:val="0"/>
+        </w:rPr>
+      </w:pPr>
+      <w:r>
+        <w:rPr>
+          <w:rStyle w:val="Emphasis"/>
+          <w:i w:val="0"/>
+        </w:rPr>
+        <w:t xml:space="preserve"> },</w:t>
+      </w:r>
+    </w:p>
+    <w:p>
+      <w:pPr>
+        <w:pStyle w:val="NoSpacing"/>
+        <w:ind w:left="720"/>
+        <w:rPr>
+          <w:rStyle w:val="Emphasis"/>
+          <w:i w:val="0"/>
+        </w:rPr>
+      </w:pPr>
+    </w:p>
+    <w:p>
+      <w:pPr>
+        <w:pStyle w:val="NoSpacing"/>
+        <w:ind w:left="720"/>
+        <w:rPr>
+          <w:rStyle w:val="Emphasis"/>
+          <w:i w:val="0"/>
+        </w:rPr>
+      </w:pPr>
+      <w:r>
+        <w:rPr>
+          <w:rStyle w:val="Emphasis"/>
+          <w:i w:val="0"/>
+        </w:rPr>
+        <w:t>// module and rules are applied on a per file level</w:t>
+      </w:r>
+    </w:p>
+    <w:p>
+      <w:pPr>
+        <w:pStyle w:val="NoSpacing"/>
+        <w:ind w:left="720"/>
+        <w:rPr>
+          <w:rStyle w:val="Emphasis"/>
+          <w:i w:val="0"/>
+        </w:rPr>
+      </w:pPr>
+      <w:r>
+        <w:rPr>
+          <w:rStyle w:val="Emphasis"/>
+          <w:i w:val="0"/>
+        </w:rPr>
+        <w:t xml:space="preserve"> module: {</w:t>
+      </w:r>
+    </w:p>
+    <w:p>
+      <w:pPr>
+        <w:pStyle w:val="NoSpacing"/>
+        <w:ind w:left="720"/>
+        <w:rPr>
+          <w:rStyle w:val="Emphasis"/>
+          <w:i w:val="0"/>
+        </w:rPr>
+      </w:pPr>
+      <w:r>
+        <w:rPr>
+          <w:rStyle w:val="Emphasis"/>
+          <w:i w:val="0"/>
+        </w:rPr>
+        <w:t xml:space="preserve">    rules : [</w:t>
+      </w:r>
+    </w:p>
+    <w:p>
+      <w:pPr>
+        <w:pStyle w:val="NoSpacing"/>
+        <w:ind w:left="720"/>
+        <w:rPr>
+          <w:rStyle w:val="Emphasis"/>
+          <w:i w:val="0"/>
+        </w:rPr>
+      </w:pPr>
+      <w:r>
+        <w:rPr>
+          <w:rStyle w:val="Emphasis"/>
+          <w:i w:val="0"/>
+        </w:rPr>
+        <w:t xml:space="preserve">        {</w:t>
+      </w:r>
+    </w:p>
+    <w:p>
+      <w:pPr>
+        <w:pStyle w:val="NoSpacing"/>
+        <w:ind w:left="720"/>
+        <w:rPr>
+          <w:rStyle w:val="Emphasis"/>
+          <w:i w:val="0"/>
+        </w:rPr>
+      </w:pPr>
+      <w:r>
+        <w:rPr>
+          <w:rStyle w:val="Emphasis"/>
+          <w:i w:val="0"/>
+        </w:rPr>
+        <w:t xml:space="preserve">            test:/\.ts$/,</w:t>
+      </w:r>
+    </w:p>
+    <w:p>
+      <w:pPr>
+        <w:pStyle w:val="NoSpacing"/>
+        <w:ind w:left="720"/>
+        <w:rPr>
+          <w:rStyle w:val="Emphasis"/>
+          <w:i w:val="0"/>
+        </w:rPr>
+      </w:pPr>
+      <w:r>
+        <w:rPr>
+          <w:rStyle w:val="Emphasis"/>
+          <w:i w:val="0"/>
+        </w:rPr>
+        <w:t xml:space="preserve">            use:'ts-loader',</w:t>
+      </w:r>
+    </w:p>
+    <w:p>
+      <w:pPr>
+        <w:pStyle w:val="NoSpacing"/>
+        <w:ind w:left="720"/>
+        <w:rPr>
+          <w:rStyle w:val="Emphasis"/>
+          <w:i w:val="0"/>
+        </w:rPr>
+      </w:pPr>
+      <w:r>
+        <w:rPr>
+          <w:rStyle w:val="Emphasis"/>
+          <w:i w:val="0"/>
+        </w:rPr>
+        <w:t xml:space="preserve">            exclude: /node_modules/</w:t>
+      </w:r>
+    </w:p>
+    <w:p>
+      <w:pPr>
+        <w:pStyle w:val="NoSpacing"/>
+        <w:ind w:left="720"/>
+        <w:rPr>
+          <w:rStyle w:val="Emphasis"/>
+          <w:i w:val="0"/>
+        </w:rPr>
+      </w:pPr>
+      <w:r>
+        <w:rPr>
+          <w:rStyle w:val="Emphasis"/>
+          <w:i w:val="0"/>
+        </w:rPr>
+        <w:t xml:space="preserve">        }</w:t>
+      </w:r>
+    </w:p>
+    <w:p>
+      <w:pPr>
+        <w:pStyle w:val="NoSpacing"/>
+        <w:ind w:left="720"/>
+        <w:rPr>
+          <w:rStyle w:val="Emphasis"/>
+          <w:i w:val="0"/>
+        </w:rPr>
+      </w:pPr>
+      <w:r>
+        <w:rPr>
+          <w:rStyle w:val="Emphasis"/>
+          <w:i w:val="0"/>
+        </w:rPr>
+        <w:t xml:space="preserve">    ]</w:t>
+      </w:r>
+    </w:p>
+    <w:p>
+      <w:pPr>
+        <w:pStyle w:val="NoSpacing"/>
+        <w:ind w:left="720"/>
+        <w:rPr>
+          <w:rStyle w:val="Emphasis"/>
+          <w:i w:val="0"/>
+        </w:rPr>
+      </w:pPr>
+      <w:r>
+        <w:rPr>
+          <w:rStyle w:val="Emphasis"/>
+          <w:i w:val="0"/>
+        </w:rPr>
+        <w:t xml:space="preserve"> },</w:t>
+      </w:r>
+    </w:p>
+    <w:p>
+      <w:pPr>
+        <w:pStyle w:val="NoSpacing"/>
+        <w:ind w:left="720"/>
+        <w:rPr>
+          <w:rStyle w:val="Emphasis"/>
+          <w:i w:val="0"/>
+        </w:rPr>
+      </w:pPr>
+      <w:r>
+        <w:rPr>
+          <w:rStyle w:val="Emphasis"/>
+          <w:i w:val="0"/>
+        </w:rPr>
+        <w:t xml:space="preserve"> </w:t>
+      </w:r>
+    </w:p>
+    <w:p>
+      <w:pPr>
+        <w:pStyle w:val="NoSpacing"/>
+        <w:ind w:left="720"/>
+        <w:rPr>
+          <w:rStyle w:val="Emphasis"/>
+          <w:i w:val="0"/>
+        </w:rPr>
+      </w:pPr>
+      <w:r>
+        <w:rPr>
+          <w:rStyle w:val="Emphasis"/>
+          <w:i w:val="0"/>
+        </w:rPr>
+        <w:t xml:space="preserve"> resolve : {</w:t>
+      </w:r>
+    </w:p>
+    <w:p>
+      <w:pPr>
+        <w:pStyle w:val="NoSpacing"/>
+        <w:ind w:left="720"/>
+        <w:rPr>
+          <w:rStyle w:val="Emphasis"/>
+          <w:i w:val="0"/>
+        </w:rPr>
+      </w:pPr>
+      <w:r>
+        <w:rPr>
+          <w:rStyle w:val="Emphasis"/>
+          <w:i w:val="0"/>
+        </w:rPr>
+        <w:t xml:space="preserve">    extensions : ['.ts' , '.js']</w:t>
+      </w:r>
+    </w:p>
+    <w:p>
+      <w:pPr>
+        <w:pStyle w:val="NoSpacing"/>
+        <w:ind w:left="720"/>
+        <w:rPr>
+          <w:rStyle w:val="Emphasis"/>
+          <w:i w:val="0"/>
+        </w:rPr>
+      </w:pPr>
+      <w:r>
+        <w:rPr>
+          <w:rStyle w:val="Emphasis"/>
+          <w:i w:val="0"/>
+        </w:rPr>
+        <w:t xml:space="preserve"> }</w:t>
+      </w:r>
+    </w:p>
+    <w:p>
+      <w:pPr>
+        <w:pStyle w:val="NoSpacing"/>
+        <w:ind w:left="720"/>
+        <w:rPr>
+          <w:rStyle w:val="Emphasis"/>
+          <w:i w:val="0"/>
+        </w:rPr>
+      </w:pPr>
+    </w:p>
+    <w:p>
+      <w:pPr>
+        <w:pStyle w:val="NoSpacing"/>
+        <w:ind w:left="720"/>
+      </w:pPr>
+      <w:r>
+        <w:rPr>
+          <w:rStyle w:val="Emphasis"/>
+          <w:i w:val="0"/>
+        </w:rPr>
+        <w:t>}</w:t>
+      </w:r>
+    </w:p>
+    <w:p>
+      <w:pPr>
+        <w:pStyle w:val="NoSpacing"/>
+      </w:pPr>
+    </w:p>
+    <w:p>
+      <w:pPr>
+        <w:pStyle w:val="NoSpacing"/>
+      </w:pPr>
+      <w:r>
+        <w:t>Package.json.</w:t>
+      </w:r>
+    </w:p>
+    <w:p>
+      <w:pPr>
+        <w:pStyle w:val="NoSpacing"/>
+      </w:pPr>
+    </w:p>
+    <w:p>
+      <w:pPr>
+        <w:shd w:val="clear" w:color="auto" w:fill="1E1E1E"/>
+        <w:spacing w:after="0" w:line="360" w:lineRule="atLeast"/>
+        <w:rPr>
+          <w:rFonts w:ascii="Consolas" w:eastAsia="Times New Roman" w:hAnsi="Consolas" w:cs="Times New Roman"/>
+          <w:color w:val="D4D4D4"/>
+          <w:sz w:val="27"/>
+          <w:szCs w:val="27"/>
+        </w:rPr>
+      </w:pPr>
+      <w:r>
+        <w:rPr>
+          <w:rFonts w:ascii="Consolas" w:eastAsia="Times New Roman" w:hAnsi="Consolas" w:cs="Times New Roman"/>
+          <w:color w:val="D4D4D4"/>
+          <w:sz w:val="27"/>
+          <w:szCs w:val="27"/>
+        </w:rPr>
+        <w:t>  </w:t>
+      </w:r>
+      <w:r>
+        <w:rPr>
+          <w:rFonts w:ascii="Consolas" w:eastAsia="Times New Roman" w:hAnsi="Consolas" w:cs="Times New Roman"/>
+          <w:color w:val="9CDCFE"/>
+          <w:sz w:val="27"/>
+          <w:szCs w:val="27"/>
+        </w:rPr>
+        <w:t>"scripts"</w:t>
+      </w:r>
+      <w:r>
+        <w:rPr>
+          <w:rFonts w:ascii="Consolas" w:eastAsia="Times New Roman" w:hAnsi="Consolas" w:cs="Times New Roman"/>
+          <w:color w:val="D4D4D4"/>
+          <w:sz w:val="27"/>
+          <w:szCs w:val="27"/>
+        </w:rPr>
+        <w:t>: {</w:t>
+      </w:r>
+    </w:p>
+    <w:p>
+      <w:pPr>
+        <w:shd w:val="clear" w:color="auto" w:fill="1E1E1E"/>
+        <w:spacing w:after="0" w:line="360" w:lineRule="atLeast"/>
+        <w:rPr>
+          <w:rFonts w:ascii="Consolas" w:eastAsia="Times New Roman" w:hAnsi="Consolas" w:cs="Times New Roman"/>
+          <w:color w:val="D4D4D4"/>
+          <w:sz w:val="27"/>
+          <w:szCs w:val="27"/>
+        </w:rPr>
+      </w:pPr>
+      <w:r>
+        <w:rPr>
+          <w:rFonts w:ascii="Consolas" w:eastAsia="Times New Roman" w:hAnsi="Consolas" w:cs="Times New Roman"/>
+          <w:color w:val="D4D4D4"/>
+          <w:sz w:val="27"/>
+          <w:szCs w:val="27"/>
+        </w:rPr>
+        <w:t>    </w:t>
+      </w:r>
+      <w:r>
+        <w:rPr>
+          <w:rFonts w:ascii="Consolas" w:eastAsia="Times New Roman" w:hAnsi="Consolas" w:cs="Times New Roman"/>
+          <w:color w:val="9CDCFE"/>
+          <w:sz w:val="27"/>
+          <w:szCs w:val="27"/>
+        </w:rPr>
+        <w:t>"test"</w:t>
+      </w:r>
+      <w:r>
+        <w:rPr>
+          <w:rFonts w:ascii="Consolas" w:eastAsia="Times New Roman" w:hAnsi="Consolas" w:cs="Times New Roman"/>
+          <w:color w:val="D4D4D4"/>
+          <w:sz w:val="27"/>
+          <w:szCs w:val="27"/>
+        </w:rPr>
+        <w:t>: </w:t>
+      </w:r>
+      <w:r>
+        <w:rPr>
+          <w:rFonts w:ascii="Consolas" w:eastAsia="Times New Roman" w:hAnsi="Consolas" w:cs="Times New Roman"/>
+          <w:color w:val="CE9178"/>
+          <w:sz w:val="27"/>
+          <w:szCs w:val="27"/>
+        </w:rPr>
+        <w:t>"echo </w:t>
+      </w:r>
+      <w:r>
+        <w:rPr>
+          <w:rFonts w:ascii="Consolas" w:eastAsia="Times New Roman" w:hAnsi="Consolas" w:cs="Times New Roman"/>
+          <w:color w:val="D7BA7D"/>
+          <w:sz w:val="27"/>
+          <w:szCs w:val="27"/>
+        </w:rPr>
+        <w:t>\"</w:t>
+      </w:r>
+      <w:r>
+        <w:rPr>
+          <w:rFonts w:ascii="Consolas" w:eastAsia="Times New Roman" w:hAnsi="Consolas" w:cs="Times New Roman"/>
+          <w:color w:val="CE9178"/>
+          <w:sz w:val="27"/>
+          <w:szCs w:val="27"/>
+        </w:rPr>
+        <w:t>Error: no test specified</w:t>
+      </w:r>
+      <w:r>
+        <w:rPr>
+          <w:rFonts w:ascii="Consolas" w:eastAsia="Times New Roman" w:hAnsi="Consolas" w:cs="Times New Roman"/>
+          <w:color w:val="D7BA7D"/>
+          <w:sz w:val="27"/>
+          <w:szCs w:val="27"/>
+        </w:rPr>
+        <w:t>\"</w:t>
+      </w:r>
+      <w:r>
+        <w:rPr>
+          <w:rFonts w:ascii="Consolas" w:eastAsia="Times New Roman" w:hAnsi="Consolas" w:cs="Times New Roman"/>
+          <w:color w:val="CE9178"/>
+          <w:sz w:val="27"/>
+          <w:szCs w:val="27"/>
+        </w:rPr>
+        <w:t> &amp;&amp; exit 1"</w:t>
+      </w:r>
+      <w:r>
+        <w:rPr>
+          <w:rFonts w:ascii="Consolas" w:eastAsia="Times New Roman" w:hAnsi="Consolas" w:cs="Times New Roman"/>
+          <w:color w:val="D4D4D4"/>
+          <w:sz w:val="27"/>
+          <w:szCs w:val="27"/>
+        </w:rPr>
+        <w:t>,</w:t>
+      </w:r>
+    </w:p>
+    <w:p>
+      <w:pPr>
+        <w:shd w:val="clear" w:color="auto" w:fill="1E1E1E"/>
+        <w:spacing w:after="0" w:line="360" w:lineRule="atLeast"/>
+        <w:rPr>
+          <w:rFonts w:ascii="Consolas" w:eastAsia="Times New Roman" w:hAnsi="Consolas" w:cs="Times New Roman"/>
+          <w:color w:val="D4D4D4"/>
+          <w:sz w:val="27"/>
+          <w:szCs w:val="27"/>
+        </w:rPr>
+      </w:pPr>
+      <w:r>
+        <w:rPr>
+          <w:rFonts w:ascii="Consolas" w:eastAsia="Times New Roman" w:hAnsi="Consolas" w:cs="Times New Roman"/>
+          <w:color w:val="D4D4D4"/>
+          <w:sz w:val="27"/>
+          <w:szCs w:val="27"/>
+        </w:rPr>
+        <w:t>    </w:t>
+      </w:r>
+      <w:r>
+        <w:rPr>
+          <w:rFonts w:ascii="Consolas" w:eastAsia="Times New Roman" w:hAnsi="Consolas" w:cs="Times New Roman"/>
+          <w:color w:val="9CDCFE"/>
+          <w:sz w:val="27"/>
+          <w:szCs w:val="27"/>
+        </w:rPr>
+        <w:t>"start"</w:t>
+      </w:r>
+      <w:r>
+        <w:rPr>
+          <w:rFonts w:ascii="Consolas" w:eastAsia="Times New Roman" w:hAnsi="Consolas" w:cs="Times New Roman"/>
+          <w:color w:val="D4D4D4"/>
+          <w:sz w:val="27"/>
+          <w:szCs w:val="27"/>
+        </w:rPr>
+        <w:t>: </w:t>
+      </w:r>
+      <w:r>
+        <w:rPr>
+          <w:rFonts w:ascii="Consolas" w:eastAsia="Times New Roman" w:hAnsi="Consolas" w:cs="Times New Roman"/>
+          <w:color w:val="CE9178"/>
+          <w:sz w:val="27"/>
+          <w:szCs w:val="27"/>
+        </w:rPr>
+        <w:t>"webpack-dev-server"</w:t>
+      </w:r>
+      <w:r>
+        <w:rPr>
+          <w:rFonts w:ascii="Consolas" w:eastAsia="Times New Roman" w:hAnsi="Consolas" w:cs="Times New Roman"/>
+          <w:color w:val="D4D4D4"/>
+          <w:sz w:val="27"/>
+          <w:szCs w:val="27"/>
+        </w:rPr>
+        <w:t>,</w:t>
+      </w:r>
+    </w:p>
+    <w:p>
+      <w:pPr>
+        <w:shd w:val="clear" w:color="auto" w:fill="1E1E1E"/>
+        <w:spacing w:after="0" w:line="360" w:lineRule="atLeast"/>
+        <w:rPr>
+          <w:rFonts w:ascii="Consolas" w:eastAsia="Times New Roman" w:hAnsi="Consolas" w:cs="Times New Roman"/>
+          <w:color w:val="D4D4D4"/>
+          <w:sz w:val="27"/>
+          <w:szCs w:val="27"/>
+        </w:rPr>
+      </w:pPr>
+      <w:r>
+        <w:rPr>
+          <w:rFonts w:ascii="Consolas" w:eastAsia="Times New Roman" w:hAnsi="Consolas" w:cs="Times New Roman"/>
+          <w:color w:val="D4D4D4"/>
+          <w:sz w:val="27"/>
+          <w:szCs w:val="27"/>
+        </w:rPr>
+        <w:t>    </w:t>
+      </w:r>
+      <w:r>
+        <w:rPr>
+          <w:rFonts w:ascii="Consolas" w:eastAsia="Times New Roman" w:hAnsi="Consolas" w:cs="Times New Roman"/>
+          <w:color w:val="9CDCFE"/>
+          <w:sz w:val="27"/>
+          <w:szCs w:val="27"/>
+        </w:rPr>
+        <w:t>"build"</w:t>
+      </w:r>
+      <w:r>
+        <w:rPr>
+          <w:rFonts w:ascii="Consolas" w:eastAsia="Times New Roman" w:hAnsi="Consolas" w:cs="Times New Roman"/>
+          <w:color w:val="D4D4D4"/>
+          <w:sz w:val="27"/>
+          <w:szCs w:val="27"/>
+        </w:rPr>
+        <w:t>:</w:t>
+      </w:r>
+      <w:r>
+        <w:rPr>
+          <w:rFonts w:ascii="Consolas" w:eastAsia="Times New Roman" w:hAnsi="Consolas" w:cs="Times New Roman"/>
+          <w:color w:val="CE9178"/>
+          <w:sz w:val="27"/>
+          <w:szCs w:val="27"/>
+        </w:rPr>
+        <w:t>"webpack"</w:t>
+      </w:r>
+    </w:p>
+    <w:p>
+      <w:pPr>
+        <w:shd w:val="clear" w:color="auto" w:fill="1E1E1E"/>
+        <w:spacing w:after="0" w:line="360" w:lineRule="atLeast"/>
+        <w:rPr>
+          <w:rFonts w:ascii="Consolas" w:eastAsia="Times New Roman" w:hAnsi="Consolas" w:cs="Times New Roman"/>
+          <w:color w:val="D4D4D4"/>
+          <w:sz w:val="27"/>
+          <w:szCs w:val="27"/>
+        </w:rPr>
+      </w:pPr>
+      <w:r>
+        <w:rPr>
+          <w:rFonts w:ascii="Consolas" w:eastAsia="Times New Roman" w:hAnsi="Consolas" w:cs="Times New Roman"/>
+          <w:color w:val="D4D4D4"/>
+          <w:sz w:val="27"/>
+          <w:szCs w:val="27"/>
+        </w:rPr>
+        <w:t>  },</w:t>
+      </w:r>
+    </w:p>
+    <w:p>
+      <w:pPr>
+        <w:pStyle w:val="NoSpacing"/>
+      </w:pPr>
+    </w:p>
+    <w:p>
+      <w:pPr>
+        <w:pStyle w:val="NoSpacing"/>
+      </w:pPr>
+    </w:p>
+    <w:p>
+      <w:pPr>
+        <w:pStyle w:val="NoSpacing"/>
+      </w:pPr>
+    </w:p>
+    <w:p>
+      <w:pPr>
+        <w:pStyle w:val="NoSpacing"/>
+      </w:pPr>
+      <w:r>
+        <w:rPr>
+          <w:b/>
+          <w:i/>
+        </w:rPr>
+        <w:t>Webpack.config</w:t>
+      </w:r>
+      <w:r>
+        <w:rPr>
+          <w:b/>
+          <w:i/>
+        </w:rPr>
+        <w:t>.production</w:t>
+      </w:r>
+      <w:r>
+        <w:rPr>
+          <w:b/>
+          <w:i/>
+        </w:rPr>
+        <w:t xml:space="preserve">.js </w:t>
+      </w:r>
+      <w:r>
+        <w:rPr>
+          <w:i/>
+        </w:rPr>
+        <w:t>contents</w:t>
+      </w:r>
+      <w:r>
+        <w:t xml:space="preserve"> </w:t>
+      </w:r>
+      <w:r>
+        <w:rPr>
+          <w:u w:val="single"/>
+        </w:rPr>
+        <w:t xml:space="preserve">production </w:t>
+      </w:r>
+      <w:r>
+        <w:rPr>
+          <w:u w:val="single"/>
+        </w:rPr>
+        <w:t>configuration</w:t>
+      </w:r>
+    </w:p>
+    <w:p>
+      <w:pPr>
+        <w:pStyle w:val="NoSpacing"/>
+      </w:pPr>
+    </w:p>
+    <w:p>
+      <w:pPr>
+        <w:pStyle w:val="NoSpacing"/>
+        <w:ind w:left="720"/>
+      </w:pPr>
+      <w:r>
+        <w:t>const path = require('path');</w:t>
+      </w:r>
+    </w:p>
+    <w:p>
+      <w:pPr>
+        <w:pStyle w:val="NoSpacing"/>
+        <w:ind w:left="720"/>
+      </w:pPr>
+      <w:r>
+        <w:t>const clean = require('clean-webpack-plugin');</w:t>
+      </w:r>
+    </w:p>
+    <w:p>
+      <w:pPr>
+        <w:pStyle w:val="NoSpacing"/>
+        <w:ind w:left="720"/>
+      </w:pPr>
+    </w:p>
+    <w:p>
+      <w:pPr>
+        <w:pStyle w:val="NoSpacing"/>
+        <w:ind w:left="720"/>
+      </w:pPr>
+      <w:r>
+        <w:t>module.exports = {</w:t>
+      </w:r>
+    </w:p>
+    <w:p>
+      <w:pPr>
+        <w:pStyle w:val="NoSpacing"/>
+        <w:ind w:left="720"/>
+      </w:pPr>
+    </w:p>
+    <w:p>
+      <w:pPr>
+        <w:pStyle w:val="NoSpacing"/>
+        <w:ind w:left="720"/>
+      </w:pPr>
+      <w:r>
+        <w:t xml:space="preserve"> mode:'production',</w:t>
+      </w:r>
+    </w:p>
+    <w:p>
+      <w:pPr>
+        <w:pStyle w:val="NoSpacing"/>
+        <w:ind w:left="720"/>
+      </w:pPr>
+    </w:p>
+    <w:p>
+      <w:pPr>
+        <w:pStyle w:val="NoSpacing"/>
+        <w:ind w:left="720"/>
+      </w:pPr>
+      <w:r>
+        <w:t xml:space="preserve"> entry: "./src/app.ts"  ,</w:t>
+      </w:r>
+    </w:p>
+    <w:p>
+      <w:pPr>
+        <w:pStyle w:val="NoSpacing"/>
+        <w:ind w:left="720"/>
+      </w:pPr>
+    </w:p>
+    <w:p>
+      <w:pPr>
+        <w:pStyle w:val="NoSpacing"/>
+        <w:ind w:left="720"/>
+      </w:pPr>
+      <w:r>
+        <w:t xml:space="preserve"> output:{</w:t>
+      </w:r>
+    </w:p>
+    <w:p>
+      <w:pPr>
+        <w:pStyle w:val="NoSpacing"/>
+        <w:ind w:left="720"/>
+      </w:pPr>
+      <w:r>
+        <w:t xml:space="preserve">     filename : 'bundle.js',</w:t>
+      </w:r>
+    </w:p>
+    <w:p>
+      <w:pPr>
+        <w:pStyle w:val="NoSpacing"/>
+        <w:ind w:left="720"/>
+      </w:pPr>
+      <w:r>
+        <w:t xml:space="preserve">     path: path.resolve(__dirname,'./dist'),</w:t>
+      </w:r>
+    </w:p>
+    <w:p>
+      <w:pPr>
+        <w:pStyle w:val="NoSpacing"/>
+        <w:ind w:left="720"/>
+      </w:pPr>
+      <w:r>
+        <w:lastRenderedPageBreak/>
+        <w:t xml:space="preserve">     publicPath:'dist'</w:t>
+      </w:r>
+    </w:p>
+    <w:p>
+      <w:pPr>
+        <w:pStyle w:val="NoSpacing"/>
+        <w:ind w:left="720"/>
+      </w:pPr>
+      <w:r>
+        <w:t xml:space="preserve"> },</w:t>
+      </w:r>
+    </w:p>
+    <w:p>
+      <w:pPr>
+        <w:pStyle w:val="NoSpacing"/>
+        <w:ind w:left="720"/>
+      </w:pPr>
+      <w:r>
+        <w:t xml:space="preserve"> module: {</w:t>
+      </w:r>
+    </w:p>
+    <w:p>
+      <w:pPr>
+        <w:pStyle w:val="NoSpacing"/>
+        <w:ind w:left="720"/>
+      </w:pPr>
+      <w:r>
+        <w:t xml:space="preserve">    rules : [</w:t>
+      </w:r>
+    </w:p>
+    <w:p>
+      <w:pPr>
+        <w:pStyle w:val="NoSpacing"/>
+        <w:ind w:left="720"/>
+      </w:pPr>
+      <w:r>
+        <w:t xml:space="preserve">        {</w:t>
+      </w:r>
+    </w:p>
+    <w:p>
+      <w:pPr>
+        <w:pStyle w:val="NoSpacing"/>
+        <w:ind w:left="720"/>
+      </w:pPr>
+      <w:r>
+        <w:t xml:space="preserve">            test:/\.ts$/,</w:t>
+      </w:r>
+    </w:p>
+    <w:p>
+      <w:pPr>
+        <w:pStyle w:val="NoSpacing"/>
+        <w:ind w:left="720"/>
+      </w:pPr>
+      <w:r>
+        <w:t xml:space="preserve">            use:'ts-loader',</w:t>
+      </w:r>
+    </w:p>
+    <w:p>
+      <w:pPr>
+        <w:pStyle w:val="NoSpacing"/>
+        <w:ind w:left="720"/>
+      </w:pPr>
+      <w:r>
+        <w:t xml:space="preserve">            exclude: /node_modules/</w:t>
+      </w:r>
+    </w:p>
+    <w:p>
+      <w:pPr>
+        <w:pStyle w:val="NoSpacing"/>
+        <w:ind w:left="720"/>
+      </w:pPr>
+      <w:r>
+        <w:t xml:space="preserve">        }</w:t>
+      </w:r>
+    </w:p>
+    <w:p>
+      <w:pPr>
+        <w:pStyle w:val="NoSpacing"/>
+        <w:ind w:left="720"/>
+      </w:pPr>
+      <w:r>
+        <w:t xml:space="preserve">    ]</w:t>
+      </w:r>
+    </w:p>
+    <w:p>
+      <w:pPr>
+        <w:pStyle w:val="NoSpacing"/>
+        <w:ind w:left="720"/>
+      </w:pPr>
+      <w:r>
+        <w:t xml:space="preserve"> },</w:t>
+      </w:r>
+    </w:p>
+    <w:p>
+      <w:pPr>
+        <w:pStyle w:val="NoSpacing"/>
+        <w:ind w:left="720"/>
+      </w:pPr>
+      <w:r>
+        <w:t xml:space="preserve"> </w:t>
+      </w:r>
+    </w:p>
+    <w:p>
+      <w:pPr>
+        <w:pStyle w:val="NoSpacing"/>
+        <w:ind w:left="720"/>
+      </w:pPr>
+      <w:r>
+        <w:t xml:space="preserve"> resolve : {</w:t>
+      </w:r>
+    </w:p>
+    <w:p>
+      <w:pPr>
+        <w:pStyle w:val="NoSpacing"/>
+        <w:ind w:left="720"/>
+      </w:pPr>
+      <w:r>
+        <w:t xml:space="preserve">    extensions : ['.ts' , '.js']</w:t>
+      </w:r>
+    </w:p>
+    <w:p>
+      <w:pPr>
+        <w:pStyle w:val="NoSpacing"/>
+        <w:ind w:left="720"/>
+      </w:pPr>
+      <w:r>
+        <w:t xml:space="preserve"> },</w:t>
+      </w:r>
+    </w:p>
+    <w:p>
+      <w:pPr>
+        <w:pStyle w:val="NoSpacing"/>
+        <w:ind w:left="720"/>
+      </w:pPr>
+    </w:p>
+    <w:p>
+      <w:pPr>
+        <w:pStyle w:val="NoSpacing"/>
+        <w:ind w:left="720"/>
+      </w:pPr>
+      <w:r>
+        <w:t xml:space="preserve"> plugins:[</w:t>
+      </w:r>
+    </w:p>
+    <w:p>
+      <w:pPr>
+        <w:pStyle w:val="NoSpacing"/>
+        <w:ind w:left="720"/>
+      </w:pPr>
+      <w:r>
+        <w:t xml:space="preserve">     new clean.CleanWebpackPlugin()</w:t>
+      </w:r>
+    </w:p>
+    <w:p>
+      <w:pPr>
+        <w:pStyle w:val="NoSpacing"/>
+        <w:ind w:left="720"/>
+      </w:pPr>
+      <w:r>
+        <w:t xml:space="preserve"> ]</w:t>
+      </w:r>
+    </w:p>
+    <w:p>
+      <w:pPr>
+        <w:pStyle w:val="NoSpacing"/>
+        <w:ind w:left="720"/>
+      </w:pPr>
+    </w:p>
+    <w:p>
+      <w:pPr>
+        <w:pStyle w:val="NoSpacing"/>
+        <w:ind w:left="720"/>
+      </w:pPr>
+      <w:r>
+        <w:t>}</w:t>
+      </w:r>
+    </w:p>
+    <w:p>
+      <w:pPr>
+        <w:pStyle w:val="NoSpacing"/>
+      </w:pPr>
+    </w:p>
+    <w:p>
+      <w:pPr>
+        <w:pStyle w:val="NoSpacing"/>
+      </w:pPr>
+    </w:p>
+    <w:p>
+      <w:pPr>
+        <w:shd w:val="clear" w:color="auto" w:fill="1E1E1E"/>
+        <w:spacing w:after="0" w:line="360" w:lineRule="atLeast"/>
+        <w:rPr>
+          <w:rFonts w:ascii="Consolas" w:eastAsia="Times New Roman" w:hAnsi="Consolas" w:cs="Times New Roman"/>
+          <w:color w:val="D4D4D4"/>
+          <w:sz w:val="27"/>
+          <w:szCs w:val="27"/>
+        </w:rPr>
+      </w:pPr>
+      <w:r>
+        <w:rPr>
+          <w:rFonts w:ascii="Consolas" w:eastAsia="Times New Roman" w:hAnsi="Consolas" w:cs="Times New Roman"/>
+          <w:color w:val="D4D4D4"/>
+          <w:sz w:val="27"/>
+          <w:szCs w:val="27"/>
+        </w:rPr>
+        <w:t>  </w:t>
+      </w:r>
+      <w:r>
+        <w:rPr>
+          <w:rFonts w:ascii="Consolas" w:eastAsia="Times New Roman" w:hAnsi="Consolas" w:cs="Times New Roman"/>
+          <w:color w:val="9CDCFE"/>
+          <w:sz w:val="27"/>
+          <w:szCs w:val="27"/>
+        </w:rPr>
+        <w:t>"scripts"</w:t>
+      </w:r>
+      <w:r>
+        <w:rPr>
+          <w:rFonts w:ascii="Consolas" w:eastAsia="Times New Roman" w:hAnsi="Consolas" w:cs="Times New Roman"/>
+          <w:color w:val="D4D4D4"/>
+          <w:sz w:val="27"/>
+          <w:szCs w:val="27"/>
+        </w:rPr>
+        <w:t>: {</w:t>
+      </w:r>
+    </w:p>
+    <w:p>
+      <w:pPr>
+        <w:shd w:val="clear" w:color="auto" w:fill="1E1E1E"/>
+        <w:spacing w:after="0" w:line="360" w:lineRule="atLeast"/>
+        <w:rPr>
+          <w:rFonts w:ascii="Consolas" w:eastAsia="Times New Roman" w:hAnsi="Consolas" w:cs="Times New Roman"/>
+          <w:color w:val="D4D4D4"/>
+          <w:sz w:val="27"/>
+          <w:szCs w:val="27"/>
+        </w:rPr>
+      </w:pPr>
+      <w:r>
+        <w:rPr>
+          <w:rFonts w:ascii="Consolas" w:eastAsia="Times New Roman" w:hAnsi="Consolas" w:cs="Times New Roman"/>
+          <w:color w:val="D4D4D4"/>
+          <w:sz w:val="27"/>
+          <w:szCs w:val="27"/>
+        </w:rPr>
+        <w:t>    </w:t>
+      </w:r>
+      <w:r>
+        <w:rPr>
+          <w:rFonts w:ascii="Consolas" w:eastAsia="Times New Roman" w:hAnsi="Consolas" w:cs="Times New Roman"/>
+          <w:color w:val="9CDCFE"/>
+          <w:sz w:val="27"/>
+          <w:szCs w:val="27"/>
+        </w:rPr>
+        <w:t>"test"</w:t>
+      </w:r>
+      <w:r>
+        <w:rPr>
+          <w:rFonts w:ascii="Consolas" w:eastAsia="Times New Roman" w:hAnsi="Consolas" w:cs="Times New Roman"/>
+          <w:color w:val="D4D4D4"/>
+          <w:sz w:val="27"/>
+          <w:szCs w:val="27"/>
+        </w:rPr>
+        <w:t>: </w:t>
+      </w:r>
+      <w:r>
+        <w:rPr>
+          <w:rFonts w:ascii="Consolas" w:eastAsia="Times New Roman" w:hAnsi="Consolas" w:cs="Times New Roman"/>
+          <w:color w:val="CE9178"/>
+          <w:sz w:val="27"/>
+          <w:szCs w:val="27"/>
+        </w:rPr>
+        <w:t>"echo </w:t>
+      </w:r>
+      <w:r>
+        <w:rPr>
+          <w:rFonts w:ascii="Consolas" w:eastAsia="Times New Roman" w:hAnsi="Consolas" w:cs="Times New Roman"/>
+          <w:color w:val="D7BA7D"/>
+          <w:sz w:val="27"/>
+          <w:szCs w:val="27"/>
+        </w:rPr>
+        <w:t>\"</w:t>
+      </w:r>
+      <w:r>
+        <w:rPr>
+          <w:rFonts w:ascii="Consolas" w:eastAsia="Times New Roman" w:hAnsi="Consolas" w:cs="Times New Roman"/>
+          <w:color w:val="CE9178"/>
+          <w:sz w:val="27"/>
+          <w:szCs w:val="27"/>
+        </w:rPr>
+        <w:t>Error: no test specified</w:t>
+      </w:r>
+      <w:r>
+        <w:rPr>
+          <w:rFonts w:ascii="Consolas" w:eastAsia="Times New Roman" w:hAnsi="Consolas" w:cs="Times New Roman"/>
+          <w:color w:val="D7BA7D"/>
+          <w:sz w:val="27"/>
+          <w:szCs w:val="27"/>
+        </w:rPr>
+        <w:t>\"</w:t>
+      </w:r>
+      <w:r>
+        <w:rPr>
+          <w:rFonts w:ascii="Consolas" w:eastAsia="Times New Roman" w:hAnsi="Consolas" w:cs="Times New Roman"/>
+          <w:color w:val="CE9178"/>
+          <w:sz w:val="27"/>
+          <w:szCs w:val="27"/>
+        </w:rPr>
+        <w:t> &amp;&amp; exit 1"</w:t>
+      </w:r>
+      <w:r>
+        <w:rPr>
+          <w:rFonts w:ascii="Consolas" w:eastAsia="Times New Roman" w:hAnsi="Consolas" w:cs="Times New Roman"/>
+          <w:color w:val="D4D4D4"/>
+          <w:sz w:val="27"/>
+          <w:szCs w:val="27"/>
+        </w:rPr>
+        <w:t>,</w:t>
+      </w:r>
+    </w:p>
+    <w:p>
+      <w:pPr>
+        <w:shd w:val="clear" w:color="auto" w:fill="1E1E1E"/>
+        <w:spacing w:after="0" w:line="360" w:lineRule="atLeast"/>
+        <w:rPr>
+          <w:rFonts w:ascii="Consolas" w:eastAsia="Times New Roman" w:hAnsi="Consolas" w:cs="Times New Roman"/>
+          <w:color w:val="D4D4D4"/>
+          <w:sz w:val="27"/>
+          <w:szCs w:val="27"/>
+        </w:rPr>
+      </w:pPr>
+      <w:r>
+        <w:rPr>
+          <w:rFonts w:ascii="Consolas" w:eastAsia="Times New Roman" w:hAnsi="Consolas" w:cs="Times New Roman"/>
+          <w:color w:val="D4D4D4"/>
+          <w:sz w:val="27"/>
+          <w:szCs w:val="27"/>
+        </w:rPr>
+        <w:t>    </w:t>
+      </w:r>
+      <w:r>
+        <w:rPr>
+          <w:rFonts w:ascii="Consolas" w:eastAsia="Times New Roman" w:hAnsi="Consolas" w:cs="Times New Roman"/>
+          <w:color w:val="9CDCFE"/>
+          <w:sz w:val="27"/>
+          <w:szCs w:val="27"/>
+        </w:rPr>
+        <w:t>"start"</w:t>
+      </w:r>
+      <w:r>
+        <w:rPr>
+          <w:rFonts w:ascii="Consolas" w:eastAsia="Times New Roman" w:hAnsi="Consolas" w:cs="Times New Roman"/>
+          <w:color w:val="D4D4D4"/>
+          <w:sz w:val="27"/>
+          <w:szCs w:val="27"/>
+        </w:rPr>
+        <w:t>: </w:t>
+      </w:r>
+      <w:r>
+        <w:rPr>
+          <w:rFonts w:ascii="Consolas" w:eastAsia="Times New Roman" w:hAnsi="Consolas" w:cs="Times New Roman"/>
+          <w:color w:val="CE9178"/>
+          <w:sz w:val="27"/>
+          <w:szCs w:val="27"/>
+        </w:rPr>
+        <w:t>"webpack-dev-server"</w:t>
+      </w:r>
+      <w:r>
+        <w:rPr>
+          <w:rFonts w:ascii="Consolas" w:eastAsia="Times New Roman" w:hAnsi="Consolas" w:cs="Times New Roman"/>
+          <w:color w:val="D4D4D4"/>
+          <w:sz w:val="27"/>
+          <w:szCs w:val="27"/>
+        </w:rPr>
+        <w:t>,</w:t>
+      </w:r>
+    </w:p>
+    <w:p>
+      <w:pPr>
+        <w:shd w:val="clear" w:color="auto" w:fill="1E1E1E"/>
+        <w:spacing w:after="0" w:line="360" w:lineRule="atLeast"/>
+        <w:rPr>
+          <w:rFonts w:ascii="Consolas" w:eastAsia="Times New Roman" w:hAnsi="Consolas" w:cs="Times New Roman"/>
+          <w:color w:val="D4D4D4"/>
+          <w:sz w:val="27"/>
+          <w:szCs w:val="27"/>
+        </w:rPr>
+      </w:pPr>
+      <w:r>
+        <w:rPr>
+          <w:rFonts w:ascii="Consolas" w:eastAsia="Times New Roman" w:hAnsi="Consolas" w:cs="Times New Roman"/>
+          <w:color w:val="D4D4D4"/>
+          <w:sz w:val="27"/>
+          <w:szCs w:val="27"/>
+        </w:rPr>
+        <w:t>    </w:t>
+      </w:r>
+      <w:r>
+        <w:rPr>
+          <w:rFonts w:ascii="Consolas" w:eastAsia="Times New Roman" w:hAnsi="Consolas" w:cs="Times New Roman"/>
+          <w:color w:val="9CDCFE"/>
+          <w:sz w:val="27"/>
+          <w:szCs w:val="27"/>
+        </w:rPr>
+        <w:t>"build"</w:t>
+      </w:r>
+      <w:r>
+        <w:rPr>
+          <w:rFonts w:ascii="Consolas" w:eastAsia="Times New Roman" w:hAnsi="Consolas" w:cs="Times New Roman"/>
+          <w:color w:val="D4D4D4"/>
+          <w:sz w:val="27"/>
+          <w:szCs w:val="27"/>
+        </w:rPr>
+        <w:t>: </w:t>
+      </w:r>
+      <w:r>
+        <w:rPr>
+          <w:rFonts w:ascii="Consolas" w:eastAsia="Times New Roman" w:hAnsi="Consolas" w:cs="Times New Roman"/>
+          <w:color w:val="CE9178"/>
+          <w:sz w:val="27"/>
+          <w:szCs w:val="27"/>
+        </w:rPr>
+        <w:t>"webpack --config webpack.config.prod.js"</w:t>
+      </w:r>
+    </w:p>
+    <w:p>
+      <w:pPr>
+        <w:shd w:val="clear" w:color="auto" w:fill="1E1E1E"/>
+        <w:spacing w:after="0" w:line="360" w:lineRule="atLeast"/>
+        <w:rPr>
+          <w:rFonts w:ascii="Consolas" w:eastAsia="Times New Roman" w:hAnsi="Consolas" w:cs="Times New Roman"/>
+          <w:color w:val="D4D4D4"/>
+          <w:sz w:val="27"/>
+          <w:szCs w:val="27"/>
+        </w:rPr>
+      </w:pPr>
+      <w:r>
+        <w:rPr>
+          <w:rFonts w:ascii="Consolas" w:eastAsia="Times New Roman" w:hAnsi="Consolas" w:cs="Times New Roman"/>
+          <w:color w:val="D4D4D4"/>
+          <w:sz w:val="27"/>
+          <w:szCs w:val="27"/>
+        </w:rPr>
+        <w:t>  },</w:t>
+      </w:r>
+    </w:p>
+    <w:p>
+      <w:pPr>
+        <w:pStyle w:val="NoSpacing"/>
+      </w:pPr>
+    </w:p>
+    <w:p>
+      <w:pPr>
+        <w:pStyle w:val="NoSpacing"/>
+      </w:pPr>
+    </w:p>
+    <w:p>
+      <w:pPr>
+        <w:pStyle w:val="NoSpacing"/>
+      </w:pPr>
+    </w:p>
+    <w:p>
+      <w:pPr>
+        <w:pStyle w:val="NoSpacing"/>
+      </w:pPr>
+    </w:p>
+    <w:p>
+      <w:pPr>
+        <w:pStyle w:val="NoSpacing"/>
+      </w:pPr>
+    </w:p>
+    <w:p>
+      <w:pPr>
+        <w:pStyle w:val="NoSpacing"/>
+      </w:pPr>
+    </w:p>
+    <w:p>
+      <w:pPr>
+        <w:pStyle w:val="NoSpacing"/>
+      </w:pPr>
+    </w:p>
+    <w:p>
+      <w:pPr>
+        <w:pStyle w:val="NoSpacing"/>
+      </w:pPr>
+    </w:p>
+    <w:p>
+      <w:pPr>
+        <w:pStyle w:val="NoSpacing"/>
+      </w:pPr>
+    </w:p>
+    <w:p>
+      <w:pPr>
+        <w:pStyle w:val="NoSpacing"/>
+      </w:pPr>
+    </w:p>
+    <w:p>
+      <w:pPr>
+        <w:pStyle w:val="NoSpacing"/>
+      </w:pPr>
+    </w:p>
+    <w:p>
+      <w:pPr>
+        <w:pStyle w:val="NoSpacing"/>
+      </w:pPr>
     </w:p>
     <w:p>
       <w:pPr>
@@ -17610,6 +21768,95 @@
     </w:lvl>
   </w:abstractNum>
   <w:abstractNum w:abstractNumId="1" w15:restartNumberingAfterBreak="0">
+    <w:nsid w:val="058E573A"/>
+    <w:multiLevelType w:val="hybridMultilevel"/>
+    <w:tmpl w:val="E9064E1E"/>
+    <w:lvl w:ilvl="0" w:tplc="AA4C98C2">
+      <w:start w:val="1"/>
+      <w:numFmt w:val="decimal"/>
+      <w:lvlText w:val="%1-"/>
+      <w:lvlJc w:val="left"/>
+      <w:pPr>
+        <w:ind w:left="720" w:hanging="360"/>
+      </w:pPr>
+      <w:rPr>
+        <w:rFonts w:hint="default"/>
+      </w:rPr>
+    </w:lvl>
+    <w:lvl w:ilvl="1" w:tplc="04090019" w:tentative="1">
+      <w:start w:val="1"/>
+      <w:numFmt w:val="lowerLetter"/>
+      <w:lvlText w:val="%2."/>
+      <w:lvlJc w:val="left"/>
+      <w:pPr>
+        <w:ind w:left="1440" w:hanging="360"/>
+      </w:pPr>
+    </w:lvl>
+    <w:lvl w:ilvl="2" w:tplc="0409001B" w:tentative="1">
+      <w:start w:val="1"/>
+      <w:numFmt w:val="lowerRoman"/>
+      <w:lvlText w:val="%3."/>
+      <w:lvlJc w:val="right"/>
+      <w:pPr>
+        <w:ind w:left="2160" w:hanging="180"/>
+      </w:pPr>
+    </w:lvl>
+    <w:lvl w:ilvl="3" w:tplc="0409000F" w:tentative="1">
+      <w:start w:val="1"/>
+      <w:numFmt w:val="decimal"/>
+      <w:lvlText w:val="%4."/>
+      <w:lvlJc w:val="left"/>
+      <w:pPr>
+        <w:ind w:left="2880" w:hanging="360"/>
+      </w:pPr>
+    </w:lvl>
+    <w:lvl w:ilvl="4" w:tplc="04090019" w:tentative="1">
+      <w:start w:val="1"/>
+      <w:numFmt w:val="lowerLetter"/>
+      <w:lvlText w:val="%5."/>
+      <w:lvlJc w:val="left"/>
+      <w:pPr>
+        <w:ind w:left="3600" w:hanging="360"/>
+      </w:pPr>
+    </w:lvl>
+    <w:lvl w:ilvl="5" w:tplc="0409001B" w:tentative="1">
+      <w:start w:val="1"/>
+      <w:numFmt w:val="lowerRoman"/>
+      <w:lvlText w:val="%6."/>
+      <w:lvlJc w:val="right"/>
+      <w:pPr>
+        <w:ind w:left="4320" w:hanging="180"/>
+      </w:pPr>
+    </w:lvl>
+    <w:lvl w:ilvl="6" w:tplc="0409000F" w:tentative="1">
+      <w:start w:val="1"/>
+      <w:numFmt w:val="decimal"/>
+      <w:lvlText w:val="%7."/>
+      <w:lvlJc w:val="left"/>
+      <w:pPr>
+        <w:ind w:left="5040" w:hanging="360"/>
+      </w:pPr>
+    </w:lvl>
+    <w:lvl w:ilvl="7" w:tplc="04090019" w:tentative="1">
+      <w:start w:val="1"/>
+      <w:numFmt w:val="lowerLetter"/>
+      <w:lvlText w:val="%8."/>
+      <w:lvlJc w:val="left"/>
+      <w:pPr>
+        <w:ind w:left="5760" w:hanging="360"/>
+      </w:pPr>
+    </w:lvl>
+    <w:lvl w:ilvl="8" w:tplc="0409001B" w:tentative="1">
+      <w:start w:val="1"/>
+      <w:numFmt w:val="lowerRoman"/>
+      <w:lvlText w:val="%9."/>
+      <w:lvlJc w:val="right"/>
+      <w:pPr>
+        <w:ind w:left="6480" w:hanging="180"/>
+      </w:pPr>
+    </w:lvl>
+  </w:abstractNum>
+  <w:abstractNum w:abstractNumId="2" w15:restartNumberingAfterBreak="0">
     <w:nsid w:val="164473AE"/>
     <w:multiLevelType w:val="hybridMultilevel"/>
     <w:tmpl w:val="01D23714"/>
@@ -17721,7 +21968,7 @@
       </w:rPr>
     </w:lvl>
   </w:abstractNum>
-  <w:abstractNum w:abstractNumId="2" w15:restartNumberingAfterBreak="0">
+  <w:abstractNum w:abstractNumId="3" w15:restartNumberingAfterBreak="0">
     <w:nsid w:val="26CA595C"/>
     <w:multiLevelType w:val="hybridMultilevel"/>
     <w:tmpl w:val="E1C6E690"/>
@@ -17810,7 +22057,7 @@
       </w:pPr>
     </w:lvl>
   </w:abstractNum>
-  <w:abstractNum w:abstractNumId="3" w15:restartNumberingAfterBreak="0">
+  <w:abstractNum w:abstractNumId="4" w15:restartNumberingAfterBreak="0">
     <w:nsid w:val="595A20CC"/>
     <w:multiLevelType w:val="hybridMultilevel"/>
     <w:tmpl w:val="1376D5BE"/>
@@ -17900,15 +22147,18 @@
     </w:lvl>
   </w:abstractNum>
   <w:num w:numId="1">
-    <w:abstractNumId w:val="2"/>
+    <w:abstractNumId w:val="3"/>
   </w:num>
   <w:num w:numId="2">
     <w:abstractNumId w:val="0"/>
   </w:num>
   <w:num w:numId="3">
-    <w:abstractNumId w:val="3"/>
+    <w:abstractNumId w:val="4"/>
   </w:num>
   <w:num w:numId="4">
+    <w:abstractNumId w:val="2"/>
+  </w:num>
+  <w:num w:numId="5">
     <w:abstractNumId w:val="1"/>
   </w:num>
 </w:numbering>
@@ -18465,6 +22715,48 @@
       <w:szCs w:val="18"/>
     </w:rPr>
   </w:style>
+  <w:style w:type="paragraph" w:styleId="Subtitle">
+    <w:name w:val="Subtitle"/>
+    <w:basedOn w:val="Normal"/>
+    <w:next w:val="Normal"/>
+    <w:link w:val="SubtitleChar"/>
+    <w:uiPriority w:val="11"/>
+    <w:qFormat/>
+    <w:rsid w:val="00D20CC1"/>
+    <w:pPr>
+      <w:numPr>
+        <w:ilvl w:val="1"/>
+      </w:numPr>
+    </w:pPr>
+    <w:rPr>
+      <w:rFonts w:eastAsiaTheme="minorEastAsia"/>
+      <w:color w:val="5A5A5A" w:themeColor="text1" w:themeTint="A5"/>
+      <w:spacing w:val="15"/>
+    </w:rPr>
+  </w:style>
+  <w:style w:type="character" w:customStyle="1" w:styleId="SubtitleChar">
+    <w:name w:val="Subtitle Char"/>
+    <w:basedOn w:val="DefaultParagraphFont"/>
+    <w:link w:val="Subtitle"/>
+    <w:uiPriority w:val="11"/>
+    <w:rsid w:val="00D20CC1"/>
+    <w:rPr>
+      <w:rFonts w:eastAsiaTheme="minorEastAsia"/>
+      <w:color w:val="5A5A5A" w:themeColor="text1" w:themeTint="A5"/>
+      <w:spacing w:val="15"/>
+    </w:rPr>
+  </w:style>
+  <w:style w:type="character" w:styleId="Emphasis">
+    <w:name w:val="Emphasis"/>
+    <w:basedOn w:val="DefaultParagraphFont"/>
+    <w:uiPriority w:val="20"/>
+    <w:qFormat/>
+    <w:rsid w:val="00D20CC1"/>
+    <w:rPr>
+      <w:i/>
+      <w:iCs/>
+    </w:rPr>
+  </w:style>
 </w:styles>
 </file>
 

</xml_diff>

<commit_message>
Typescript : Using webpack in a typescript project
</commit_message>
<xml_diff>
--- a/Typescript Cheat Sheet.docx
+++ b/Typescript Cheat Sheet.docx
@@ -20001,8 +20001,6 @@
       </w:r>
       <w:r>
         <w:br/>
-      </w:r>
-      <w:r>
         <w:t xml:space="preserve">    "target": "es6",</w:t>
       </w:r>
     </w:p>
@@ -20077,8 +20075,6 @@
       </w:r>
       <w:r>
         <w:br/>
-      </w:r>
-      <w:r>
         <w:t>resolve : {</w:t>
       </w:r>
     </w:p>
@@ -20299,8 +20295,6 @@
         </w:rPr>
         <w:t xml:space="preserve"> //not working </w:t>
       </w:r>
-      <w:bookmarkStart w:id="0" w:name="_GoBack"/>
-      <w:bookmarkEnd w:id="0"/>
     </w:p>
     <w:p>
       <w:pPr>
@@ -21139,6 +21133,12 @@
         <w:pStyle w:val="NoSpacing"/>
         <w:ind w:left="720"/>
       </w:pPr>
+    </w:p>
+    <w:p>
+      <w:pPr>
+        <w:pStyle w:val="NoSpacing"/>
+        <w:ind w:left="720"/>
+      </w:pPr>
       <w:r>
         <w:t xml:space="preserve"> module: {</w:t>
       </w:r>
@@ -21571,76 +21571,1252 @@
       <w:pPr>
         <w:pStyle w:val="NoSpacing"/>
       </w:pPr>
-    </w:p>
-    <w:p>
-      <w:pPr>
-        <w:pStyle w:val="NoSpacing"/>
-      </w:pPr>
-    </w:p>
-    <w:p>
-      <w:pPr>
-        <w:pStyle w:val="NoSpacing"/>
-      </w:pPr>
-    </w:p>
-    <w:p>
-      <w:pPr>
-        <w:pStyle w:val="NoSpacing"/>
-      </w:pPr>
-    </w:p>
-    <w:p>
-      <w:pPr>
-        <w:pStyle w:val="NoSpacing"/>
-      </w:pPr>
-    </w:p>
-    <w:p>
-      <w:pPr>
-        <w:pStyle w:val="NoSpacing"/>
-      </w:pPr>
-    </w:p>
-    <w:p>
-      <w:pPr>
-        <w:pStyle w:val="NoSpacing"/>
-      </w:pPr>
-    </w:p>
-    <w:p>
-      <w:pPr>
-        <w:pStyle w:val="NoSpacing"/>
-      </w:pPr>
-    </w:p>
-    <w:p>
-      <w:pPr>
-        <w:pStyle w:val="NoSpacing"/>
-      </w:pPr>
-    </w:p>
-    <w:p>
-      <w:pPr>
-        <w:pStyle w:val="NoSpacing"/>
-      </w:pPr>
-    </w:p>
-    <w:p>
-      <w:pPr>
-        <w:pStyle w:val="NoSpacing"/>
-      </w:pPr>
-    </w:p>
-    <w:p>
-      <w:pPr>
-        <w:pStyle w:val="NoSpacing"/>
-      </w:pPr>
-    </w:p>
-    <w:p>
-      <w:pPr>
-        <w:pStyle w:val="NoSpacing"/>
-      </w:pPr>
-    </w:p>
-    <w:p>
-      <w:pPr>
-        <w:pStyle w:val="NoSpacing"/>
-      </w:pPr>
-    </w:p>
-    <w:p>
-      <w:pPr>
-        <w:pStyle w:val="NoSpacing"/>
-      </w:pPr>
+      <w:r>
+        <w:br/>
+        <w:t>npm run build.</w:t>
+      </w:r>
+    </w:p>
+    <w:p>
+      <w:pPr>
+        <w:pStyle w:val="NoSpacing"/>
+      </w:pPr>
+    </w:p>
+    <w:p>
+      <w:pPr>
+        <w:pStyle w:val="NoSpacing"/>
+      </w:pPr>
+    </w:p>
+    <w:p>
+      <w:pPr>
+        <w:pStyle w:val="NoSpacing"/>
+      </w:pPr>
+    </w:p>
+    <w:p>
+      <w:pPr>
+        <w:pStyle w:val="NoSpacing"/>
+        <w:rPr>
+          <w:sz w:val="40"/>
+          <w:szCs w:val="40"/>
+        </w:rPr>
+      </w:pPr>
+      <w:r>
+        <w:rPr>
+          <w:sz w:val="40"/>
+          <w:szCs w:val="40"/>
+          <w:highlight w:val="yellow"/>
+        </w:rPr>
+        <w:t>TYPESCRIPT AND THIRD PARTY LIBRARIES</w:t>
+      </w:r>
+    </w:p>
+    <w:p>
+      <w:pPr>
+        <w:pStyle w:val="NoSpacing"/>
+      </w:pPr>
+    </w:p>
+    <w:p>
+      <w:pPr>
+        <w:pStyle w:val="NoSpacing"/>
+        <w:numPr>
+          <w:ilvl w:val="0"/>
+          <w:numId w:val="4"/>
+        </w:numPr>
+      </w:pPr>
+      <w:r>
+        <w:t>As a matter</w:t>
+      </w:r>
+      <w:r>
+        <w:t xml:space="preserve"> of fact any javascript library – BY USING TYPES PACKAGE</w:t>
+      </w:r>
+    </w:p>
+    <w:p>
+      <w:pPr>
+        <w:pStyle w:val="NoSpacing"/>
+        <w:numPr>
+          <w:ilvl w:val="0"/>
+          <w:numId w:val="4"/>
+        </w:numPr>
+      </w:pPr>
+      <w:r>
+        <w:t>npm install –save lodash</w:t>
+      </w:r>
+    </w:p>
+    <w:p>
+      <w:pPr>
+        <w:pStyle w:val="NoSpacing"/>
+        <w:numPr>
+          <w:ilvl w:val="0"/>
+          <w:numId w:val="4"/>
+        </w:numPr>
+      </w:pPr>
+      <w:r>
+        <w:t xml:space="preserve">to use : </w:t>
+      </w:r>
+      <w:r>
+        <w:br/>
+      </w:r>
+      <w:r>
+        <w:br/>
+      </w:r>
+      <w:r>
+        <w:t xml:space="preserve">import _ from 'lodash' </w:t>
+      </w:r>
+    </w:p>
+    <w:p>
+      <w:pPr>
+        <w:pStyle w:val="NoSpacing"/>
+        <w:ind w:left="1080"/>
+      </w:pPr>
+      <w:r>
+        <w:t>console.log(_.shuffle([10,20,30]))</w:t>
+      </w:r>
+    </w:p>
+    <w:p>
+      <w:pPr>
+        <w:pStyle w:val="NoSpacing"/>
+        <w:numPr>
+          <w:ilvl w:val="0"/>
+          <w:numId w:val="4"/>
+        </w:numPr>
+      </w:pPr>
+      <w:r>
+        <w:t>The above will not work</w:t>
+      </w:r>
+      <w:r>
+        <w:t xml:space="preserve"> and if you try to build your TS file it shows error</w:t>
+      </w:r>
+      <w:r>
+        <w:t>.</w:t>
+      </w:r>
+      <w:r>
+        <w:br/>
+      </w:r>
+      <w:r>
+        <w:t>Typescript does not understand which methods lodash exposes</w:t>
+      </w:r>
+      <w:r>
+        <w:t xml:space="preserve"> from its Javascript files</w:t>
+      </w:r>
+      <w:r>
+        <w:t>.</w:t>
+      </w:r>
+      <w:r>
+        <w:br/>
+      </w:r>
+    </w:p>
+    <w:p>
+      <w:pPr>
+        <w:pStyle w:val="NoSpacing"/>
+        <w:numPr>
+          <w:ilvl w:val="0"/>
+          <w:numId w:val="4"/>
+        </w:numPr>
+      </w:pPr>
+      <w:r>
+        <w:lastRenderedPageBreak/>
+        <w:t>Now change the below line in tsconfig.json file</w:t>
+      </w:r>
+      <w:r>
+        <w:br/>
+      </w:r>
+      <w:r>
+        <w:t xml:space="preserve">  "noEmitOnError": false</w:t>
+      </w:r>
+      <w:r>
+        <w:br/>
+        <w:t>Then a js file will be generated and thus u will be able to see o/p in the console about the ar</w:t>
+      </w:r>
+      <w:r>
+        <w:t>r</w:t>
+      </w:r>
+      <w:r>
+        <w:t>ay being shuffled after every reload.</w:t>
+      </w:r>
+    </w:p>
+    <w:p>
+      <w:pPr>
+        <w:pStyle w:val="NoSpacing"/>
+        <w:numPr>
+          <w:ilvl w:val="0"/>
+          <w:numId w:val="4"/>
+        </w:numPr>
+      </w:pPr>
+      <w:r>
+        <w:t>If you have a javascript only library and if you use it typescript you get errors like this.</w:t>
+      </w:r>
+    </w:p>
+    <w:p>
+      <w:pPr>
+        <w:pStyle w:val="NoSpacing"/>
+        <w:numPr>
+          <w:ilvl w:val="0"/>
+          <w:numId w:val="4"/>
+        </w:numPr>
+      </w:pPr>
+      <w:r>
+        <w:t>How does it work then – as this is a js in the end which you are using it works as the browser can understand</w:t>
+      </w:r>
+      <w:r>
+        <w:t>. No intellisense</w:t>
+      </w:r>
+    </w:p>
+    <w:p>
+      <w:pPr>
+        <w:pStyle w:val="NoSpacing"/>
+        <w:numPr>
+          <w:ilvl w:val="0"/>
+          <w:numId w:val="4"/>
+        </w:numPr>
+      </w:pPr>
+      <w:r>
+        <w:t>If you translate any JS library into typescript – it can be used comfortably in typescript</w:t>
+      </w:r>
+      <w:r>
+        <w:t>.</w:t>
+      </w:r>
+    </w:p>
+    <w:p>
+      <w:pPr>
+        <w:pStyle w:val="NoSpacing"/>
+        <w:numPr>
+          <w:ilvl w:val="0"/>
+          <w:numId w:val="4"/>
+        </w:numPr>
+      </w:pPr>
+      <w:r>
+        <w:t xml:space="preserve">Now change the </w:t>
+      </w:r>
+      <w:r>
+        <w:t xml:space="preserve">  "noEmitOnError": </w:t>
+      </w:r>
+      <w:r>
+        <w:t>true and tell TS about lodash</w:t>
+      </w:r>
+    </w:p>
+    <w:p>
+      <w:pPr>
+        <w:pStyle w:val="NoSpacing"/>
+        <w:numPr>
+          <w:ilvl w:val="0"/>
+          <w:numId w:val="4"/>
+        </w:numPr>
+      </w:pPr>
+      <w:r>
+        <w:t>Lookup for lodash types they contain name.d.ts files.</w:t>
+      </w:r>
+      <w:r>
+        <w:t xml:space="preserve"> : these files provide a translation from simple javascript to TS. They define the types the library lodash works with, but do not contain any logic that runs.</w:t>
+      </w:r>
+    </w:p>
+    <w:p>
+      <w:pPr>
+        <w:pStyle w:val="NoSpacing"/>
+        <w:numPr>
+          <w:ilvl w:val="0"/>
+          <w:numId w:val="4"/>
+        </w:numPr>
+      </w:pPr>
+      <w:r>
+        <w:rPr>
+          <w:rFonts w:ascii="Consolas" w:hAnsi="Consolas"/>
+          <w:color w:val="333333"/>
+          <w:shd w:val="clear" w:color="auto" w:fill="F7F7F7"/>
+        </w:rPr>
+        <w:t>npm install --save @types/lodash</w:t>
+      </w:r>
+      <w:r>
+        <w:rPr>
+          <w:rFonts w:ascii="Consolas" w:hAnsi="Consolas"/>
+          <w:color w:val="333333"/>
+          <w:shd w:val="clear" w:color="auto" w:fill="F7F7F7"/>
+        </w:rPr>
+        <w:t xml:space="preserve"> </w:t>
+      </w:r>
+    </w:p>
+    <w:p>
+      <w:pPr>
+        <w:pStyle w:val="NoSpacing"/>
+        <w:numPr>
+          <w:ilvl w:val="0"/>
+          <w:numId w:val="4"/>
+        </w:numPr>
+      </w:pPr>
+      <w:r>
+        <w:t>Now typescri</w:t>
+      </w:r>
+      <w:r>
+        <w:t>pt understands all of this and compiles fine with npm start</w:t>
+      </w:r>
+    </w:p>
+    <w:p>
+      <w:pPr>
+        <w:pStyle w:val="NoSpacing"/>
+        <w:ind w:left="1080"/>
+      </w:pPr>
+      <w:r>
+        <w:rPr>
+          <w:noProof/>
+        </w:rPr>
+        <w:drawing>
+          <wp:inline distT="0" distB="0" distL="0" distR="0">
+            <wp:extent cx="4155440" cy="3248025"/>
+            <wp:effectExtent l="0" t="0" r="0" b="9525"/>
+            <wp:docPr id="1" name="Picture 1"/>
+            <wp:cNvGraphicFramePr>
+              <a:graphicFrameLocks xmlns:a="http://schemas.openxmlformats.org/drawingml/2006/main" noChangeAspect="1"/>
+            </wp:cNvGraphicFramePr>
+            <a:graphic xmlns:a="http://schemas.openxmlformats.org/drawingml/2006/main">
+              <a:graphicData uri="http://schemas.openxmlformats.org/drawingml/2006/picture">
+                <pic:pic xmlns:pic="http://schemas.openxmlformats.org/drawingml/2006/picture">
+                  <pic:nvPicPr>
+                    <pic:cNvPr id="0" name="Picture 1"/>
+                    <pic:cNvPicPr>
+                      <a:picLocks noChangeAspect="1" noChangeArrowheads="1"/>
+                    </pic:cNvPicPr>
+                  </pic:nvPicPr>
+                  <pic:blipFill>
+                    <a:blip r:embed="rId6">
+                      <a:extLst>
+                        <a:ext uri="{28A0092B-C50C-407E-A947-70E740481C1C}">
+                          <a14:useLocalDpi xmlns:a14="http://schemas.microsoft.com/office/drawing/2010/main" val="0"/>
+                        </a:ext>
+                      </a:extLst>
+                    </a:blip>
+                    <a:srcRect/>
+                    <a:stretch>
+                      <a:fillRect/>
+                    </a:stretch>
+                  </pic:blipFill>
+                  <pic:spPr bwMode="auto">
+                    <a:xfrm>
+                      <a:off x="0" y="0"/>
+                      <a:ext cx="4155440" cy="3248025"/>
+                    </a:xfrm>
+                    <a:prstGeom prst="rect">
+                      <a:avLst/>
+                    </a:prstGeom>
+                    <a:noFill/>
+                    <a:ln>
+                      <a:noFill/>
+                    </a:ln>
+                  </pic:spPr>
+                </pic:pic>
+              </a:graphicData>
+            </a:graphic>
+          </wp:inline>
+        </w:drawing>
+      </w:r>
+      <w:r>
+        <w:br/>
+      </w:r>
+    </w:p>
+    <w:p>
+      <w:pPr>
+        <w:pStyle w:val="NoSpacing"/>
+      </w:pPr>
+    </w:p>
+    <w:p>
+      <w:pPr>
+        <w:pStyle w:val="NoSpacing"/>
+      </w:pPr>
+    </w:p>
+    <w:p>
+      <w:pPr>
+        <w:shd w:val="clear" w:color="auto" w:fill="1E1E1E"/>
+        <w:spacing w:after="0" w:line="360" w:lineRule="atLeast"/>
+        <w:rPr>
+          <w:rFonts w:ascii="Consolas" w:eastAsia="Times New Roman" w:hAnsi="Consolas" w:cs="Times New Roman"/>
+          <w:color w:val="D4D4D4"/>
+          <w:sz w:val="27"/>
+          <w:szCs w:val="27"/>
+        </w:rPr>
+      </w:pPr>
+      <w:r>
+        <w:rPr>
+          <w:rFonts w:ascii="Consolas" w:eastAsia="Times New Roman" w:hAnsi="Consolas" w:cs="Times New Roman"/>
+          <w:color w:val="D4D4D4"/>
+          <w:sz w:val="27"/>
+          <w:szCs w:val="27"/>
+        </w:rPr>
+        <w:t>  </w:t>
+      </w:r>
+      <w:r>
+        <w:rPr>
+          <w:rFonts w:ascii="Consolas" w:eastAsia="Times New Roman" w:hAnsi="Consolas" w:cs="Times New Roman"/>
+          <w:color w:val="9CDCFE"/>
+          <w:sz w:val="27"/>
+          <w:szCs w:val="27"/>
+        </w:rPr>
+        <w:t>"devDependencies"</w:t>
+      </w:r>
+      <w:r>
+        <w:rPr>
+          <w:rFonts w:ascii="Consolas" w:eastAsia="Times New Roman" w:hAnsi="Consolas" w:cs="Times New Roman"/>
+          <w:color w:val="D4D4D4"/>
+          <w:sz w:val="27"/>
+          <w:szCs w:val="27"/>
+        </w:rPr>
+        <w:t>: {</w:t>
+      </w:r>
+    </w:p>
+    <w:p>
+      <w:pPr>
+        <w:shd w:val="clear" w:color="auto" w:fill="1E1E1E"/>
+        <w:spacing w:after="0" w:line="360" w:lineRule="atLeast"/>
+        <w:rPr>
+          <w:rFonts w:ascii="Consolas" w:eastAsia="Times New Roman" w:hAnsi="Consolas" w:cs="Times New Roman"/>
+          <w:color w:val="D4D4D4"/>
+          <w:sz w:val="27"/>
+          <w:szCs w:val="27"/>
+        </w:rPr>
+      </w:pPr>
+      <w:r>
+        <w:rPr>
+          <w:rFonts w:ascii="Consolas" w:eastAsia="Times New Roman" w:hAnsi="Consolas" w:cs="Times New Roman"/>
+          <w:color w:val="D4D4D4"/>
+          <w:sz w:val="27"/>
+          <w:szCs w:val="27"/>
+        </w:rPr>
+        <w:t>    </w:t>
+      </w:r>
+      <w:r>
+        <w:rPr>
+          <w:rFonts w:ascii="Consolas" w:eastAsia="Times New Roman" w:hAnsi="Consolas" w:cs="Times New Roman"/>
+          <w:color w:val="9CDCFE"/>
+          <w:sz w:val="27"/>
+          <w:szCs w:val="27"/>
+        </w:rPr>
+        <w:t>"clean-webpack-plugin"</w:t>
+      </w:r>
+      <w:r>
+        <w:rPr>
+          <w:rFonts w:ascii="Consolas" w:eastAsia="Times New Roman" w:hAnsi="Consolas" w:cs="Times New Roman"/>
+          <w:color w:val="D4D4D4"/>
+          <w:sz w:val="27"/>
+          <w:szCs w:val="27"/>
+        </w:rPr>
+        <w:t>: </w:t>
+      </w:r>
+      <w:r>
+        <w:rPr>
+          <w:rFonts w:ascii="Consolas" w:eastAsia="Times New Roman" w:hAnsi="Consolas" w:cs="Times New Roman"/>
+          <w:color w:val="CE9178"/>
+          <w:sz w:val="27"/>
+          <w:szCs w:val="27"/>
+        </w:rPr>
+        <w:t>"^3.0.0"</w:t>
+      </w:r>
+      <w:r>
+        <w:rPr>
+          <w:rFonts w:ascii="Consolas" w:eastAsia="Times New Roman" w:hAnsi="Consolas" w:cs="Times New Roman"/>
+          <w:color w:val="D4D4D4"/>
+          <w:sz w:val="27"/>
+          <w:szCs w:val="27"/>
+        </w:rPr>
+        <w:t>,</w:t>
+      </w:r>
+    </w:p>
+    <w:p>
+      <w:pPr>
+        <w:shd w:val="clear" w:color="auto" w:fill="1E1E1E"/>
+        <w:spacing w:after="0" w:line="360" w:lineRule="atLeast"/>
+        <w:rPr>
+          <w:rFonts w:ascii="Consolas" w:eastAsia="Times New Roman" w:hAnsi="Consolas" w:cs="Times New Roman"/>
+          <w:color w:val="D4D4D4"/>
+          <w:sz w:val="27"/>
+          <w:szCs w:val="27"/>
+        </w:rPr>
+      </w:pPr>
+      <w:r>
+        <w:rPr>
+          <w:rFonts w:ascii="Consolas" w:eastAsia="Times New Roman" w:hAnsi="Consolas" w:cs="Times New Roman"/>
+          <w:color w:val="D4D4D4"/>
+          <w:sz w:val="27"/>
+          <w:szCs w:val="27"/>
+        </w:rPr>
+        <w:t>    </w:t>
+      </w:r>
+      <w:r>
+        <w:rPr>
+          <w:rFonts w:ascii="Consolas" w:eastAsia="Times New Roman" w:hAnsi="Consolas" w:cs="Times New Roman"/>
+          <w:color w:val="9CDCFE"/>
+          <w:sz w:val="27"/>
+          <w:szCs w:val="27"/>
+        </w:rPr>
+        <w:t>"lite-server"</w:t>
+      </w:r>
+      <w:r>
+        <w:rPr>
+          <w:rFonts w:ascii="Consolas" w:eastAsia="Times New Roman" w:hAnsi="Consolas" w:cs="Times New Roman"/>
+          <w:color w:val="D4D4D4"/>
+          <w:sz w:val="27"/>
+          <w:szCs w:val="27"/>
+        </w:rPr>
+        <w:t>: </w:t>
+      </w:r>
+      <w:r>
+        <w:rPr>
+          <w:rFonts w:ascii="Consolas" w:eastAsia="Times New Roman" w:hAnsi="Consolas" w:cs="Times New Roman"/>
+          <w:color w:val="CE9178"/>
+          <w:sz w:val="27"/>
+          <w:szCs w:val="27"/>
+        </w:rPr>
+        <w:t>"^2.5.4"</w:t>
+      </w:r>
+      <w:r>
+        <w:rPr>
+          <w:rFonts w:ascii="Consolas" w:eastAsia="Times New Roman" w:hAnsi="Consolas" w:cs="Times New Roman"/>
+          <w:color w:val="D4D4D4"/>
+          <w:sz w:val="27"/>
+          <w:szCs w:val="27"/>
+        </w:rPr>
+        <w:t>,</w:t>
+      </w:r>
+    </w:p>
+    <w:p>
+      <w:pPr>
+        <w:shd w:val="clear" w:color="auto" w:fill="1E1E1E"/>
+        <w:spacing w:after="0" w:line="360" w:lineRule="atLeast"/>
+        <w:rPr>
+          <w:rFonts w:ascii="Consolas" w:eastAsia="Times New Roman" w:hAnsi="Consolas" w:cs="Times New Roman"/>
+          <w:color w:val="D4D4D4"/>
+          <w:sz w:val="27"/>
+          <w:szCs w:val="27"/>
+        </w:rPr>
+      </w:pPr>
+      <w:r>
+        <w:rPr>
+          <w:rFonts w:ascii="Consolas" w:eastAsia="Times New Roman" w:hAnsi="Consolas" w:cs="Times New Roman"/>
+          <w:color w:val="D4D4D4"/>
+          <w:sz w:val="27"/>
+          <w:szCs w:val="27"/>
+        </w:rPr>
+        <w:t>    </w:t>
+      </w:r>
+      <w:r>
+        <w:rPr>
+          <w:rFonts w:ascii="Consolas" w:eastAsia="Times New Roman" w:hAnsi="Consolas" w:cs="Times New Roman"/>
+          <w:color w:val="9CDCFE"/>
+          <w:sz w:val="27"/>
+          <w:szCs w:val="27"/>
+        </w:rPr>
+        <w:t>"ts-loader"</w:t>
+      </w:r>
+      <w:r>
+        <w:rPr>
+          <w:rFonts w:ascii="Consolas" w:eastAsia="Times New Roman" w:hAnsi="Consolas" w:cs="Times New Roman"/>
+          <w:color w:val="D4D4D4"/>
+          <w:sz w:val="27"/>
+          <w:szCs w:val="27"/>
+        </w:rPr>
+        <w:t>: </w:t>
+      </w:r>
+      <w:r>
+        <w:rPr>
+          <w:rFonts w:ascii="Consolas" w:eastAsia="Times New Roman" w:hAnsi="Consolas" w:cs="Times New Roman"/>
+          <w:color w:val="CE9178"/>
+          <w:sz w:val="27"/>
+          <w:szCs w:val="27"/>
+        </w:rPr>
+        <w:t>"^6.2.1"</w:t>
+      </w:r>
+      <w:r>
+        <w:rPr>
+          <w:rFonts w:ascii="Consolas" w:eastAsia="Times New Roman" w:hAnsi="Consolas" w:cs="Times New Roman"/>
+          <w:color w:val="D4D4D4"/>
+          <w:sz w:val="27"/>
+          <w:szCs w:val="27"/>
+        </w:rPr>
+        <w:t>,</w:t>
+      </w:r>
+    </w:p>
+    <w:p>
+      <w:pPr>
+        <w:shd w:val="clear" w:color="auto" w:fill="1E1E1E"/>
+        <w:spacing w:after="0" w:line="360" w:lineRule="atLeast"/>
+        <w:rPr>
+          <w:rFonts w:ascii="Consolas" w:eastAsia="Times New Roman" w:hAnsi="Consolas" w:cs="Times New Roman"/>
+          <w:color w:val="D4D4D4"/>
+          <w:sz w:val="27"/>
+          <w:szCs w:val="27"/>
+        </w:rPr>
+      </w:pPr>
+      <w:r>
+        <w:rPr>
+          <w:rFonts w:ascii="Consolas" w:eastAsia="Times New Roman" w:hAnsi="Consolas" w:cs="Times New Roman"/>
+          <w:color w:val="D4D4D4"/>
+          <w:sz w:val="27"/>
+          <w:szCs w:val="27"/>
+        </w:rPr>
+        <w:t>    </w:t>
+      </w:r>
+      <w:r>
+        <w:rPr>
+          <w:rFonts w:ascii="Consolas" w:eastAsia="Times New Roman" w:hAnsi="Consolas" w:cs="Times New Roman"/>
+          <w:color w:val="9CDCFE"/>
+          <w:sz w:val="27"/>
+          <w:szCs w:val="27"/>
+        </w:rPr>
+        <w:t>"typescript"</w:t>
+      </w:r>
+      <w:r>
+        <w:rPr>
+          <w:rFonts w:ascii="Consolas" w:eastAsia="Times New Roman" w:hAnsi="Consolas" w:cs="Times New Roman"/>
+          <w:color w:val="D4D4D4"/>
+          <w:sz w:val="27"/>
+          <w:szCs w:val="27"/>
+        </w:rPr>
+        <w:t>: </w:t>
+      </w:r>
+      <w:r>
+        <w:rPr>
+          <w:rFonts w:ascii="Consolas" w:eastAsia="Times New Roman" w:hAnsi="Consolas" w:cs="Times New Roman"/>
+          <w:color w:val="CE9178"/>
+          <w:sz w:val="27"/>
+          <w:szCs w:val="27"/>
+        </w:rPr>
+        <w:t>"^3.8.3"</w:t>
+      </w:r>
+      <w:r>
+        <w:rPr>
+          <w:rFonts w:ascii="Consolas" w:eastAsia="Times New Roman" w:hAnsi="Consolas" w:cs="Times New Roman"/>
+          <w:color w:val="D4D4D4"/>
+          <w:sz w:val="27"/>
+          <w:szCs w:val="27"/>
+        </w:rPr>
+        <w:t>,</w:t>
+      </w:r>
+    </w:p>
+    <w:p>
+      <w:pPr>
+        <w:shd w:val="clear" w:color="auto" w:fill="1E1E1E"/>
+        <w:spacing w:after="0" w:line="360" w:lineRule="atLeast"/>
+        <w:rPr>
+          <w:rFonts w:ascii="Consolas" w:eastAsia="Times New Roman" w:hAnsi="Consolas" w:cs="Times New Roman"/>
+          <w:color w:val="D4D4D4"/>
+          <w:sz w:val="27"/>
+          <w:szCs w:val="27"/>
+        </w:rPr>
+      </w:pPr>
+      <w:r>
+        <w:rPr>
+          <w:rFonts w:ascii="Consolas" w:eastAsia="Times New Roman" w:hAnsi="Consolas" w:cs="Times New Roman"/>
+          <w:color w:val="D4D4D4"/>
+          <w:sz w:val="27"/>
+          <w:szCs w:val="27"/>
+        </w:rPr>
+        <w:t>    </w:t>
+      </w:r>
+      <w:r>
+        <w:rPr>
+          <w:rFonts w:ascii="Consolas" w:eastAsia="Times New Roman" w:hAnsi="Consolas" w:cs="Times New Roman"/>
+          <w:color w:val="9CDCFE"/>
+          <w:sz w:val="27"/>
+          <w:szCs w:val="27"/>
+        </w:rPr>
+        <w:t>"webpack"</w:t>
+      </w:r>
+      <w:r>
+        <w:rPr>
+          <w:rFonts w:ascii="Consolas" w:eastAsia="Times New Roman" w:hAnsi="Consolas" w:cs="Times New Roman"/>
+          <w:color w:val="D4D4D4"/>
+          <w:sz w:val="27"/>
+          <w:szCs w:val="27"/>
+        </w:rPr>
+        <w:t>: </w:t>
+      </w:r>
+      <w:r>
+        <w:rPr>
+          <w:rFonts w:ascii="Consolas" w:eastAsia="Times New Roman" w:hAnsi="Consolas" w:cs="Times New Roman"/>
+          <w:color w:val="CE9178"/>
+          <w:sz w:val="27"/>
+          <w:szCs w:val="27"/>
+        </w:rPr>
+        <w:t>"^4.42.0"</w:t>
+      </w:r>
+      <w:r>
+        <w:rPr>
+          <w:rFonts w:ascii="Consolas" w:eastAsia="Times New Roman" w:hAnsi="Consolas" w:cs="Times New Roman"/>
+          <w:color w:val="D4D4D4"/>
+          <w:sz w:val="27"/>
+          <w:szCs w:val="27"/>
+        </w:rPr>
+        <w:t>,</w:t>
+      </w:r>
+    </w:p>
+    <w:p>
+      <w:pPr>
+        <w:shd w:val="clear" w:color="auto" w:fill="1E1E1E"/>
+        <w:spacing w:after="0" w:line="360" w:lineRule="atLeast"/>
+        <w:rPr>
+          <w:rFonts w:ascii="Consolas" w:eastAsia="Times New Roman" w:hAnsi="Consolas" w:cs="Times New Roman"/>
+          <w:color w:val="D4D4D4"/>
+          <w:sz w:val="27"/>
+          <w:szCs w:val="27"/>
+        </w:rPr>
+      </w:pPr>
+      <w:r>
+        <w:rPr>
+          <w:rFonts w:ascii="Consolas" w:eastAsia="Times New Roman" w:hAnsi="Consolas" w:cs="Times New Roman"/>
+          <w:color w:val="D4D4D4"/>
+          <w:sz w:val="27"/>
+          <w:szCs w:val="27"/>
+        </w:rPr>
+        <w:t>    </w:t>
+      </w:r>
+      <w:r>
+        <w:rPr>
+          <w:rFonts w:ascii="Consolas" w:eastAsia="Times New Roman" w:hAnsi="Consolas" w:cs="Times New Roman"/>
+          <w:color w:val="9CDCFE"/>
+          <w:sz w:val="27"/>
+          <w:szCs w:val="27"/>
+        </w:rPr>
+        <w:t>"webpack-cli"</w:t>
+      </w:r>
+      <w:r>
+        <w:rPr>
+          <w:rFonts w:ascii="Consolas" w:eastAsia="Times New Roman" w:hAnsi="Consolas" w:cs="Times New Roman"/>
+          <w:color w:val="D4D4D4"/>
+          <w:sz w:val="27"/>
+          <w:szCs w:val="27"/>
+        </w:rPr>
+        <w:t>: </w:t>
+      </w:r>
+      <w:r>
+        <w:rPr>
+          <w:rFonts w:ascii="Consolas" w:eastAsia="Times New Roman" w:hAnsi="Consolas" w:cs="Times New Roman"/>
+          <w:color w:val="CE9178"/>
+          <w:sz w:val="27"/>
+          <w:szCs w:val="27"/>
+        </w:rPr>
+        <w:t>"^3.3.11"</w:t>
+      </w:r>
+      <w:r>
+        <w:rPr>
+          <w:rFonts w:ascii="Consolas" w:eastAsia="Times New Roman" w:hAnsi="Consolas" w:cs="Times New Roman"/>
+          <w:color w:val="D4D4D4"/>
+          <w:sz w:val="27"/>
+          <w:szCs w:val="27"/>
+        </w:rPr>
+        <w:t>,</w:t>
+      </w:r>
+    </w:p>
+    <w:p>
+      <w:pPr>
+        <w:shd w:val="clear" w:color="auto" w:fill="1E1E1E"/>
+        <w:spacing w:after="0" w:line="360" w:lineRule="atLeast"/>
+        <w:rPr>
+          <w:rFonts w:ascii="Consolas" w:eastAsia="Times New Roman" w:hAnsi="Consolas" w:cs="Times New Roman"/>
+          <w:color w:val="D4D4D4"/>
+          <w:sz w:val="27"/>
+          <w:szCs w:val="27"/>
+        </w:rPr>
+      </w:pPr>
+      <w:r>
+        <w:rPr>
+          <w:rFonts w:ascii="Consolas" w:eastAsia="Times New Roman" w:hAnsi="Consolas" w:cs="Times New Roman"/>
+          <w:color w:val="D4D4D4"/>
+          <w:sz w:val="27"/>
+          <w:szCs w:val="27"/>
+        </w:rPr>
+        <w:t>    </w:t>
+      </w:r>
+      <w:r>
+        <w:rPr>
+          <w:rFonts w:ascii="Consolas" w:eastAsia="Times New Roman" w:hAnsi="Consolas" w:cs="Times New Roman"/>
+          <w:color w:val="9CDCFE"/>
+          <w:sz w:val="27"/>
+          <w:szCs w:val="27"/>
+        </w:rPr>
+        <w:t>"webpack-dev-server"</w:t>
+      </w:r>
+      <w:r>
+        <w:rPr>
+          <w:rFonts w:ascii="Consolas" w:eastAsia="Times New Roman" w:hAnsi="Consolas" w:cs="Times New Roman"/>
+          <w:color w:val="D4D4D4"/>
+          <w:sz w:val="27"/>
+          <w:szCs w:val="27"/>
+        </w:rPr>
+        <w:t>: </w:t>
+      </w:r>
+      <w:r>
+        <w:rPr>
+          <w:rFonts w:ascii="Consolas" w:eastAsia="Times New Roman" w:hAnsi="Consolas" w:cs="Times New Roman"/>
+          <w:color w:val="CE9178"/>
+          <w:sz w:val="27"/>
+          <w:szCs w:val="27"/>
+        </w:rPr>
+        <w:t>"^3.10.3"</w:t>
+      </w:r>
+    </w:p>
+    <w:p>
+      <w:pPr>
+        <w:shd w:val="clear" w:color="auto" w:fill="1E1E1E"/>
+        <w:spacing w:after="0" w:line="360" w:lineRule="atLeast"/>
+        <w:rPr>
+          <w:rFonts w:ascii="Consolas" w:eastAsia="Times New Roman" w:hAnsi="Consolas" w:cs="Times New Roman"/>
+          <w:color w:val="D4D4D4"/>
+          <w:sz w:val="27"/>
+          <w:szCs w:val="27"/>
+        </w:rPr>
+      </w:pPr>
+      <w:r>
+        <w:rPr>
+          <w:rFonts w:ascii="Consolas" w:eastAsia="Times New Roman" w:hAnsi="Consolas" w:cs="Times New Roman"/>
+          <w:color w:val="D4D4D4"/>
+          <w:sz w:val="27"/>
+          <w:szCs w:val="27"/>
+        </w:rPr>
+        <w:t>  },</w:t>
+      </w:r>
+    </w:p>
+    <w:p>
+      <w:pPr>
+        <w:shd w:val="clear" w:color="auto" w:fill="1E1E1E"/>
+        <w:spacing w:after="0" w:line="360" w:lineRule="atLeast"/>
+        <w:rPr>
+          <w:rFonts w:ascii="Consolas" w:eastAsia="Times New Roman" w:hAnsi="Consolas" w:cs="Times New Roman"/>
+          <w:color w:val="D4D4D4"/>
+          <w:sz w:val="27"/>
+          <w:szCs w:val="27"/>
+        </w:rPr>
+      </w:pPr>
+      <w:r>
+        <w:rPr>
+          <w:rFonts w:ascii="Consolas" w:eastAsia="Times New Roman" w:hAnsi="Consolas" w:cs="Times New Roman"/>
+          <w:color w:val="D4D4D4"/>
+          <w:sz w:val="27"/>
+          <w:szCs w:val="27"/>
+        </w:rPr>
+        <w:lastRenderedPageBreak/>
+        <w:t>  </w:t>
+      </w:r>
+      <w:r>
+        <w:rPr>
+          <w:rFonts w:ascii="Consolas" w:eastAsia="Times New Roman" w:hAnsi="Consolas" w:cs="Times New Roman"/>
+          <w:color w:val="9CDCFE"/>
+          <w:sz w:val="27"/>
+          <w:szCs w:val="27"/>
+        </w:rPr>
+        <w:t>"dependencies"</w:t>
+      </w:r>
+      <w:r>
+        <w:rPr>
+          <w:rFonts w:ascii="Consolas" w:eastAsia="Times New Roman" w:hAnsi="Consolas" w:cs="Times New Roman"/>
+          <w:color w:val="D4D4D4"/>
+          <w:sz w:val="27"/>
+          <w:szCs w:val="27"/>
+        </w:rPr>
+        <w:t>: {</w:t>
+      </w:r>
+    </w:p>
+    <w:p>
+      <w:pPr>
+        <w:shd w:val="clear" w:color="auto" w:fill="1E1E1E"/>
+        <w:spacing w:after="0" w:line="360" w:lineRule="atLeast"/>
+        <w:rPr>
+          <w:rFonts w:ascii="Consolas" w:eastAsia="Times New Roman" w:hAnsi="Consolas" w:cs="Times New Roman"/>
+          <w:color w:val="D4D4D4"/>
+          <w:sz w:val="27"/>
+          <w:szCs w:val="27"/>
+        </w:rPr>
+      </w:pPr>
+      <w:r>
+        <w:rPr>
+          <w:rFonts w:ascii="Consolas" w:eastAsia="Times New Roman" w:hAnsi="Consolas" w:cs="Times New Roman"/>
+          <w:color w:val="D4D4D4"/>
+          <w:sz w:val="27"/>
+          <w:szCs w:val="27"/>
+        </w:rPr>
+        <w:t>    </w:t>
+      </w:r>
+      <w:r>
+        <w:rPr>
+          <w:rFonts w:ascii="Consolas" w:eastAsia="Times New Roman" w:hAnsi="Consolas" w:cs="Times New Roman"/>
+          <w:color w:val="9CDCFE"/>
+          <w:sz w:val="27"/>
+          <w:szCs w:val="27"/>
+        </w:rPr>
+        <w:t>"@types/lodash"</w:t>
+      </w:r>
+      <w:r>
+        <w:rPr>
+          <w:rFonts w:ascii="Consolas" w:eastAsia="Times New Roman" w:hAnsi="Consolas" w:cs="Times New Roman"/>
+          <w:color w:val="D4D4D4"/>
+          <w:sz w:val="27"/>
+          <w:szCs w:val="27"/>
+        </w:rPr>
+        <w:t>: </w:t>
+      </w:r>
+      <w:r>
+        <w:rPr>
+          <w:rFonts w:ascii="Consolas" w:eastAsia="Times New Roman" w:hAnsi="Consolas" w:cs="Times New Roman"/>
+          <w:color w:val="CE9178"/>
+          <w:sz w:val="27"/>
+          <w:szCs w:val="27"/>
+        </w:rPr>
+        <w:t>"^4.14.149"</w:t>
+      </w:r>
+      <w:r>
+        <w:rPr>
+          <w:rFonts w:ascii="Consolas" w:eastAsia="Times New Roman" w:hAnsi="Consolas" w:cs="Times New Roman"/>
+          <w:color w:val="D4D4D4"/>
+          <w:sz w:val="27"/>
+          <w:szCs w:val="27"/>
+        </w:rPr>
+        <w:t>,</w:t>
+      </w:r>
+    </w:p>
+    <w:p>
+      <w:pPr>
+        <w:shd w:val="clear" w:color="auto" w:fill="1E1E1E"/>
+        <w:spacing w:after="0" w:line="360" w:lineRule="atLeast"/>
+        <w:rPr>
+          <w:rFonts w:ascii="Consolas" w:eastAsia="Times New Roman" w:hAnsi="Consolas" w:cs="Times New Roman"/>
+          <w:color w:val="D4D4D4"/>
+          <w:sz w:val="27"/>
+          <w:szCs w:val="27"/>
+        </w:rPr>
+      </w:pPr>
+      <w:r>
+        <w:rPr>
+          <w:rFonts w:ascii="Consolas" w:eastAsia="Times New Roman" w:hAnsi="Consolas" w:cs="Times New Roman"/>
+          <w:color w:val="D4D4D4"/>
+          <w:sz w:val="27"/>
+          <w:szCs w:val="27"/>
+        </w:rPr>
+        <w:t>    </w:t>
+      </w:r>
+      <w:r>
+        <w:rPr>
+          <w:rFonts w:ascii="Consolas" w:eastAsia="Times New Roman" w:hAnsi="Consolas" w:cs="Times New Roman"/>
+          <w:color w:val="9CDCFE"/>
+          <w:sz w:val="27"/>
+          <w:szCs w:val="27"/>
+        </w:rPr>
+        <w:t>"lodash"</w:t>
+      </w:r>
+      <w:r>
+        <w:rPr>
+          <w:rFonts w:ascii="Consolas" w:eastAsia="Times New Roman" w:hAnsi="Consolas" w:cs="Times New Roman"/>
+          <w:color w:val="D4D4D4"/>
+          <w:sz w:val="27"/>
+          <w:szCs w:val="27"/>
+        </w:rPr>
+        <w:t>: </w:t>
+      </w:r>
+      <w:r>
+        <w:rPr>
+          <w:rFonts w:ascii="Consolas" w:eastAsia="Times New Roman" w:hAnsi="Consolas" w:cs="Times New Roman"/>
+          <w:color w:val="CE9178"/>
+          <w:sz w:val="27"/>
+          <w:szCs w:val="27"/>
+        </w:rPr>
+        <w:t>"^4.17.15"</w:t>
+      </w:r>
+    </w:p>
+    <w:p>
+      <w:pPr>
+        <w:shd w:val="clear" w:color="auto" w:fill="1E1E1E"/>
+        <w:spacing w:after="0" w:line="360" w:lineRule="atLeast"/>
+        <w:rPr>
+          <w:rFonts w:ascii="Consolas" w:eastAsia="Times New Roman" w:hAnsi="Consolas" w:cs="Times New Roman"/>
+          <w:color w:val="D4D4D4"/>
+          <w:sz w:val="27"/>
+          <w:szCs w:val="27"/>
+        </w:rPr>
+      </w:pPr>
+      <w:r>
+        <w:rPr>
+          <w:rFonts w:ascii="Consolas" w:eastAsia="Times New Roman" w:hAnsi="Consolas" w:cs="Times New Roman"/>
+          <w:color w:val="D4D4D4"/>
+          <w:sz w:val="27"/>
+          <w:szCs w:val="27"/>
+        </w:rPr>
+        <w:t>  }</w:t>
+      </w:r>
+    </w:p>
+    <w:p>
+      <w:pPr>
+        <w:pStyle w:val="NoSpacing"/>
+      </w:pPr>
+    </w:p>
+    <w:p>
+      <w:pPr>
+        <w:pStyle w:val="NoSpacing"/>
+      </w:pPr>
+    </w:p>
+    <w:p>
+      <w:pPr>
+        <w:pStyle w:val="NoSpacing"/>
+      </w:pPr>
+    </w:p>
+    <w:p>
+      <w:pPr>
+        <w:pStyle w:val="NoSpacing"/>
+        <w:rPr>
+          <w:sz w:val="40"/>
+          <w:szCs w:val="40"/>
+        </w:rPr>
+      </w:pPr>
+      <w:r>
+        <w:rPr>
+          <w:sz w:val="40"/>
+          <w:szCs w:val="40"/>
+          <w:highlight w:val="yellow"/>
+        </w:rPr>
+        <w:t xml:space="preserve"> Using a javascript library which does not have a @types in typescript </w:t>
+      </w:r>
+    </w:p>
+    <w:p>
+      <w:pPr>
+        <w:pStyle w:val="NoSpacing"/>
+        <w:numPr>
+          <w:ilvl w:val="0"/>
+          <w:numId w:val="4"/>
+        </w:numPr>
+      </w:pPr>
+      <w:r>
+        <w:t xml:space="preserve">    &lt;script&gt;</w:t>
+      </w:r>
+    </w:p>
+    <w:p>
+      <w:pPr>
+        <w:pStyle w:val="NoSpacing"/>
+        <w:ind w:left="1080"/>
+      </w:pPr>
+      <w:r>
+        <w:t xml:space="preserve">      var GLOBAL = "GLOBAL VAR"</w:t>
+      </w:r>
+    </w:p>
+    <w:p>
+      <w:pPr>
+        <w:pStyle w:val="NoSpacing"/>
+        <w:ind w:left="1080"/>
+      </w:pPr>
+      <w:r>
+        <w:t xml:space="preserve">    &lt;/script&gt;</w:t>
+      </w:r>
+    </w:p>
+    <w:p>
+      <w:pPr>
+        <w:pStyle w:val="NoSpacing"/>
+        <w:ind w:left="1080"/>
+      </w:pPr>
+    </w:p>
+    <w:p>
+      <w:pPr>
+        <w:pStyle w:val="NoSpacing"/>
+        <w:numPr>
+          <w:ilvl w:val="0"/>
+          <w:numId w:val="4"/>
+        </w:numPr>
+      </w:pPr>
+      <w:r>
+        <w:t>In your app.ts console.log(GLOBAL)  will generate an error</w:t>
+      </w:r>
+    </w:p>
+    <w:p>
+      <w:pPr>
+        <w:pStyle w:val="NoSpacing"/>
+        <w:numPr>
+          <w:ilvl w:val="0"/>
+          <w:numId w:val="4"/>
+        </w:numPr>
+      </w:pPr>
+      <w:r>
+        <w:t>t</w:t>
+      </w:r>
+      <w:r>
+        <w:t>sc –w to compile will generate an error.</w:t>
+      </w:r>
+      <w:r>
+        <w:t xml:space="preserve"> But if the o/p is generated we can the value in the console.</w:t>
+      </w:r>
+    </w:p>
+    <w:p>
+      <w:pPr>
+        <w:pStyle w:val="NoSpacing"/>
+        <w:numPr>
+          <w:ilvl w:val="0"/>
+          <w:numId w:val="4"/>
+        </w:numPr>
+      </w:pPr>
+      <w:r>
+        <w:t xml:space="preserve">declare : we can declare some variables to TS </w:t>
+      </w:r>
+    </w:p>
+    <w:p>
+      <w:pPr>
+        <w:pStyle w:val="ListParagraph"/>
+        <w:numPr>
+          <w:ilvl w:val="0"/>
+          <w:numId w:val="4"/>
+        </w:numPr>
+        <w:shd w:val="clear" w:color="auto" w:fill="1E1E1E"/>
+        <w:spacing w:after="0" w:line="360" w:lineRule="atLeast"/>
+        <w:rPr>
+          <w:rFonts w:ascii="Consolas" w:eastAsia="Times New Roman" w:hAnsi="Consolas" w:cs="Times New Roman"/>
+          <w:color w:val="D4D4D4"/>
+          <w:sz w:val="27"/>
+          <w:szCs w:val="27"/>
+        </w:rPr>
+      </w:pPr>
+      <w:r>
+        <w:rPr>
+          <w:rFonts w:ascii="Consolas" w:eastAsia="Times New Roman" w:hAnsi="Consolas" w:cs="Times New Roman"/>
+          <w:color w:val="569CD6"/>
+          <w:sz w:val="27"/>
+          <w:szCs w:val="27"/>
+        </w:rPr>
+        <w:t>declare</w:t>
+      </w:r>
+      <w:r>
+        <w:rPr>
+          <w:rFonts w:ascii="Consolas" w:eastAsia="Times New Roman" w:hAnsi="Consolas" w:cs="Times New Roman"/>
+          <w:color w:val="D4D4D4"/>
+          <w:sz w:val="27"/>
+          <w:szCs w:val="27"/>
+        </w:rPr>
+        <w:t> </w:t>
+      </w:r>
+      <w:r>
+        <w:rPr>
+          <w:rFonts w:ascii="Consolas" w:eastAsia="Times New Roman" w:hAnsi="Consolas" w:cs="Times New Roman"/>
+          <w:color w:val="569CD6"/>
+          <w:sz w:val="27"/>
+          <w:szCs w:val="27"/>
+        </w:rPr>
+        <w:t>var</w:t>
+      </w:r>
+      <w:r>
+        <w:rPr>
+          <w:rFonts w:ascii="Consolas" w:eastAsia="Times New Roman" w:hAnsi="Consolas" w:cs="Times New Roman"/>
+          <w:color w:val="D4D4D4"/>
+          <w:sz w:val="27"/>
+          <w:szCs w:val="27"/>
+        </w:rPr>
+        <w:t> </w:t>
+      </w:r>
+      <w:r>
+        <w:rPr>
+          <w:rFonts w:ascii="Consolas" w:eastAsia="Times New Roman" w:hAnsi="Consolas" w:cs="Times New Roman"/>
+          <w:color w:val="9CDCFE"/>
+          <w:sz w:val="27"/>
+          <w:szCs w:val="27"/>
+        </w:rPr>
+        <w:t>GLOBAL</w:t>
+      </w:r>
+      <w:r>
+        <w:rPr>
+          <w:rFonts w:ascii="Consolas" w:eastAsia="Times New Roman" w:hAnsi="Consolas" w:cs="Times New Roman"/>
+          <w:color w:val="D4D4D4"/>
+          <w:sz w:val="27"/>
+          <w:szCs w:val="27"/>
+        </w:rPr>
+        <w:t>:</w:t>
+      </w:r>
+      <w:r>
+        <w:rPr>
+          <w:rFonts w:ascii="Consolas" w:eastAsia="Times New Roman" w:hAnsi="Consolas" w:cs="Times New Roman"/>
+          <w:color w:val="4EC9B0"/>
+          <w:sz w:val="27"/>
+          <w:szCs w:val="27"/>
+        </w:rPr>
+        <w:t>string</w:t>
+      </w:r>
+      <w:r>
+        <w:rPr>
+          <w:rFonts w:ascii="Consolas" w:eastAsia="Times New Roman" w:hAnsi="Consolas" w:cs="Times New Roman"/>
+          <w:color w:val="D4D4D4"/>
+          <w:sz w:val="27"/>
+          <w:szCs w:val="27"/>
+        </w:rPr>
+        <w:t>;</w:t>
+      </w:r>
+    </w:p>
+    <w:p>
+      <w:pPr>
+        <w:pStyle w:val="NoSpacing"/>
+      </w:pPr>
+    </w:p>
+    <w:p>
+      <w:pPr>
+        <w:pStyle w:val="NoSpacing"/>
+        <w:numPr>
+          <w:ilvl w:val="0"/>
+          <w:numId w:val="4"/>
+        </w:numPr>
+      </w:pPr>
+      <w:r>
+        <w:t>with the above line : compilation will work fine</w:t>
+      </w:r>
+    </w:p>
+    <w:p>
+      <w:pPr>
+        <w:pStyle w:val="ListParagraph"/>
+      </w:pPr>
+    </w:p>
+    <w:p>
+      <w:pPr>
+        <w:pStyle w:val="NoSpacing"/>
+      </w:pPr>
+    </w:p>
+    <w:p>
+      <w:pPr>
+        <w:pStyle w:val="NoSpacing"/>
+      </w:pPr>
+      <w:r>
+        <w:rPr>
+          <w:sz w:val="40"/>
+          <w:szCs w:val="40"/>
+          <w:highlight w:val="yellow"/>
+        </w:rPr>
+        <w:t xml:space="preserve">Using </w:t>
+      </w:r>
+      <w:r>
+        <w:rPr>
+          <w:sz w:val="40"/>
+          <w:szCs w:val="40"/>
+          <w:highlight w:val="yellow"/>
+        </w:rPr>
+        <w:t>a typescript library in typescript code</w:t>
+      </w:r>
+    </w:p>
+    <w:p>
+      <w:pPr>
+        <w:pStyle w:val="NoSpacing"/>
+      </w:pPr>
+    </w:p>
+    <w:p>
+      <w:pPr>
+        <w:pStyle w:val="NoSpacing"/>
+        <w:numPr>
+          <w:ilvl w:val="0"/>
+          <w:numId w:val="4"/>
+        </w:numPr>
+      </w:pPr>
+      <w:r>
+        <w:t>there are third party libraries that really embrace TS and its features and give you a brand new way of writing code.</w:t>
+      </w:r>
+    </w:p>
+    <w:p>
+      <w:pPr>
+        <w:pStyle w:val="NoSpacing"/>
+        <w:numPr>
+          <w:ilvl w:val="0"/>
+          <w:numId w:val="4"/>
+        </w:numPr>
+      </w:pPr>
+      <w:r>
+        <w:t>class-transformer and class-validator</w:t>
+      </w:r>
+    </w:p>
+    <w:p>
+      <w:pPr>
+        <w:pStyle w:val="NoSpacing"/>
+      </w:pPr>
+      <w:bookmarkStart w:id="0" w:name="_GoBack"/>
+      <w:bookmarkEnd w:id="0"/>
     </w:p>
     <w:sectPr>
       <w:pgSz w:w="12240" w:h="15840"/>

</xml_diff>